<commit_message>
Visao de negocio atualização
</commit_message>
<xml_diff>
--- a/negocio/visao_negocio.docx
+++ b/negocio/visao_negocio.docx
@@ -10,6 +10,7 @@
           <w:lang w:val="pt-BR"/>
         </w:rPr>
       </w:pPr>
+      <w:proofErr w:type="spellStart"/>
       <w:r>
         <w:rPr>
           <w:lang w:val="pt-BR"/>
@@ -34,6 +35,7 @@
         </w:rPr>
         <w:t>urbo</w:t>
       </w:r>
+      <w:proofErr w:type="spellEnd"/>
       <w:r>
         <w:rPr>
           <w:lang w:val="pt-BR"/>
@@ -61,9 +63,19 @@
       <w:r>
         <w:fldChar w:fldCharType="separate"/>
       </w:r>
-      <w:r>
-        <w:t>Visão do Negócio</w:t>
-      </w:r>
+      <w:proofErr w:type="spellStart"/>
+      <w:r>
+        <w:t>Visão</w:t>
+      </w:r>
+      <w:proofErr w:type="spellEnd"/>
+      <w:r>
+        <w:t xml:space="preserve"> do </w:t>
+      </w:r>
+      <w:proofErr w:type="spellStart"/>
+      <w:r>
+        <w:t>Negócio</w:t>
+      </w:r>
+      <w:proofErr w:type="spellEnd"/>
       <w:r>
         <w:fldChar w:fldCharType="end"/>
       </w:r>
@@ -93,20 +105,21 @@
           <w:szCs w:val="28"/>
           <w:lang w:val="pt-BR"/>
         </w:rPr>
-        <w:t>Versão &lt;1.0</w:t>
-      </w:r>
-      <w:r>
+        <w:t>Versão &lt;1.0&gt;</w:t>
+      </w:r>
+    </w:p>
+    <w:p>
+      <w:pPr>
+        <w:pStyle w:val="Heading"/>
         <w:rPr>
           <w:sz w:val="28"/>
           <w:szCs w:val="28"/>
           <w:lang w:val="pt-BR"/>
         </w:rPr>
-        <w:t>&gt;</w:t>
-      </w:r>
-    </w:p>
-    <w:p>
-      <w:pPr>
-        <w:pStyle w:val="Heading"/>
+      </w:pPr>
+    </w:p>
+    <w:p>
+      <w:pPr>
         <w:rPr>
           <w:sz w:val="28"/>
           <w:szCs w:val="28"/>
@@ -116,15 +129,6 @@
     </w:p>
     <w:p>
       <w:pPr>
-        <w:rPr>
-          <w:sz w:val="28"/>
-          <w:szCs w:val="28"/>
-          <w:lang w:val="pt-BR"/>
-        </w:rPr>
-      </w:pPr>
-    </w:p>
-    <w:p>
-      <w:pPr>
         <w:pStyle w:val="InfoBlue"/>
         <w:rPr>
           <w:lang w:val="pt-BR"/>
@@ -134,13 +138,105 @@
         <w:rPr>
           <w:lang w:val="pt-BR"/>
         </w:rPr>
-        <w:t xml:space="preserve">[Observação: O template a seguir é fornecido para uso com o Rational Unified Process (RUP). O texto em azul exibido entre colchetes e em itálico (style=InfoBlue) foi incluído para </w:t>
-      </w:r>
-      <w:r>
-        <w:rPr>
-          <w:lang w:val="pt-BR"/>
-        </w:rPr>
-        <w:t>orientar o autor e deve ser excluído antes da publicação do documento. Qualquer parágrafo inserido após esse estilo será definido automaticamente como normal (estilo=BodyText).]</w:t>
+        <w:t xml:space="preserve">[Observação: O </w:t>
+      </w:r>
+      <w:proofErr w:type="spellStart"/>
+      <w:r>
+        <w:rPr>
+          <w:lang w:val="pt-BR"/>
+        </w:rPr>
+        <w:t>template</w:t>
+      </w:r>
+      <w:proofErr w:type="spellEnd"/>
+      <w:r>
+        <w:rPr>
+          <w:lang w:val="pt-BR"/>
+        </w:rPr>
+        <w:t xml:space="preserve"> a seguir é fornecido para uso com o </w:t>
+      </w:r>
+      <w:proofErr w:type="spellStart"/>
+      <w:r>
+        <w:rPr>
+          <w:lang w:val="pt-BR"/>
+        </w:rPr>
+        <w:t>Rational</w:t>
+      </w:r>
+      <w:proofErr w:type="spellEnd"/>
+      <w:r>
+        <w:rPr>
+          <w:lang w:val="pt-BR"/>
+        </w:rPr>
+        <w:t xml:space="preserve"> </w:t>
+      </w:r>
+      <w:proofErr w:type="spellStart"/>
+      <w:r>
+        <w:rPr>
+          <w:lang w:val="pt-BR"/>
+        </w:rPr>
+        <w:t>Unified</w:t>
+      </w:r>
+      <w:proofErr w:type="spellEnd"/>
+      <w:r>
+        <w:rPr>
+          <w:lang w:val="pt-BR"/>
+        </w:rPr>
+        <w:t xml:space="preserve"> </w:t>
+      </w:r>
+      <w:proofErr w:type="spellStart"/>
+      <w:r>
+        <w:rPr>
+          <w:lang w:val="pt-BR"/>
+        </w:rPr>
+        <w:t>Process</w:t>
+      </w:r>
+      <w:proofErr w:type="spellEnd"/>
+      <w:r>
+        <w:rPr>
+          <w:lang w:val="pt-BR"/>
+        </w:rPr>
+        <w:t xml:space="preserve"> (RUP). O texto em azul exibido entre colchetes e em itálico (</w:t>
+      </w:r>
+      <w:proofErr w:type="spellStart"/>
+      <w:r>
+        <w:rPr>
+          <w:lang w:val="pt-BR"/>
+        </w:rPr>
+        <w:t>style</w:t>
+      </w:r>
+      <w:proofErr w:type="spellEnd"/>
+      <w:r>
+        <w:rPr>
+          <w:lang w:val="pt-BR"/>
+        </w:rPr>
+        <w:t>=</w:t>
+      </w:r>
+      <w:proofErr w:type="spellStart"/>
+      <w:r>
+        <w:rPr>
+          <w:lang w:val="pt-BR"/>
+        </w:rPr>
+        <w:t>InfoBlue</w:t>
+      </w:r>
+      <w:proofErr w:type="spellEnd"/>
+      <w:r>
+        <w:rPr>
+          <w:lang w:val="pt-BR"/>
+        </w:rPr>
+        <w:t>) foi incluído para orientar o autor e deve ser excluído antes da publicação do documento. Qualquer parágrafo inserido após esse estilo será definido automaticamente como normal (estilo=</w:t>
+      </w:r>
+      <w:proofErr w:type="spellStart"/>
+      <w:r>
+        <w:rPr>
+          <w:lang w:val="pt-BR"/>
+        </w:rPr>
+        <w:t>BodyText</w:t>
+      </w:r>
+      <w:proofErr w:type="spellEnd"/>
+      <w:r>
+        <w:rPr>
+          <w:lang w:val="pt-BR"/>
+        </w:rPr>
+        <w:t>).]</w:t>
       </w:r>
     </w:p>
     <w:p>
@@ -163,32 +259,139 @@
         <w:rPr>
           <w:lang w:val="pt-BR"/>
         </w:rPr>
-        <w:t xml:space="preserve">[Para personalizar campos automáticos no Microsoft Word (que exibem um plano de fundo cinza quando selecionados), selecione File&gt;Properties e substitua os campos Title, Subject e Company pelas informações apropriadas deste documento. Depois de você fechar </w:t>
-      </w:r>
-      <w:r>
-        <w:rPr>
-          <w:lang w:val="pt-BR"/>
-        </w:rPr>
-        <w:t>a caixa de diálogo, os campos automáticos poderão ser atualizados em todo o documento, selecionando Edit&gt;Select All (ou Ctrl-A) e pressionando F9, ou simplesmente clicando no campo e pressionando F9. Isso deve ser feito separadamente para Cabeçalhos e Roda</w:t>
-      </w:r>
-      <w:r>
-        <w:rPr>
-          <w:lang w:val="pt-BR"/>
-        </w:rPr>
-        <w:t xml:space="preserve">pés. Alt-F9 alterna entre a exibição de nomes de campos e do conteúdo dos campos. Consulte a ajuda do Word para obter mais informações sobre como trabalhar com campos.] </w:t>
+        <w:t>[Para personalizar campos automáticos no Microsoft Word (que exibem um plano de fundo cinza quando selecionados), selecione File&gt;</w:t>
+      </w:r>
+      <w:proofErr w:type="spellStart"/>
+      <w:r>
+        <w:rPr>
+          <w:lang w:val="pt-BR"/>
+        </w:rPr>
+        <w:t>Properties</w:t>
+      </w:r>
+      <w:proofErr w:type="spellEnd"/>
+      <w:r>
+        <w:rPr>
+          <w:lang w:val="pt-BR"/>
+        </w:rPr>
+        <w:t xml:space="preserve"> e substitua os campos </w:t>
+      </w:r>
+      <w:proofErr w:type="spellStart"/>
+      <w:r>
+        <w:rPr>
+          <w:lang w:val="pt-BR"/>
+        </w:rPr>
+        <w:t>Title</w:t>
+      </w:r>
+      <w:proofErr w:type="spellEnd"/>
+      <w:r>
+        <w:rPr>
+          <w:lang w:val="pt-BR"/>
+        </w:rPr>
+        <w:t xml:space="preserve">, </w:t>
+      </w:r>
+      <w:proofErr w:type="spellStart"/>
+      <w:r>
+        <w:rPr>
+          <w:lang w:val="pt-BR"/>
+        </w:rPr>
+        <w:t>Subject</w:t>
+      </w:r>
+      <w:proofErr w:type="spellEnd"/>
+      <w:r>
+        <w:rPr>
+          <w:lang w:val="pt-BR"/>
+        </w:rPr>
+        <w:t xml:space="preserve"> e </w:t>
+      </w:r>
+      <w:proofErr w:type="spellStart"/>
+      <w:r>
+        <w:rPr>
+          <w:lang w:val="pt-BR"/>
+        </w:rPr>
+        <w:t>Company</w:t>
+      </w:r>
+      <w:proofErr w:type="spellEnd"/>
+      <w:r>
+        <w:rPr>
+          <w:lang w:val="pt-BR"/>
+        </w:rPr>
+        <w:t xml:space="preserve"> pelas informações apropriadas deste documento. Depois de você fechar a caixa de diálogo, os campos automáticos poderão ser atualizados em todo o documento, selecionando </w:t>
+      </w:r>
+      <w:proofErr w:type="spellStart"/>
+      <w:r>
+        <w:rPr>
+          <w:lang w:val="pt-BR"/>
+        </w:rPr>
+        <w:t>Edit</w:t>
+      </w:r>
+      <w:proofErr w:type="spellEnd"/>
+      <w:r>
+        <w:rPr>
+          <w:lang w:val="pt-BR"/>
+        </w:rPr>
+        <w:t>&gt;</w:t>
+      </w:r>
+      <w:proofErr w:type="spellStart"/>
+      <w:r>
+        <w:rPr>
+          <w:lang w:val="pt-BR"/>
+        </w:rPr>
+        <w:t>Select</w:t>
+      </w:r>
+      <w:proofErr w:type="spellEnd"/>
+      <w:r>
+        <w:rPr>
+          <w:lang w:val="pt-BR"/>
+        </w:rPr>
+        <w:t xml:space="preserve"> </w:t>
+      </w:r>
+      <w:proofErr w:type="spellStart"/>
+      <w:r>
+        <w:rPr>
+          <w:lang w:val="pt-BR"/>
+        </w:rPr>
+        <w:t>All</w:t>
+      </w:r>
+      <w:proofErr w:type="spellEnd"/>
+      <w:r>
+        <w:rPr>
+          <w:lang w:val="pt-BR"/>
+        </w:rPr>
+        <w:t xml:space="preserve"> (ou </w:t>
+      </w:r>
+      <w:proofErr w:type="spellStart"/>
+      <w:r>
+        <w:rPr>
+          <w:lang w:val="pt-BR"/>
+        </w:rPr>
+        <w:t>Ctrl-A</w:t>
+      </w:r>
+      <w:proofErr w:type="spellEnd"/>
+      <w:r>
+        <w:rPr>
+          <w:lang w:val="pt-BR"/>
+        </w:rPr>
+        <w:t xml:space="preserve">) e pressionando F9, ou simplesmente clicando no campo e pressionando F9. Isso deve ser feito separadamente para Cabeçalhos e Rodapés. Alt-F9 alterna entre a exibição de nomes de campos e do conteúdo dos campos. Consulte a ajuda do Word para obter mais informações sobre como trabalhar com campos.] </w:t>
       </w:r>
     </w:p>
     <w:p>
       <w:pPr>
         <w:pStyle w:val="Heading"/>
       </w:pPr>
+      <w:proofErr w:type="spellStart"/>
       <w:r>
         <w:lastRenderedPageBreak/>
-        <w:t>H</w:t>
-      </w:r>
-      <w:r>
-        <w:t>istórico da Revisão</w:t>
-      </w:r>
+        <w:t>Histórico</w:t>
+      </w:r>
+      <w:proofErr w:type="spellEnd"/>
+      <w:r>
+        <w:t xml:space="preserve"> da </w:t>
+      </w:r>
+      <w:proofErr w:type="spellStart"/>
+      <w:r>
+        <w:t>Revisão</w:t>
+      </w:r>
+      <w:proofErr w:type="spellEnd"/>
     </w:p>
     <w:tbl>
       <w:tblPr>
@@ -734,10 +937,20 @@
       <w:pPr>
         <w:pStyle w:val="Heading"/>
       </w:pPr>
+      <w:proofErr w:type="spellStart"/>
       <w:r>
         <w:lastRenderedPageBreak/>
-        <w:t>Índice Analítico</w:t>
-      </w:r>
+        <w:t>Índice</w:t>
+      </w:r>
+      <w:proofErr w:type="spellEnd"/>
+      <w:r>
+        <w:t xml:space="preserve"> </w:t>
+      </w:r>
+      <w:proofErr w:type="spellStart"/>
+      <w:r>
+        <w:t>Analítico</w:t>
+      </w:r>
+      <w:proofErr w:type="spellEnd"/>
     </w:p>
     <w:sdt>
       <w:sdtPr>
@@ -934,10 +1147,7 @@
             <w:pStyle w:val="Sumrio2"/>
           </w:pPr>
           <w:r>
-            <w:t>3.1  Ati</w:t>
-          </w:r>
-          <w:r>
-            <w:t>vidades de Negócio</w:t>
+            <w:t>3.1  Atividades de Negócio</w:t>
           </w:r>
           <w:r>
             <w:tab/>
@@ -994,10 +1204,7 @@
             <w:pStyle w:val="Sumrio2"/>
           </w:pPr>
           <w:r>
-            <w:t>3.4  Descrição d</w:t>
-          </w:r>
-          <w:r>
-            <w:t>o Problema</w:t>
+            <w:t>3.4  Descrição do Problema</w:t>
           </w:r>
           <w:r>
             <w:tab/>
@@ -1092,10 +1299,7 @@
             <w:pStyle w:val="Sumrio2"/>
           </w:pPr>
           <w:r>
-            <w:t>4.3</w:t>
-          </w:r>
-          <w:r>
-            <w:t xml:space="preserve">  Perfis dos Envolvidos</w:t>
+            <w:t>4.3  Perfis dos Envolvidos</w:t>
           </w:r>
           <w:r>
             <w:tab/>
@@ -1132,8 +1336,13 @@
           <w:pPr>
             <w:pStyle w:val="Sumrio2"/>
           </w:pPr>
+          <w:proofErr w:type="gramStart"/>
           <w:r>
-            <w:t>4.5  Alternativas e Concorrência</w:t>
+            <w:t>4.5  Alternativas</w:t>
+          </w:r>
+          <w:proofErr w:type="gramEnd"/>
+          <w:r>
+            <w:t xml:space="preserve"> e Concorrência</w:t>
           </w:r>
           <w:r>
             <w:tab/>
@@ -1188,9 +1397,19 @@
       <w:r>
         <w:fldChar w:fldCharType="separate"/>
       </w:r>
-      <w:r>
-        <w:t>Visão do Negócio</w:t>
-      </w:r>
+      <w:proofErr w:type="spellStart"/>
+      <w:r>
+        <w:t>Visão</w:t>
+      </w:r>
+      <w:proofErr w:type="spellEnd"/>
+      <w:r>
+        <w:t xml:space="preserve"> do </w:t>
+      </w:r>
+      <w:proofErr w:type="spellStart"/>
+      <w:r>
+        <w:t>Negócio</w:t>
+      </w:r>
+      <w:proofErr w:type="spellEnd"/>
       <w:r>
         <w:fldChar w:fldCharType="end"/>
       </w:r>
@@ -1245,15 +1464,7 @@
           <w:bCs/>
           <w:lang w:val="pt-BR"/>
         </w:rPr>
-        <w:t>Visão do N</w:t>
-      </w:r>
-      <w:r>
-        <w:rPr>
-          <w:b/>
-          <w:bCs/>
-          <w:lang w:val="pt-BR"/>
-        </w:rPr>
-        <w:t>egócio</w:t>
+        <w:t>Visão do Negócio</w:t>
       </w:r>
       <w:r>
         <w:rPr>
@@ -1351,13 +1562,7 @@
         <w:rPr>
           <w:lang w:val="pt-BR"/>
         </w:rPr>
-        <w:t>Refe</w:t>
-      </w:r>
-      <w:r>
-        <w:rPr>
-          <w:lang w:val="pt-BR"/>
-        </w:rPr>
-        <w:t>rências</w:t>
+        <w:t>Referências</w:t>
       </w:r>
     </w:p>
     <w:p>
@@ -1368,7 +1573,21 @@
         <w:rPr>
           <w:lang w:val="pt-BR"/>
         </w:rPr>
-        <w:t xml:space="preserve">[Esta subseção fornece uma lista completa dos documentos mencionados em outra parte da </w:t>
+        <w:t>[</w:t>
+      </w:r>
+      <w:proofErr w:type="spellStart"/>
+      <w:r>
+        <w:rPr>
+          <w:lang w:val="pt-BR"/>
+        </w:rPr>
+        <w:t>Esta</w:t>
+      </w:r>
+      <w:proofErr w:type="spellEnd"/>
+      <w:r>
+        <w:rPr>
+          <w:lang w:val="pt-BR"/>
+        </w:rPr>
+        <w:t xml:space="preserve"> subseção fornece uma lista completa dos documentos mencionados em outra parte da </w:t>
       </w:r>
       <w:r>
         <w:rPr>
@@ -1396,13 +1615,7 @@
         <w:rPr>
           <w:lang w:val="pt-BR"/>
         </w:rPr>
-        <w:t xml:space="preserve">Identifique cada documento por título, número do relatório (se aplicável), data e organização de publicação. Especifique as fontes a </w:t>
-      </w:r>
-      <w:r>
-        <w:rPr>
-          <w:lang w:val="pt-BR"/>
-        </w:rPr>
-        <w:t>partir das quais as referências podem ser obtidas. Essas informações podem ser fornecidas por um anexo ou outro documento.]</w:t>
+        <w:t>Identifique cada documento por título, número do relatório (se aplicável), data e organização de publicação. Especifique as fontes a partir das quais as referências podem ser obtidas. Essas informações podem ser fornecidas por um anexo ou outro documento.]</w:t>
       </w:r>
     </w:p>
     <w:p>
@@ -1429,7 +1642,21 @@
         <w:rPr>
           <w:lang w:val="pt-BR"/>
         </w:rPr>
-        <w:t xml:space="preserve">[Esta subseção descreve o que o restante da </w:t>
+        <w:t>[</w:t>
+      </w:r>
+      <w:proofErr w:type="spellStart"/>
+      <w:r>
+        <w:rPr>
+          <w:lang w:val="pt-BR"/>
+        </w:rPr>
+        <w:t>Esta</w:t>
+      </w:r>
+      <w:proofErr w:type="spellEnd"/>
+      <w:r>
+        <w:rPr>
+          <w:lang w:val="pt-BR"/>
+        </w:rPr>
+        <w:t xml:space="preserve"> subseção descreve o que o restante da </w:t>
       </w:r>
       <w:r>
         <w:rPr>
@@ -1443,13 +1670,7 @@
         <w:rPr>
           <w:lang w:val="pt-BR"/>
         </w:rPr>
-        <w:t xml:space="preserve">contém e explica como o documento está </w:t>
-      </w:r>
-      <w:r>
-        <w:rPr>
-          <w:lang w:val="pt-BR"/>
-        </w:rPr>
-        <w:t>organizado.]</w:t>
+        <w:t>contém e explica como o documento está organizado.]</w:t>
       </w:r>
     </w:p>
     <w:p>
@@ -1486,7 +1707,21 @@
         <w:rPr>
           <w:lang w:val="pt-BR"/>
         </w:rPr>
-        <w:t>&lt;umObjetivo&gt;</w:t>
+        <w:t>&lt;</w:t>
+      </w:r>
+      <w:proofErr w:type="spellStart"/>
+      <w:r>
+        <w:rPr>
+          <w:lang w:val="pt-BR"/>
+        </w:rPr>
+        <w:t>umObjetivo</w:t>
+      </w:r>
+      <w:proofErr w:type="spellEnd"/>
+      <w:r>
+        <w:rPr>
+          <w:lang w:val="pt-BR"/>
+        </w:rPr>
+        <w:t>&gt;</w:t>
       </w:r>
     </w:p>
     <w:p>
@@ -1497,19 +1732,7 @@
         <w:rPr>
           <w:lang w:val="pt-BR"/>
         </w:rPr>
-        <w:t>[</w:t>
-      </w:r>
-      <w:r>
-        <w:rPr>
-          <w:lang w:val="pt-BR"/>
-        </w:rPr>
-        <w:t>Qual será o escopo da modelagem de negócio? O que ela envolverá? Pesquisa de mercado? Mais informações sobre atividades/processos de negócio..</w:t>
-      </w:r>
-      <w:r>
-        <w:rPr>
-          <w:lang w:val="pt-BR"/>
-        </w:rPr>
-        <w:t>.]</w:t>
+        <w:t>[Qual será o escopo da modelagem de negócio? O que ela envolverá? Pesquisa de mercado? Mais informações sobre atividades/processos de negócio...]</w:t>
       </w:r>
     </w:p>
     <w:p>
@@ -1525,7 +1748,21 @@
         <w:rPr>
           <w:lang w:val="pt-BR"/>
         </w:rPr>
-        <w:t>&lt;outroObjetivo&gt;</w:t>
+        <w:t>&lt;</w:t>
+      </w:r>
+      <w:proofErr w:type="spellStart"/>
+      <w:r>
+        <w:rPr>
+          <w:lang w:val="pt-BR"/>
+        </w:rPr>
+        <w:t>outroObjetivo</w:t>
+      </w:r>
+      <w:proofErr w:type="spellEnd"/>
+      <w:r>
+        <w:rPr>
+          <w:lang w:val="pt-BR"/>
+        </w:rPr>
+        <w:t>&gt;</w:t>
       </w:r>
     </w:p>
     <w:p>
@@ -1562,13 +1799,7 @@
         <w:rPr>
           <w:lang w:val="pt-BR"/>
         </w:rPr>
-        <w:t>Atividades de Negó</w:t>
-      </w:r>
-      <w:r>
-        <w:rPr>
-          <w:lang w:val="pt-BR"/>
-        </w:rPr>
-        <w:t>cio</w:t>
+        <w:t>Atividades de Negócio</w:t>
       </w:r>
     </w:p>
     <w:p>
@@ -1576,92 +1807,14 @@
         <w:pStyle w:val="InfoBlue"/>
       </w:pPr>
       <w:r>
-        <w:rPr>
-          <w:lang w:val="pt-BR"/>
-        </w:rPr>
-        <w:t xml:space="preserve">[Faça uma breve descrição </w:t>
-      </w:r>
-      <w:r>
-        <w:rPr>
-          <w:lang w:val="pt-BR"/>
-        </w:rPr>
-        <w:t>do negócio – o que ele faz? Que produto vende? Que serviço oferece?</w:t>
-      </w:r>
-      <w:r>
-        <w:rPr>
-          <w:lang w:val="pt-BR"/>
-        </w:rPr>
-        <w:t>]</w:t>
-      </w:r>
-    </w:p>
-    <w:p>
-      <w:pPr>
-        <w:pStyle w:val="Ttulo2"/>
-      </w:pPr>
-      <w:bookmarkStart w:id="10" w:name="__RefHeading___Toc111_3690376769"/>
-      <w:bookmarkEnd w:id="10"/>
-      <w:r>
-        <w:rPr>
-          <w:lang w:val="pt-BR"/>
-        </w:rPr>
-        <w:t>Processos</w:t>
-      </w:r>
-      <w:r>
-        <w:rPr>
-          <w:lang w:val="pt-BR"/>
-        </w:rPr>
-        <w:t xml:space="preserve"> de Negócio</w:t>
-      </w:r>
-    </w:p>
-    <w:p>
-      <w:pPr>
-        <w:pStyle w:val="InfoBlue"/>
-      </w:pPr>
-      <w:r>
-        <w:rPr>
-          <w:lang w:val="pt-BR"/>
-        </w:rPr>
-        <w:t>[</w:t>
-      </w:r>
-      <w:r>
-        <w:rPr>
-          <w:lang w:val="pt-BR"/>
-        </w:rPr>
-        <w:t>Detalhar como as atividades são desenvolvidas – quem faz o que, quando e como.</w:t>
-      </w:r>
-      <w:r>
-        <w:rPr>
-          <w:lang w:val="pt-BR"/>
-        </w:rPr>
-        <w:t>]</w:t>
-      </w:r>
-    </w:p>
-    <w:p>
-      <w:pPr>
-        <w:pStyle w:val="Ttulo2"/>
-        <w:rPr>
-          <w:lang w:val="pt-BR"/>
-        </w:rPr>
-      </w:pPr>
-      <w:bookmarkStart w:id="11" w:name="__RefHeading___Toc18206468"/>
-      <w:bookmarkEnd w:id="11"/>
-      <w:r>
-        <w:rPr>
-          <w:lang w:val="pt-BR"/>
-        </w:rPr>
-        <w:t>Oportunidade de Negócios</w:t>
-      </w:r>
-    </w:p>
-    <w:p>
-      <w:pPr>
-        <w:pStyle w:val="InfoBlue"/>
         <w:rPr>
           <w:i w:val="0"/>
           <w:iCs w:val="0"/>
           <w:color w:val="auto"/>
           <w:lang w:val="pt-BR"/>
         </w:rPr>
-      </w:pPr>
+        <w:t>AP Turbo é uma empresa que r</w:t>
+      </w:r>
       <w:r>
         <w:rPr>
           <w:i w:val="0"/>
@@ -1669,7 +1822,7 @@
           <w:color w:val="auto"/>
           <w:lang w:val="pt-BR"/>
         </w:rPr>
-        <w:t>A AP Turbo, atualmente fornece serviços de vendas e recondicionamento de peças para turbo e turbinas</w:t>
+        <w:t>ea</w:t>
       </w:r>
       <w:r>
         <w:rPr>
@@ -1678,15 +1831,127 @@
           <w:color w:val="auto"/>
           <w:lang w:val="pt-BR"/>
         </w:rPr>
-        <w:t>, porém o controle das peças que tem no estoque e que são recondicionadas hoje só é feito do que se sabe do gerente, sendo necessário consultar o gerente toda vez sobre uma determinada peça</w:t>
-      </w:r>
-      <w:r>
+        <w:t>liza vendas e recondicionamento de peças para turbo e turbinas.</w:t>
+      </w:r>
+    </w:p>
+    <w:p>
+      <w:pPr>
+        <w:pStyle w:val="Ttulo2"/>
+        <w:rPr>
+          <w:lang w:val="pt-BR"/>
+        </w:rPr>
+      </w:pPr>
+      <w:r>
+        <w:rPr>
+          <w:lang w:val="pt-BR"/>
+        </w:rPr>
+        <w:t>Processos de Negócio</w:t>
+      </w:r>
+    </w:p>
+    <w:p>
+      <w:pPr>
+        <w:rPr>
+          <w:lang w:val="pt-BR"/>
+        </w:rPr>
+      </w:pPr>
+      <w:r>
+        <w:rPr>
+          <w:lang w:val="pt-BR"/>
+        </w:rPr>
+        <w:t xml:space="preserve">Atualmente quando o cliente chega na oficina ele fala diretamente com o gerente, que vai anotar as informações de contato e especificações do pedido do cliente. </w:t>
+      </w:r>
+    </w:p>
+    <w:p>
+      <w:pPr>
+        <w:rPr>
+          <w:lang w:val="pt-BR"/>
+        </w:rPr>
+      </w:pPr>
+      <w:r>
+        <w:rPr>
+          <w:lang w:val="pt-BR"/>
+        </w:rPr>
+        <w:t>Depois de anotado o gerente passa as informações para o montador que irá analisar o pedido e indicar se a turbina pode ser recondicionada ou se deverá colocar uma turbina nova, enviando a antiga para sucata.</w:t>
+      </w:r>
+    </w:p>
+    <w:p>
+      <w:pPr>
+        <w:rPr>
+          <w:lang w:val="pt-BR"/>
+        </w:rPr>
+      </w:pPr>
+      <w:r>
+        <w:rPr>
+          <w:lang w:val="pt-BR"/>
+        </w:rPr>
+        <w:t>Depois de avaliado o pedido pelo montador, esse irá passar o pedido para o gerente que irá verificar se a turbina ideal está disponível no estoque, essa turbina estando disponível no estoque o gerente a leva para o montador que irá fazer o serviço necessário.</w:t>
+      </w:r>
+    </w:p>
+    <w:p>
+      <w:pPr>
+        <w:rPr>
+          <w:lang w:val="pt-BR"/>
+        </w:rPr>
+      </w:pPr>
+      <w:r>
+        <w:rPr>
+          <w:lang w:val="pt-BR"/>
+        </w:rPr>
+        <w:t>Após o serviço finalizado o gerente entra em contato com o cliente que irá fazer o pagamento, assim o gerente anota que o serviço foi finalizado e qual foi a peça utilizada em uma planilha de Excel.</w:t>
+      </w:r>
+    </w:p>
+    <w:p>
+      <w:pPr>
+        <w:pStyle w:val="Ttulo2"/>
+        <w:rPr>
+          <w:lang w:val="pt-BR"/>
+        </w:rPr>
+      </w:pPr>
+      <w:bookmarkStart w:id="10" w:name="__RefHeading___Toc18206468"/>
+      <w:bookmarkEnd w:id="10"/>
+      <w:r>
+        <w:rPr>
+          <w:lang w:val="pt-BR"/>
+        </w:rPr>
+        <w:lastRenderedPageBreak/>
+        <w:t>Oportunidade de Negócios</w:t>
+      </w:r>
+    </w:p>
+    <w:p>
+      <w:pPr>
+        <w:pStyle w:val="InfoBlue"/>
         <w:rPr>
           <w:i w:val="0"/>
           <w:iCs w:val="0"/>
           <w:color w:val="auto"/>
           <w:lang w:val="pt-BR"/>
         </w:rPr>
+      </w:pPr>
+      <w:r>
+        <w:rPr>
+          <w:i w:val="0"/>
+          <w:iCs w:val="0"/>
+          <w:color w:val="auto"/>
+          <w:lang w:val="pt-BR"/>
+        </w:rPr>
+        <w:t>A AP Turbo, atualmente fornece serviços de vendas e recondicionamento de peças para turbo e turbinas</w:t>
+      </w:r>
+      <w:r>
+        <w:rPr>
+          <w:i w:val="0"/>
+          <w:iCs w:val="0"/>
+          <w:color w:val="auto"/>
+          <w:lang w:val="pt-BR"/>
+        </w:rPr>
+        <w:t>, porém o controle das peças que tem no estoque e que são recondicionadas hoje só é feito do que se sabe do gerente, sendo necessário consultar o gerente toda vez sobre uma determinada peça</w:t>
+      </w:r>
+      <w:r>
+        <w:rPr>
+          <w:i w:val="0"/>
+          <w:iCs w:val="0"/>
+          <w:color w:val="auto"/>
+          <w:lang w:val="pt-BR"/>
+        </w:rPr>
         <w:t>.</w:t>
       </w:r>
     </w:p>
@@ -1724,13 +1989,12 @@
           <w:lang w:val="pt-BR"/>
         </w:rPr>
       </w:pPr>
-      <w:bookmarkStart w:id="12" w:name="__RefHeading___Toc18206469"/>
-      <w:bookmarkEnd w:id="12"/>
-      <w:r>
-        <w:rPr>
-          <w:lang w:val="pt-BR"/>
-        </w:rPr>
-        <w:lastRenderedPageBreak/>
+      <w:bookmarkStart w:id="11" w:name="__RefHeading___Toc18206469"/>
+      <w:bookmarkEnd w:id="11"/>
+      <w:r>
+        <w:rPr>
+          <w:lang w:val="pt-BR"/>
+        </w:rPr>
         <w:t>Descrição do Problema</w:t>
       </w:r>
     </w:p>
@@ -2358,13 +2622,7 @@
               <w:rPr>
                 <w:lang w:val="pt-BR"/>
               </w:rPr>
-              <w:t xml:space="preserve">O </w:t>
-            </w:r>
-            <w:r>
-              <w:rPr>
-                <w:lang w:val="pt-BR"/>
-              </w:rPr>
-              <w:t>problema de</w:t>
+              <w:t>O problema de</w:t>
             </w:r>
           </w:p>
         </w:tc>
@@ -2566,8 +2824,8 @@
       <w:r>
         <w:br w:type="page"/>
       </w:r>
-      <w:bookmarkStart w:id="13" w:name="__RefHeading___Toc18206470"/>
-      <w:bookmarkEnd w:id="13"/>
+      <w:bookmarkStart w:id="12" w:name="__RefHeading___Toc18206470"/>
+      <w:bookmarkEnd w:id="12"/>
       <w:r>
         <w:rPr>
           <w:lang w:val="pt-BR"/>
@@ -2587,13 +2845,7 @@
         <w:rPr>
           <w:lang w:val="pt-BR"/>
         </w:rPr>
-        <w:t xml:space="preserve">[Forneça uma sentença geral resumindo, no nível mais alto, a posição exclusiva que o produto pretende ocupar no mercado. O formato a seguir pode </w:t>
-      </w:r>
-      <w:r>
-        <w:rPr>
-          <w:lang w:val="pt-BR"/>
-        </w:rPr>
-        <w:t>ser usado.]</w:t>
+        <w:t>[Forneça uma sentença geral resumindo, no nível mais alto, a posição exclusiva que o produto pretende ocupar no mercado. O formato a seguir pode ser usado.]</w:t>
       </w:r>
     </w:p>
     <w:p>
@@ -2777,7 +3029,21 @@
               <w:rPr>
                 <w:lang w:val="pt-BR"/>
               </w:rPr>
-              <w:t> é um(a) [categoria do produto]</w:t>
+              <w:t> </w:t>
+            </w:r>
+            <w:proofErr w:type="spellStart"/>
+            <w:r>
+              <w:rPr>
+                <w:lang w:val="pt-BR"/>
+              </w:rPr>
+              <w:t>é</w:t>
+            </w:r>
+            <w:proofErr w:type="spellEnd"/>
+            <w:r>
+              <w:rPr>
+                <w:lang w:val="pt-BR"/>
+              </w:rPr>
+              <w:t xml:space="preserve"> um(a) [categoria do produto]</w:t>
             </w:r>
           </w:p>
         </w:tc>
@@ -2885,13 +3151,7 @@
               <w:rPr>
                 <w:lang w:val="pt-BR"/>
               </w:rPr>
-              <w:t xml:space="preserve">[principal alternativa da </w:t>
-            </w:r>
-            <w:r>
-              <w:rPr>
-                <w:lang w:val="pt-BR"/>
-              </w:rPr>
-              <w:t>concorrência]</w:t>
+              <w:t>[principal alternativa da concorrência]</w:t>
             </w:r>
           </w:p>
         </w:tc>
@@ -2982,8 +3242,8 @@
           <w:lang w:val="pt-BR"/>
         </w:rPr>
       </w:pPr>
-      <w:bookmarkStart w:id="14" w:name="__RefHeading___Toc18206471"/>
-      <w:bookmarkEnd w:id="14"/>
+      <w:bookmarkStart w:id="13" w:name="__RefHeading___Toc18206471"/>
+      <w:bookmarkEnd w:id="13"/>
       <w:r>
         <w:rPr>
           <w:sz w:val="20"/>
@@ -3004,31 +3264,7 @@
         <w:rPr>
           <w:lang w:val="pt-BR"/>
         </w:rPr>
-        <w:t xml:space="preserve">[Para fornecer produtos e </w:t>
-      </w:r>
-      <w:r>
-        <w:rPr>
-          <w:lang w:val="pt-BR"/>
-        </w:rPr>
-        <w:t xml:space="preserve">serviços que efetivamente satisfaçam às reais necessidades dos seus envolvidos e dos usuários, é preciso identificar e envolver todos os interessados como parte do processo de Modelagem de Negócios. É necessário também identificar os usuários do sistema e </w:t>
-      </w:r>
-      <w:r>
-        <w:rPr>
-          <w:lang w:val="pt-BR"/>
-        </w:rPr>
-        <w:t>assegurar que a comunidade de envolvidos os represente adequadamente. Esta seção fornece um perfil dos envolvidos e dos usuários que integram o projeto, e dos principais problemas que, de acordo com o ponto de vista deles, poderão ser abordados pela soluçã</w:t>
-      </w:r>
-      <w:r>
-        <w:rPr>
-          <w:lang w:val="pt-BR"/>
-        </w:rPr>
-        <w:t>o proposta. Ela não descreve as solicitações ou os requisitos específicos dos usuários e dos envolvidos, já que eles são capturados em um artefato individual de solicitações dos envolvidos. Em vez disso, ela fornece a base e a justificativa que explicam po</w:t>
-      </w:r>
-      <w:r>
-        <w:rPr>
-          <w:lang w:val="pt-BR"/>
-        </w:rPr>
-        <w:t>r que os requisitos são necessários.]</w:t>
+        <w:t>[Para fornecer produtos e serviços que efetivamente satisfaçam às reais necessidades dos seus envolvidos e dos usuários, é preciso identificar e envolver todos os interessados como parte do processo de Modelagem de Negócios. É necessário também identificar os usuários do sistema e assegurar que a comunidade de envolvidos os represente adequadamente. Esta seção fornece um perfil dos envolvidos e dos usuários que integram o projeto, e dos principais problemas que, de acordo com o ponto de vista deles, poderão ser abordados pela solução proposta. Ela não descreve as solicitações ou os requisitos específicos dos usuários e dos envolvidos, já que eles são capturados em um artefato individual de solicitações dos envolvidos. Em vez disso, ela fornece a base e a justificativa que explicam por que os requisitos são necessários.]</w:t>
       </w:r>
     </w:p>
     <w:p>
@@ -3040,14 +3276,30 @@
           <w:lang w:val="pt-BR"/>
         </w:rPr>
       </w:pPr>
-      <w:bookmarkStart w:id="15" w:name="__RefHeading___Toc18206472"/>
-      <w:bookmarkEnd w:id="15"/>
+      <w:bookmarkStart w:id="14" w:name="__RefHeading___Toc18206472"/>
+      <w:bookmarkEnd w:id="14"/>
       <w:r>
         <w:rPr>
           <w:highlight w:val="yellow"/>
           <w:lang w:val="pt-BR"/>
         </w:rPr>
-        <w:t>Demografia do Mercado [Faz mais sentido para software que será vendido]</w:t>
+        <w:t xml:space="preserve">Demografia do Mercado </w:t>
+      </w:r>
+      <w:proofErr w:type="gramStart"/>
+      <w:r>
+        <w:rPr>
+          <w:highlight w:val="yellow"/>
+          <w:lang w:val="pt-BR"/>
+        </w:rPr>
+        <w:t>[Faz</w:t>
+      </w:r>
+      <w:proofErr w:type="gramEnd"/>
+      <w:r>
+        <w:rPr>
+          <w:highlight w:val="yellow"/>
+          <w:lang w:val="pt-BR"/>
+        </w:rPr>
+        <w:t xml:space="preserve"> mais sentido para software que será vendido]</w:t>
       </w:r>
     </w:p>
     <w:p>
@@ -3061,19 +3313,7 @@
         <w:rPr>
           <w:lang w:val="pt-BR"/>
         </w:rPr>
-        <w:t xml:space="preserve">[Resuma as principais demografias do mercado que motivam as decisões do produto. Descreva e posicione os segmentos do mercado-alvo. Estima o </w:t>
-      </w:r>
-      <w:r>
-        <w:rPr>
-          <w:lang w:val="pt-BR"/>
-        </w:rPr>
-        <w:t xml:space="preserve">tamanho e o crescimento usando o número de possíveis usuários ou a quantidade de dinheiro que seus clientes gastarão tentando satisfazer às necessidades que seu produto ou melhoria cumprirá. Revise as principais tendências e tecnologias do setor. Responda </w:t>
-      </w:r>
-      <w:r>
-        <w:rPr>
-          <w:lang w:val="pt-BR"/>
-        </w:rPr>
-        <w:t>a estas perguntas estratégicas:</w:t>
+        <w:t>[Resuma as principais demografias do mercado que motivam as decisões do produto. Descreva e posicione os segmentos do mercado-alvo. Estima o tamanho e o crescimento usando o número de possíveis usuários ou a quantidade de dinheiro que seus clientes gastarão tentando satisfazer às necessidades que seu produto ou melhoria cumprirá. Revise as principais tendências e tecnologias do setor. Responda a estas perguntas estratégicas:</w:t>
       </w:r>
     </w:p>
     <w:p>
@@ -3137,8 +3377,8 @@
           <w:lang w:val="pt-BR"/>
         </w:rPr>
       </w:pPr>
-      <w:bookmarkStart w:id="16" w:name="__RefHeading___Toc18206475"/>
-      <w:bookmarkEnd w:id="16"/>
+      <w:bookmarkStart w:id="15" w:name="__RefHeading___Toc18206475"/>
+      <w:bookmarkEnd w:id="15"/>
       <w:r>
         <w:rPr>
           <w:lang w:val="pt-BR"/>
@@ -3157,13 +3397,7 @@
         <w:rPr>
           <w:lang w:val="pt-BR"/>
         </w:rPr>
-        <w:t>[Detalhe o ambiente de trabalho do usuário-alvo. A seguir, são apresent</w:t>
-      </w:r>
-      <w:r>
-        <w:rPr>
-          <w:lang w:val="pt-BR"/>
-        </w:rPr>
-        <w:t>adas algumas sugestões:</w:t>
+        <w:t>[Detalhe o ambiente de trabalho do usuário-alvo. A seguir, são apresentadas algumas sugestões:</w:t>
       </w:r>
     </w:p>
     <w:p>
@@ -3217,13 +3451,21 @@
         <w:rPr>
           <w:lang w:val="pt-BR"/>
         </w:rPr>
-        <w:t>Existem restrições ambientais exclusivas: unidade móvel, ar l</w:t>
-      </w:r>
-      <w:r>
-        <w:rPr>
-          <w:lang w:val="pt-BR"/>
-        </w:rPr>
-        <w:t>ivre, a bordo, etc.?</w:t>
+        <w:t xml:space="preserve">Existem restrições ambientais exclusivas: unidade móvel, ar livre, a </w:t>
+      </w:r>
+      <w:proofErr w:type="gramStart"/>
+      <w:r>
+        <w:rPr>
+          <w:lang w:val="pt-BR"/>
+        </w:rPr>
+        <w:t>bordo, etc.</w:t>
+      </w:r>
+      <w:proofErr w:type="gramEnd"/>
+      <w:r>
+        <w:rPr>
+          <w:lang w:val="pt-BR"/>
+        </w:rPr>
+        <w:t>?</w:t>
       </w:r>
     </w:p>
     <w:p>
@@ -3274,13 +3516,21 @@
         <w:rPr>
           <w:lang w:val="pt-BR"/>
         </w:rPr>
-        <w:t>Este é local em que podem ser incluídos os extr</w:t>
-      </w:r>
-      <w:r>
-        <w:rPr>
-          <w:lang w:val="pt-BR"/>
-        </w:rPr>
-        <w:t>atos do Modelo de Negócios para descrever a tarefa e os papéis envolvidos, etc.]</w:t>
+        <w:t xml:space="preserve">Este é local em que podem ser incluídos os extratos do Modelo de Negócios para descrever a tarefa e os papéis </w:t>
+      </w:r>
+      <w:proofErr w:type="gramStart"/>
+      <w:r>
+        <w:rPr>
+          <w:lang w:val="pt-BR"/>
+        </w:rPr>
+        <w:t>envolvidos, etc.</w:t>
+      </w:r>
+      <w:proofErr w:type="gramEnd"/>
+      <w:r>
+        <w:rPr>
+          <w:lang w:val="pt-BR"/>
+        </w:rPr>
+        <w:t>]</w:t>
       </w:r>
     </w:p>
     <w:p>
@@ -3291,20 +3541,20 @@
           <w:lang w:val="pt-BR"/>
         </w:rPr>
       </w:pPr>
-      <w:bookmarkStart w:id="17" w:name="__RefHeading___Toc113_3690376769"/>
-      <w:bookmarkStart w:id="18" w:name="__RefHeading___Toc18206476"/>
+      <w:bookmarkStart w:id="16" w:name="__RefHeading___Toc113_3690376769"/>
+      <w:bookmarkStart w:id="17" w:name="__RefHeading___Toc18206476"/>
+      <w:bookmarkEnd w:id="16"/>
+      <w:r>
+        <w:rPr>
+          <w:lang w:val="pt-BR"/>
+        </w:rPr>
+        <w:t>Perfis dos Envolvidos</w:t>
+      </w:r>
       <w:bookmarkEnd w:id="17"/>
       <w:r>
         <w:rPr>
           <w:lang w:val="pt-BR"/>
         </w:rPr>
-        <w:t>Perfis dos Envolvidos</w:t>
-      </w:r>
-      <w:bookmarkEnd w:id="18"/>
-      <w:r>
-        <w:rPr>
-          <w:lang w:val="pt-BR"/>
-        </w:rPr>
         <w:t xml:space="preserve">  </w:t>
       </w:r>
     </w:p>
@@ -3319,13 +3569,7 @@
         <w:rPr>
           <w:lang w:val="pt-BR"/>
         </w:rPr>
-        <w:t>[Descreva aqui cada envolvido no sistema preenchendo a tabela abaixo para cada um deles. Lembre-se de que os tipos de envolvidos poderão ser os mais di</w:t>
-      </w:r>
-      <w:r>
-        <w:rPr>
-          <w:lang w:val="pt-BR"/>
-        </w:rPr>
-        <w:t>versos como, por exemplo, usuários, departamentos e desenvolvedores técnicos. Um perfil completo deve abranger os tópicos abaixo para cada tipo de envolvido.]</w:t>
+        <w:t>[Descreva aqui cada envolvido no sistema preenchendo a tabela abaixo para cada um deles. Lembre-se de que os tipos de envolvidos poderão ser os mais diversos como, por exemplo, usuários, departamentos e desenvolvedores técnicos. Um perfil completo deve abranger os tópicos abaixo para cada tipo de envolvido.]</w:t>
       </w:r>
     </w:p>
     <w:p>
@@ -3721,13 +3965,7 @@
               <w:rPr>
                 <w:lang w:val="pt-BR"/>
               </w:rPr>
-              <w:t xml:space="preserve">[Qualifique a habilidade, a formação técnica e o </w:t>
-            </w:r>
-            <w:r>
-              <w:rPr>
-                <w:lang w:val="pt-BR"/>
-              </w:rPr>
-              <w:t>grau de sofisticação do envolvido — ou seja, se ele é um guru, executivo, especialista, usuário eventual e assim por diante.]</w:t>
+              <w:t>[Qualifique a habilidade, a formação técnica e o grau de sofisticação do envolvido — ou seja, se ele é um guru, executivo, especialista, usuário eventual e assim por diante.]</w:t>
             </w:r>
           </w:p>
         </w:tc>
@@ -3781,13 +4019,7 @@
               <w:rPr>
                 <w:lang w:val="pt-BR"/>
               </w:rPr>
-              <w:t>[Liste as principais responsabilidades dos envolvidos no que diz respeito ao sistema em desenvolvimento; ou sej</w:t>
-            </w:r>
-            <w:r>
-              <w:rPr>
-                <w:lang w:val="pt-BR"/>
-              </w:rPr>
-              <w:t>a, o interesse deles como envolvidos.</w:t>
+              <w:t>[Liste as principais responsabilidades dos envolvidos no que diz respeito ao sistema em desenvolvimento; ou seja, o interesse deles como envolvidos.</w:t>
             </w:r>
           </w:p>
         </w:tc>
@@ -3895,20 +4127,70 @@
               <w:rPr>
                 <w:lang w:val="pt-BR"/>
               </w:rPr>
-              <w:t>[Qual é o grau de comprometimento do envolvido no projeto? Está relacionado, sempre que possível, aos papé</w:t>
-            </w:r>
-            <w:r>
-              <w:rPr>
-                <w:lang w:val="pt-BR"/>
-              </w:rPr>
-              <w:t xml:space="preserve">is do Rational Unified Process — ou seja, ao </w:t>
+              <w:t xml:space="preserve">[Qual é o grau de comprometimento do envolvido no projeto? Está relacionado, sempre que possível, aos papéis do </w:t>
+            </w:r>
+            <w:proofErr w:type="spellStart"/>
+            <w:r>
+              <w:rPr>
+                <w:lang w:val="pt-BR"/>
+              </w:rPr>
+              <w:t>Rational</w:t>
+            </w:r>
+            <w:proofErr w:type="spellEnd"/>
+            <w:r>
+              <w:rPr>
+                <w:lang w:val="pt-BR"/>
+              </w:rPr>
+              <w:t xml:space="preserve"> </w:t>
+            </w:r>
+            <w:proofErr w:type="spellStart"/>
+            <w:r>
+              <w:rPr>
+                <w:lang w:val="pt-BR"/>
+              </w:rPr>
+              <w:t>Unified</w:t>
+            </w:r>
+            <w:proofErr w:type="spellEnd"/>
+            <w:r>
+              <w:rPr>
+                <w:lang w:val="pt-BR"/>
+              </w:rPr>
+              <w:t xml:space="preserve"> </w:t>
+            </w:r>
+            <w:proofErr w:type="spellStart"/>
+            <w:r>
+              <w:rPr>
+                <w:lang w:val="pt-BR"/>
+              </w:rPr>
+              <w:t>Process</w:t>
+            </w:r>
+            <w:proofErr w:type="spellEnd"/>
+            <w:r>
+              <w:rPr>
+                <w:lang w:val="pt-BR"/>
+              </w:rPr>
+              <w:t xml:space="preserve"> — ou seja, ao </w:t>
             </w:r>
             <w:r>
               <w:rPr>
                 <w:lang w:val="pt-BR"/>
               </w:rPr>
               <w:lastRenderedPageBreak/>
-              <w:t>Revisor de Requisitos, etc.]</w:t>
+              <w:t xml:space="preserve">Revisor de </w:t>
+            </w:r>
+            <w:proofErr w:type="gramStart"/>
+            <w:r>
+              <w:rPr>
+                <w:lang w:val="pt-BR"/>
+              </w:rPr>
+              <w:t>Requisitos, etc.</w:t>
+            </w:r>
+            <w:proofErr w:type="gramEnd"/>
+            <w:r>
+              <w:rPr>
+                <w:lang w:val="pt-BR"/>
+              </w:rPr>
+              <w:t>]</w:t>
             </w:r>
           </w:p>
         </w:tc>
@@ -3992,15 +4274,7 @@
                 <w:bCs/>
                 <w:lang w:val="pt-BR"/>
               </w:rPr>
-              <w:t>Comentários</w:t>
-            </w:r>
-            <w:r>
-              <w:rPr>
-                <w:b/>
-                <w:bCs/>
-                <w:lang w:val="pt-BR"/>
-              </w:rPr>
-              <w:t xml:space="preserve"> e Problemas</w:t>
+              <w:t>Comentários e Problemas</w:t>
             </w:r>
           </w:p>
         </w:tc>
@@ -4046,8 +4320,8 @@
           <w:lang w:val="pt-BR"/>
         </w:rPr>
       </w:pPr>
-      <w:bookmarkStart w:id="19" w:name="__RefHeading___Toc18206480"/>
-      <w:bookmarkEnd w:id="19"/>
+      <w:bookmarkStart w:id="18" w:name="__RefHeading___Toc18206480"/>
+      <w:bookmarkEnd w:id="18"/>
       <w:r>
         <w:rPr>
           <w:lang w:val="pt-BR"/>
@@ -4066,13 +4340,7 @@
         <w:rPr>
           <w:lang w:val="pt-BR"/>
         </w:rPr>
-        <w:t xml:space="preserve">[Liste os principais problemas com as soluções existentes, conforme o ponto de </w:t>
-      </w:r>
-      <w:r>
-        <w:rPr>
-          <w:lang w:val="pt-BR"/>
-        </w:rPr>
-        <w:t>vista do envolvido. Para cada problema, esclareça os seguintes pontos:</w:t>
+        <w:t>[Liste os principais problemas com as soluções existentes, conforme o ponto de vista do envolvido. Para cada problema, esclareça os seguintes pontos:</w:t>
       </w:r>
     </w:p>
     <w:p>
@@ -4133,11 +4401,19 @@
       <w:pPr>
         <w:pStyle w:val="InfoBlue"/>
       </w:pPr>
-      <w:r>
-        <w:rPr>
-          <w:lang w:val="pt-BR"/>
-        </w:rPr>
-        <w:t xml:space="preserve">[É importante entender a importância </w:t>
+      <w:proofErr w:type="gramStart"/>
+      <w:r>
+        <w:rPr>
+          <w:lang w:val="pt-BR"/>
+        </w:rPr>
+        <w:t>[É</w:t>
+      </w:r>
+      <w:proofErr w:type="gramEnd"/>
+      <w:r>
+        <w:rPr>
+          <w:lang w:val="pt-BR"/>
+        </w:rPr>
+        <w:t xml:space="preserve"> importante entender a importância </w:t>
       </w:r>
       <w:r>
         <w:rPr>
@@ -4151,13 +4427,7 @@
         <w:rPr>
           <w:lang w:val="pt-BR"/>
         </w:rPr>
-        <w:t xml:space="preserve"> do envolvido na solução de cada problem</w:t>
-      </w:r>
-      <w:r>
-        <w:rPr>
-          <w:lang w:val="pt-BR"/>
-        </w:rPr>
-        <w:t xml:space="preserve">a. As técnicas de ordenação e votação cumulativa indicam problemas que </w:t>
+        <w:t xml:space="preserve"> do envolvido na solução de cada problema. As técnicas de ordenação e votação cumulativa indicam problemas que </w:t>
       </w:r>
       <w:r>
         <w:rPr>
@@ -4185,13 +4455,35 @@
         <w:rPr>
           <w:lang w:val="pt-BR"/>
         </w:rPr>
-        <w:t>Preencha a tabela a seguir — se estiver usando o Rational RequisitePro para capturar as Ne</w:t>
-      </w:r>
-      <w:r>
-        <w:rPr>
-          <w:lang w:val="pt-BR"/>
-        </w:rPr>
-        <w:t>cessidades, isto pode ser um extrato ou relatório dessa ferramenta.]</w:t>
+        <w:t xml:space="preserve">Preencha a tabela a seguir — se estiver usando o </w:t>
+      </w:r>
+      <w:proofErr w:type="spellStart"/>
+      <w:r>
+        <w:rPr>
+          <w:lang w:val="pt-BR"/>
+        </w:rPr>
+        <w:t>Rational</w:t>
+      </w:r>
+      <w:proofErr w:type="spellEnd"/>
+      <w:r>
+        <w:rPr>
+          <w:lang w:val="pt-BR"/>
+        </w:rPr>
+        <w:t xml:space="preserve"> </w:t>
+      </w:r>
+      <w:proofErr w:type="spellStart"/>
+      <w:r>
+        <w:rPr>
+          <w:lang w:val="pt-BR"/>
+        </w:rPr>
+        <w:t>RequisitePro</w:t>
+      </w:r>
+      <w:proofErr w:type="spellEnd"/>
+      <w:r>
+        <w:rPr>
+          <w:lang w:val="pt-BR"/>
+        </w:rPr>
+        <w:t xml:space="preserve"> para capturar as Necessidades, isto pode ser um extrato ou relatório dessa ferramenta.]</w:t>
       </w:r>
     </w:p>
     <w:p>
@@ -4495,8 +4787,8 @@
           <w:lang w:val="pt-BR"/>
         </w:rPr>
       </w:pPr>
-      <w:bookmarkStart w:id="20" w:name="__RefHeading___Toc18206481"/>
-      <w:bookmarkEnd w:id="20"/>
+      <w:bookmarkStart w:id="19" w:name="__RefHeading___Toc18206481"/>
+      <w:bookmarkEnd w:id="19"/>
       <w:r>
         <w:rPr>
           <w:lang w:val="pt-BR"/>
@@ -4508,40 +4800,54 @@
       <w:pPr>
         <w:pStyle w:val="InfoBlue"/>
         <w:rPr>
-          <w:lang w:val="pt-BR"/>
-        </w:rPr>
-      </w:pPr>
-      <w:r>
-        <w:rPr>
-          <w:lang w:val="pt-BR"/>
-        </w:rPr>
-        <w:t xml:space="preserve">[Identifique as alternativas que o envolvido </w:t>
-      </w:r>
-      <w:r>
-        <w:rPr>
-          <w:lang w:val="pt-BR"/>
-        </w:rPr>
-        <w:t xml:space="preserve">considera disponíveis. Isso inclui adquirir um produto do concorrente, desenvolver uma solução própria ou simplesmente manter o estado atual. Liste as opções competitivas que existem ou que podem se tornar disponíveis. Inclua os principais pontos fortes e </w:t>
-      </w:r>
-      <w:r>
-        <w:rPr>
-          <w:lang w:val="pt-BR"/>
-        </w:rPr>
-        <w:t>fracos de cada concorrente, conforme percebido pelo envolvido.]</w:t>
-      </w:r>
-    </w:p>
-    <w:p>
-      <w:pPr>
-        <w:pStyle w:val="Ttulo1"/>
-        <w:numPr>
-          <w:ilvl w:val="0"/>
-          <w:numId w:val="0"/>
-        </w:numPr>
-        <w:ind w:left="720"/>
-        <w:rPr>
-          <w:lang w:val="pt-BR"/>
-        </w:rPr>
-      </w:pPr>
+          <w:i w:val="0"/>
+          <w:iCs w:val="0"/>
+          <w:color w:val="auto"/>
+          <w:lang w:val="pt-BR"/>
+        </w:rPr>
+      </w:pPr>
+      <w:r>
+        <w:rPr>
+          <w:i w:val="0"/>
+          <w:iCs w:val="0"/>
+          <w:color w:val="auto"/>
+          <w:lang w:val="pt-BR"/>
+        </w:rPr>
+        <w:t xml:space="preserve">Atualmente a AP Turbo utiliza planilhas de Excel para realizar todo controle de clientes, peças novas, peças recondicionadas e peças enviadas para sucata, essa ferramenta supre parcialmente as necessidades da empresa, pois necessitam de algo mais simples e fácil de organizar </w:t>
+      </w:r>
+      <w:r>
+        <w:rPr>
+          <w:i w:val="0"/>
+          <w:iCs w:val="0"/>
+          <w:color w:val="auto"/>
+          <w:lang w:val="pt-BR"/>
+        </w:rPr>
+        <w:t>e</w:t>
+      </w:r>
+      <w:r>
+        <w:rPr>
+          <w:i w:val="0"/>
+          <w:iCs w:val="0"/>
+          <w:color w:val="auto"/>
+          <w:lang w:val="pt-BR"/>
+        </w:rPr>
+        <w:t xml:space="preserve"> algo mais personalizado e que possa ter suporte e adição de novas funcionalidades.</w:t>
+      </w:r>
+    </w:p>
+    <w:p>
+      <w:pPr>
+        <w:pStyle w:val="Corpodetexto"/>
+        <w:ind w:left="158"/>
+        <w:rPr>
+          <w:lang w:val="pt-BR"/>
+        </w:rPr>
+      </w:pPr>
+      <w:r>
+        <w:rPr>
+          <w:lang w:val="pt-BR"/>
+        </w:rPr>
+        <w:t xml:space="preserve">Além do Excel a empresa também utiliza de métodos manuais para verificar quais peças tem no estoque o que muitas vezes atrapalha muito a logística. </w:t>
+      </w:r>
     </w:p>
     <w:sectPr>
       <w:headerReference w:type="default" r:id="rId13"/>
@@ -4606,12 +4912,14 @@
               <w:lang w:val="pt-BR"/>
             </w:rPr>
           </w:pPr>
+          <w:proofErr w:type="spellStart"/>
           <w:r>
             <w:rPr>
               <w:lang w:val="pt-BR"/>
             </w:rPr>
             <w:t>Confidential</w:t>
           </w:r>
+          <w:proofErr w:type="spellEnd"/>
         </w:p>
       </w:tc>
       <w:tc>
@@ -4644,10 +4952,7 @@
             <w:fldChar w:fldCharType="begin"/>
           </w:r>
           <w:r>
-            <w:instrText xml:space="preserve">DATE </w:instrText>
-          </w:r>
-          <w:r>
-            <w:instrText>\@"yyyy"</w:instrText>
+            <w:instrText>DATE \@"yyyy"</w:instrText>
           </w:r>
           <w:r>
             <w:fldChar w:fldCharType="separate"/>
@@ -4852,6 +5157,7 @@
               <w:bCs/>
             </w:rPr>
           </w:pPr>
+          <w:proofErr w:type="spellStart"/>
           <w:r>
             <w:rPr>
               <w:b/>
@@ -4859,6 +5165,7 @@
             </w:rPr>
             <w:t>TechTurbo</w:t>
           </w:r>
+          <w:proofErr w:type="spellEnd"/>
         </w:p>
       </w:tc>
       <w:tc>
@@ -4882,11 +5189,19 @@
           <w:r>
             <w:t xml:space="preserve">  </w:t>
           </w:r>
+          <w:proofErr w:type="spellStart"/>
           <w:r>
             <w:rPr>
               <w:lang w:val="pt-BR"/>
             </w:rPr>
-            <w:t>Version:</w:t>
+            <w:t>Version</w:t>
+          </w:r>
+          <w:proofErr w:type="spellEnd"/>
+          <w:r>
+            <w:rPr>
+              <w:lang w:val="pt-BR"/>
+            </w:rPr>
+            <w:t>:</w:t>
           </w:r>
           <w:r>
             <w:t xml:space="preserve">           &lt;1.0&gt;</w:t>
@@ -4914,9 +5229,19 @@
           <w:r>
             <w:fldChar w:fldCharType="separate"/>
           </w:r>
+          <w:proofErr w:type="spellStart"/>
           <w:r>
-            <w:t>Visão do Negócio</w:t>
+            <w:t>Visão</w:t>
           </w:r>
+          <w:proofErr w:type="spellEnd"/>
+          <w:r>
+            <w:t xml:space="preserve"> do </w:t>
+          </w:r>
+          <w:proofErr w:type="spellStart"/>
+          <w:r>
+            <w:t>Negócio</w:t>
+          </w:r>
+          <w:proofErr w:type="spellEnd"/>
           <w:r>
             <w:fldChar w:fldCharType="end"/>
           </w:r>
@@ -8532,21 +8857,10 @@
 </file>
 
 <file path=customXml/item1.xml><?xml version="1.0" encoding="utf-8"?>
-<p:properties xmlns:p="http://schemas.microsoft.com/office/2006/metadata/properties" xmlns:xsi="http://www.w3.org/2001/XMLSchema-instance" xmlns:pc="http://schemas.microsoft.com/office/infopath/2007/PartnerControls">
-  <documentManagement/>
-</p:properties>
+<b:Sources xmlns:b="http://schemas.openxmlformats.org/officeDocument/2006/bibliography" xmlns="http://schemas.openxmlformats.org/officeDocument/2006/bibliography" SelectedStyle="\APASixthEditionOfficeOnline.xsl" StyleName="APA" Version="6"/>
 </file>
 
 <file path=customXml/item2.xml><?xml version="1.0" encoding="utf-8"?>
-<?mso-contentType ?>
-<FormTemplates xmlns="http://schemas.microsoft.com/sharepoint/v3/contenttype/forms">
-  <Display>DocumentLibraryForm</Display>
-  <Edit>DocumentLibraryForm</Edit>
-  <New>DocumentLibraryForm</New>
-</FormTemplates>
-</file>
-
-<file path=customXml/item3.xml><?xml version="1.0" encoding="utf-8"?>
 <ct:contentTypeSchema xmlns:ct="http://schemas.microsoft.com/office/2006/metadata/contentType" xmlns:ma="http://schemas.microsoft.com/office/2006/metadata/properties/metaAttributes" ct:_="" ma:_="" ma:contentTypeName="Documento" ma:contentTypeID="0x0101006E0AF76A9B61D5439C0B006483FA15DD" ma:contentTypeVersion="9" ma:contentTypeDescription="Crie um novo documento." ma:contentTypeScope="" ma:versionID="5d7595b46f107a6eb18f14eaae1dee22">
   <xsd:schema xmlns:xsd="http://www.w3.org/2001/XMLSchema" xmlns:xs="http://www.w3.org/2001/XMLSchema" xmlns:p="http://schemas.microsoft.com/office/2006/metadata/properties" xmlns:ns2="ec5a98c8-7cd5-497c-8db7-76fb23311f72" xmlns:ns3="4e33b38a-8764-412b-ba7e-84a42d7261fb" targetNamespace="http://schemas.microsoft.com/office/2006/metadata/properties" ma:root="true" ma:fieldsID="a190f726748aee327d00d3fc01832f84" ns2:_="" ns3:_="">
     <xsd:import namespace="ec5a98c8-7cd5-497c-8db7-76fb23311f72"/>
@@ -8743,28 +9057,30 @@
 </ct:contentTypeSchema>
 </file>
 
+<file path=customXml/item3.xml><?xml version="1.0" encoding="utf-8"?>
+<?mso-contentType ?>
+<FormTemplates xmlns="http://schemas.microsoft.com/sharepoint/v3/contenttype/forms">
+  <Display>DocumentLibraryForm</Display>
+  <Edit>DocumentLibraryForm</Edit>
+  <New>DocumentLibraryForm</New>
+</FormTemplates>
+</file>
+
 <file path=customXml/item4.xml><?xml version="1.0" encoding="utf-8"?>
-<b:Sources xmlns:b="http://schemas.openxmlformats.org/officeDocument/2006/bibliography" xmlns="http://schemas.openxmlformats.org/officeDocument/2006/bibliography" SelectedStyle="\APASixthEditionOfficeOnline.xsl" StyleName="APA" Version="6"/>
+<p:properties xmlns:p="http://schemas.microsoft.com/office/2006/metadata/properties" xmlns:xsi="http://www.w3.org/2001/XMLSchema-instance" xmlns:pc="http://schemas.microsoft.com/office/infopath/2007/PartnerControls">
+  <documentManagement/>
+</p:properties>
 </file>
 
 <file path=customXml/itemProps1.xml><?xml version="1.0" encoding="utf-8"?>
-<ds:datastoreItem xmlns:ds="http://schemas.openxmlformats.org/officeDocument/2006/customXml" ds:itemID="{E40D4A78-B0D9-42DA-BD30-B9E9CAE9FAD8}">
+<ds:datastoreItem xmlns:ds="http://schemas.openxmlformats.org/officeDocument/2006/customXml" ds:itemID="{F8A878C3-9C0C-4E5E-B00A-46065F4BC1FD}">
   <ds:schemaRefs>
-    <ds:schemaRef ds:uri="http://schemas.microsoft.com/office/2006/metadata/properties"/>
-    <ds:schemaRef ds:uri="http://schemas.microsoft.com/office/infopath/2007/PartnerControls"/>
+    <ds:schemaRef ds:uri="http://schemas.openxmlformats.org/officeDocument/2006/bibliography"/>
   </ds:schemaRefs>
 </ds:datastoreItem>
 </file>
 
 <file path=customXml/itemProps2.xml><?xml version="1.0" encoding="utf-8"?>
-<ds:datastoreItem xmlns:ds="http://schemas.openxmlformats.org/officeDocument/2006/customXml" ds:itemID="{18EA3197-3160-41FF-A546-9691DEFA66FF}">
-  <ds:schemaRefs>
-    <ds:schemaRef ds:uri="http://schemas.microsoft.com/sharepoint/v3/contenttype/forms"/>
-  </ds:schemaRefs>
-</ds:datastoreItem>
-</file>
-
-<file path=customXml/itemProps3.xml><?xml version="1.0" encoding="utf-8"?>
 <ds:datastoreItem xmlns:ds="http://schemas.openxmlformats.org/officeDocument/2006/customXml" ds:itemID="{162188B6-B3E0-4D6C-9349-C97A817B641E}">
   <ds:schemaRefs>
     <ds:schemaRef ds:uri="http://schemas.microsoft.com/office/2006/metadata/contentType"/>
@@ -8783,10 +9099,19 @@
 </ds:datastoreItem>
 </file>
 
+<file path=customXml/itemProps3.xml><?xml version="1.0" encoding="utf-8"?>
+<ds:datastoreItem xmlns:ds="http://schemas.openxmlformats.org/officeDocument/2006/customXml" ds:itemID="{18EA3197-3160-41FF-A546-9691DEFA66FF}">
+  <ds:schemaRefs>
+    <ds:schemaRef ds:uri="http://schemas.microsoft.com/sharepoint/v3/contenttype/forms"/>
+  </ds:schemaRefs>
+</ds:datastoreItem>
+</file>
+
 <file path=customXml/itemProps4.xml><?xml version="1.0" encoding="utf-8"?>
-<ds:datastoreItem xmlns:ds="http://schemas.openxmlformats.org/officeDocument/2006/customXml" ds:itemID="{F8A878C3-9C0C-4E5E-B00A-46065F4BC1FD}">
+<ds:datastoreItem xmlns:ds="http://schemas.openxmlformats.org/officeDocument/2006/customXml" ds:itemID="{E40D4A78-B0D9-42DA-BD30-B9E9CAE9FAD8}">
   <ds:schemaRefs>
-    <ds:schemaRef ds:uri="http://schemas.openxmlformats.org/officeDocument/2006/bibliography"/>
+    <ds:schemaRef ds:uri="http://schemas.microsoft.com/office/2006/metadata/properties"/>
+    <ds:schemaRef ds:uri="http://schemas.microsoft.com/office/infopath/2007/PartnerControls"/>
   </ds:schemaRefs>
 </ds:datastoreItem>
 </file>
</xml_diff>

<commit_message>
Visão de Negócio: Atualização
</commit_message>
<xml_diff>
--- a/negocio/visao_negocio.docx
+++ b/negocio/visao_negocio.docx
@@ -10,7 +10,6 @@
           <w:lang w:val="pt-BR"/>
         </w:rPr>
       </w:pPr>
-      <w:proofErr w:type="spellStart"/>
       <w:r>
         <w:rPr>
           <w:lang w:val="pt-BR"/>
@@ -35,7 +34,6 @@
         </w:rPr>
         <w:t>urbo</w:t>
       </w:r>
-      <w:proofErr w:type="spellEnd"/>
       <w:r>
         <w:rPr>
           <w:lang w:val="pt-BR"/>
@@ -63,19 +61,9 @@
       <w:r>
         <w:fldChar w:fldCharType="separate"/>
       </w:r>
-      <w:proofErr w:type="spellStart"/>
-      <w:r>
-        <w:t>Visão</w:t>
-      </w:r>
-      <w:proofErr w:type="spellEnd"/>
-      <w:r>
-        <w:t xml:space="preserve"> do </w:t>
-      </w:r>
-      <w:proofErr w:type="spellStart"/>
-      <w:r>
-        <w:t>Negócio</w:t>
-      </w:r>
-      <w:proofErr w:type="spellEnd"/>
+      <w:r>
+        <w:t>Visão do Negócio</w:t>
+      </w:r>
       <w:r>
         <w:fldChar w:fldCharType="end"/>
       </w:r>
@@ -138,105 +126,7 @@
         <w:rPr>
           <w:lang w:val="pt-BR"/>
         </w:rPr>
-        <w:t xml:space="preserve">[Observação: O </w:t>
-      </w:r>
-      <w:proofErr w:type="spellStart"/>
-      <w:r>
-        <w:rPr>
-          <w:lang w:val="pt-BR"/>
-        </w:rPr>
-        <w:t>template</w:t>
-      </w:r>
-      <w:proofErr w:type="spellEnd"/>
-      <w:r>
-        <w:rPr>
-          <w:lang w:val="pt-BR"/>
-        </w:rPr>
-        <w:t xml:space="preserve"> a seguir é fornecido para uso com o </w:t>
-      </w:r>
-      <w:proofErr w:type="spellStart"/>
-      <w:r>
-        <w:rPr>
-          <w:lang w:val="pt-BR"/>
-        </w:rPr>
-        <w:t>Rational</w:t>
-      </w:r>
-      <w:proofErr w:type="spellEnd"/>
-      <w:r>
-        <w:rPr>
-          <w:lang w:val="pt-BR"/>
-        </w:rPr>
-        <w:t xml:space="preserve"> </w:t>
-      </w:r>
-      <w:proofErr w:type="spellStart"/>
-      <w:r>
-        <w:rPr>
-          <w:lang w:val="pt-BR"/>
-        </w:rPr>
-        <w:t>Unified</w:t>
-      </w:r>
-      <w:proofErr w:type="spellEnd"/>
-      <w:r>
-        <w:rPr>
-          <w:lang w:val="pt-BR"/>
-        </w:rPr>
-        <w:t xml:space="preserve"> </w:t>
-      </w:r>
-      <w:proofErr w:type="spellStart"/>
-      <w:r>
-        <w:rPr>
-          <w:lang w:val="pt-BR"/>
-        </w:rPr>
-        <w:t>Process</w:t>
-      </w:r>
-      <w:proofErr w:type="spellEnd"/>
-      <w:r>
-        <w:rPr>
-          <w:lang w:val="pt-BR"/>
-        </w:rPr>
-        <w:t xml:space="preserve"> (RUP). O texto em azul exibido entre colchetes e em itálico (</w:t>
-      </w:r>
-      <w:proofErr w:type="spellStart"/>
-      <w:r>
-        <w:rPr>
-          <w:lang w:val="pt-BR"/>
-        </w:rPr>
-        <w:t>style</w:t>
-      </w:r>
-      <w:proofErr w:type="spellEnd"/>
-      <w:r>
-        <w:rPr>
-          <w:lang w:val="pt-BR"/>
-        </w:rPr>
-        <w:t>=</w:t>
-      </w:r>
-      <w:proofErr w:type="spellStart"/>
-      <w:r>
-        <w:rPr>
-          <w:lang w:val="pt-BR"/>
-        </w:rPr>
-        <w:t>InfoBlue</w:t>
-      </w:r>
-      <w:proofErr w:type="spellEnd"/>
-      <w:r>
-        <w:rPr>
-          <w:lang w:val="pt-BR"/>
-        </w:rPr>
-        <w:t>) foi incluído para orientar o autor e deve ser excluído antes da publicação do documento. Qualquer parágrafo inserido após esse estilo será definido automaticamente como normal (estilo=</w:t>
-      </w:r>
-      <w:proofErr w:type="spellStart"/>
-      <w:r>
-        <w:rPr>
-          <w:lang w:val="pt-BR"/>
-        </w:rPr>
-        <w:t>BodyText</w:t>
-      </w:r>
-      <w:proofErr w:type="spellEnd"/>
-      <w:r>
-        <w:rPr>
-          <w:lang w:val="pt-BR"/>
-        </w:rPr>
-        <w:t>).]</w:t>
+        <w:t>[Observação: O template a seguir é fornecido para uso com o Rational Unified Process (RUP). O texto em azul exibido entre colchetes e em itálico (style=InfoBlue) foi incluído para orientar o autor e deve ser excluído antes da publicação do documento. Qualquer parágrafo inserido após esse estilo será definido automaticamente como normal (estilo=BodyText).]</w:t>
       </w:r>
     </w:p>
     <w:p>
@@ -259,139 +149,17 @@
         <w:rPr>
           <w:lang w:val="pt-BR"/>
         </w:rPr>
-        <w:t>[Para personalizar campos automáticos no Microsoft Word (que exibem um plano de fundo cinza quando selecionados), selecione File&gt;</w:t>
-      </w:r>
-      <w:proofErr w:type="spellStart"/>
-      <w:r>
-        <w:rPr>
-          <w:lang w:val="pt-BR"/>
-        </w:rPr>
-        <w:t>Properties</w:t>
-      </w:r>
-      <w:proofErr w:type="spellEnd"/>
-      <w:r>
-        <w:rPr>
-          <w:lang w:val="pt-BR"/>
-        </w:rPr>
-        <w:t xml:space="preserve"> e substitua os campos </w:t>
-      </w:r>
-      <w:proofErr w:type="spellStart"/>
-      <w:r>
-        <w:rPr>
-          <w:lang w:val="pt-BR"/>
-        </w:rPr>
-        <w:t>Title</w:t>
-      </w:r>
-      <w:proofErr w:type="spellEnd"/>
-      <w:r>
-        <w:rPr>
-          <w:lang w:val="pt-BR"/>
-        </w:rPr>
-        <w:t xml:space="preserve">, </w:t>
-      </w:r>
-      <w:proofErr w:type="spellStart"/>
-      <w:r>
-        <w:rPr>
-          <w:lang w:val="pt-BR"/>
-        </w:rPr>
-        <w:t>Subject</w:t>
-      </w:r>
-      <w:proofErr w:type="spellEnd"/>
-      <w:r>
-        <w:rPr>
-          <w:lang w:val="pt-BR"/>
-        </w:rPr>
-        <w:t xml:space="preserve"> e </w:t>
-      </w:r>
-      <w:proofErr w:type="spellStart"/>
-      <w:r>
-        <w:rPr>
-          <w:lang w:val="pt-BR"/>
-        </w:rPr>
-        <w:t>Company</w:t>
-      </w:r>
-      <w:proofErr w:type="spellEnd"/>
-      <w:r>
-        <w:rPr>
-          <w:lang w:val="pt-BR"/>
-        </w:rPr>
-        <w:t xml:space="preserve"> pelas informações apropriadas deste documento. Depois de você fechar a caixa de diálogo, os campos automáticos poderão ser atualizados em todo o documento, selecionando </w:t>
-      </w:r>
-      <w:proofErr w:type="spellStart"/>
-      <w:r>
-        <w:rPr>
-          <w:lang w:val="pt-BR"/>
-        </w:rPr>
-        <w:t>Edit</w:t>
-      </w:r>
-      <w:proofErr w:type="spellEnd"/>
-      <w:r>
-        <w:rPr>
-          <w:lang w:val="pt-BR"/>
-        </w:rPr>
-        <w:t>&gt;</w:t>
-      </w:r>
-      <w:proofErr w:type="spellStart"/>
-      <w:r>
-        <w:rPr>
-          <w:lang w:val="pt-BR"/>
-        </w:rPr>
-        <w:t>Select</w:t>
-      </w:r>
-      <w:proofErr w:type="spellEnd"/>
-      <w:r>
-        <w:rPr>
-          <w:lang w:val="pt-BR"/>
-        </w:rPr>
-        <w:t xml:space="preserve"> </w:t>
-      </w:r>
-      <w:proofErr w:type="spellStart"/>
-      <w:r>
-        <w:rPr>
-          <w:lang w:val="pt-BR"/>
-        </w:rPr>
-        <w:t>All</w:t>
-      </w:r>
-      <w:proofErr w:type="spellEnd"/>
-      <w:r>
-        <w:rPr>
-          <w:lang w:val="pt-BR"/>
-        </w:rPr>
-        <w:t xml:space="preserve"> (ou </w:t>
-      </w:r>
-      <w:proofErr w:type="spellStart"/>
-      <w:r>
-        <w:rPr>
-          <w:lang w:val="pt-BR"/>
-        </w:rPr>
-        <w:t>Ctrl-A</w:t>
-      </w:r>
-      <w:proofErr w:type="spellEnd"/>
-      <w:r>
-        <w:rPr>
-          <w:lang w:val="pt-BR"/>
-        </w:rPr>
-        <w:t xml:space="preserve">) e pressionando F9, ou simplesmente clicando no campo e pressionando F9. Isso deve ser feito separadamente para Cabeçalhos e Rodapés. Alt-F9 alterna entre a exibição de nomes de campos e do conteúdo dos campos. Consulte a ajuda do Word para obter mais informações sobre como trabalhar com campos.] </w:t>
+        <w:t xml:space="preserve">[Para personalizar campos automáticos no Microsoft Word (que exibem um plano de fundo cinza quando selecionados), selecione File&gt;Properties e substitua os campos Title, Subject e Company pelas informações apropriadas deste documento. Depois de você fechar a caixa de diálogo, os campos automáticos poderão ser atualizados em todo o documento, selecionando Edit&gt;Select All (ou Ctrl-A) e pressionando F9, ou simplesmente clicando no campo e pressionando F9. Isso deve ser feito separadamente para Cabeçalhos e Rodapés. Alt-F9 alterna entre a exibição de nomes de campos e do conteúdo dos campos. Consulte a ajuda do Word para obter mais informações sobre como trabalhar com campos.] </w:t>
       </w:r>
     </w:p>
     <w:p>
       <w:pPr>
         <w:pStyle w:val="Heading"/>
       </w:pPr>
-      <w:proofErr w:type="spellStart"/>
       <w:r>
         <w:lastRenderedPageBreak/>
-        <w:t>Histórico</w:t>
-      </w:r>
-      <w:proofErr w:type="spellEnd"/>
-      <w:r>
-        <w:t xml:space="preserve"> da </w:t>
-      </w:r>
-      <w:proofErr w:type="spellStart"/>
-      <w:r>
-        <w:t>Revisão</w:t>
-      </w:r>
-      <w:proofErr w:type="spellEnd"/>
+        <w:t>Histórico da Revisão</w:t>
+      </w:r>
     </w:p>
     <w:tbl>
       <w:tblPr>
@@ -937,20 +705,10 @@
       <w:pPr>
         <w:pStyle w:val="Heading"/>
       </w:pPr>
-      <w:proofErr w:type="spellStart"/>
       <w:r>
         <w:lastRenderedPageBreak/>
-        <w:t>Índice</w:t>
-      </w:r>
-      <w:proofErr w:type="spellEnd"/>
-      <w:r>
-        <w:t xml:space="preserve"> </w:t>
-      </w:r>
-      <w:proofErr w:type="spellStart"/>
-      <w:r>
-        <w:t>Analítico</w:t>
-      </w:r>
-      <w:proofErr w:type="spellEnd"/>
+        <w:t>Índice Analítico</w:t>
+      </w:r>
     </w:p>
     <w:sdt>
       <w:sdtPr>
@@ -1336,13 +1094,8 @@
           <w:pPr>
             <w:pStyle w:val="Sumrio2"/>
           </w:pPr>
-          <w:proofErr w:type="gramStart"/>
           <w:r>
-            <w:t>4.5  Alternativas</w:t>
-          </w:r>
-          <w:proofErr w:type="gramEnd"/>
-          <w:r>
-            <w:t xml:space="preserve"> e Concorrência</w:t>
+            <w:t>4.5  Alternativas e Concorrência</w:t>
           </w:r>
           <w:r>
             <w:tab/>
@@ -1397,19 +1150,9 @@
       <w:r>
         <w:fldChar w:fldCharType="separate"/>
       </w:r>
-      <w:proofErr w:type="spellStart"/>
-      <w:r>
-        <w:t>Visão</w:t>
-      </w:r>
-      <w:proofErr w:type="spellEnd"/>
-      <w:r>
-        <w:t xml:space="preserve"> do </w:t>
-      </w:r>
-      <w:proofErr w:type="spellStart"/>
-      <w:r>
-        <w:t>Negócio</w:t>
-      </w:r>
-      <w:proofErr w:type="spellEnd"/>
+      <w:r>
+        <w:t>Visão do Negócio</w:t>
+      </w:r>
       <w:r>
         <w:fldChar w:fldCharType="end"/>
       </w:r>
@@ -1487,47 +1230,6 @@
           <w:lang w:val="pt-BR"/>
         </w:rPr>
         <w:t>Finalidade</w:t>
-      </w:r>
-    </w:p>
-    <w:p>
-      <w:pPr>
-        <w:pStyle w:val="InfoBlue"/>
-      </w:pPr>
-      <w:r>
-        <w:rPr>
-          <w:lang w:val="pt-BR"/>
-        </w:rPr>
-        <w:t xml:space="preserve">[Especifique a finalidade deste documento </w:t>
-      </w:r>
-      <w:r>
-        <w:rPr>
-          <w:b/>
-          <w:bCs/>
-          <w:lang w:val="pt-BR"/>
-        </w:rPr>
-        <w:t>Visão do Negócio</w:t>
-      </w:r>
-      <w:r>
-        <w:rPr>
-          <w:lang w:val="pt-BR"/>
-        </w:rPr>
-        <w:t>.]</w:t>
-      </w:r>
-    </w:p>
-    <w:p>
-      <w:pPr>
-        <w:pStyle w:val="Ttulo2"/>
-        <w:rPr>
-          <w:lang w:val="pt-BR"/>
-        </w:rPr>
-      </w:pPr>
-      <w:bookmarkStart w:id="2" w:name="__RefHeading___Toc18206463"/>
-      <w:bookmarkEnd w:id="2"/>
-      <w:r>
-        <w:rPr>
-          <w:lang w:val="pt-BR"/>
-        </w:rPr>
-        <w:t>Escopo</w:t>
       </w:r>
     </w:p>
     <w:p>
@@ -1546,7 +1248,7 @@
           <w:color w:val="auto"/>
           <w:lang w:val="pt-BR"/>
         </w:rPr>
-        <w:t>Esse sistema permitirá aos usuários inserir vendas e automaticamente abater do estoque, assim como também permitirá o controle de peças que já foram recondicionadas para quando passar 3 vezes pelo recondicionamento ela ser enviada para sucateamento.</w:t>
+        <w:t>Esse documento tem a finalidade de apresentar de uma forma especifica o negócio em questão, desde os processos, problemas, oportunidades e os envolvidos no negócio</w:t>
       </w:r>
     </w:p>
     <w:p>
@@ -1556,265 +1258,24 @@
           <w:lang w:val="pt-BR"/>
         </w:rPr>
       </w:pPr>
-      <w:bookmarkStart w:id="3" w:name="__RefHeading___Toc18206465"/>
-      <w:bookmarkEnd w:id="3"/>
-      <w:r>
-        <w:rPr>
-          <w:lang w:val="pt-BR"/>
-        </w:rPr>
-        <w:t>Referências</w:t>
+      <w:bookmarkStart w:id="2" w:name="__RefHeading___Toc18206463"/>
+      <w:bookmarkEnd w:id="2"/>
+      <w:r>
+        <w:rPr>
+          <w:lang w:val="pt-BR"/>
+        </w:rPr>
+        <w:t>Escopo</w:t>
       </w:r>
     </w:p>
     <w:p>
       <w:pPr>
         <w:pStyle w:val="InfoBlue"/>
-      </w:pPr>
-      <w:r>
-        <w:rPr>
-          <w:lang w:val="pt-BR"/>
-        </w:rPr>
-        <w:t>[</w:t>
-      </w:r>
-      <w:proofErr w:type="spellStart"/>
-      <w:r>
-        <w:rPr>
-          <w:lang w:val="pt-BR"/>
-        </w:rPr>
-        <w:t>Esta</w:t>
-      </w:r>
-      <w:proofErr w:type="spellEnd"/>
-      <w:r>
-        <w:rPr>
-          <w:lang w:val="pt-BR"/>
-        </w:rPr>
-        <w:t xml:space="preserve"> subseção fornece uma lista completa dos documentos mencionados em outra parte da </w:t>
-      </w:r>
-      <w:r>
-        <w:rPr>
-          <w:b/>
-          <w:bCs/>
-          <w:lang w:val="pt-BR"/>
-        </w:rPr>
-        <w:t>Visão do Negócio</w:t>
-      </w:r>
-      <w:r>
-        <w:rPr>
-          <w:lang w:val="pt-BR"/>
-        </w:rPr>
-        <w:t>.</w:t>
-      </w:r>
-      <w:r>
-        <w:rPr>
-          <w:b/>
-          <w:bCs/>
-          <w:lang w:val="pt-BR"/>
-        </w:rPr>
-        <w:t xml:space="preserve"> </w:t>
-      </w:r>
-      <w:r>
-        <w:rPr>
-          <w:lang w:val="pt-BR"/>
-        </w:rPr>
-        <w:t>Identifique cada documento por título, número do relatório (se aplicável), data e organização de publicação. Especifique as fontes a partir das quais as referências podem ser obtidas. Essas informações podem ser fornecidas por um anexo ou outro documento.]</w:t>
-      </w:r>
-    </w:p>
-    <w:p>
-      <w:pPr>
-        <w:pStyle w:val="Ttulo2"/>
-        <w:rPr>
-          <w:lang w:val="pt-BR"/>
-        </w:rPr>
-      </w:pPr>
-      <w:bookmarkStart w:id="4" w:name="__RefHeading___Toc18206466"/>
-      <w:bookmarkEnd w:id="4"/>
-      <w:r>
-        <w:rPr>
-          <w:lang w:val="pt-BR"/>
-        </w:rPr>
-        <w:t>Visão Geral</w:t>
-      </w:r>
-    </w:p>
-    <w:p>
-      <w:pPr>
-        <w:pStyle w:val="InfoBlue"/>
-      </w:pPr>
-      <w:r>
-        <w:rPr>
-          <w:lang w:val="pt-BR"/>
-        </w:rPr>
-        <w:t>[</w:t>
-      </w:r>
-      <w:proofErr w:type="spellStart"/>
-      <w:r>
-        <w:rPr>
-          <w:lang w:val="pt-BR"/>
-        </w:rPr>
-        <w:t>Esta</w:t>
-      </w:r>
-      <w:proofErr w:type="spellEnd"/>
-      <w:r>
-        <w:rPr>
-          <w:lang w:val="pt-BR"/>
-        </w:rPr>
-        <w:t xml:space="preserve"> subseção descreve o que o restante da </w:t>
-      </w:r>
-      <w:r>
-        <w:rPr>
-          <w:b/>
-          <w:bCs/>
-          <w:lang w:val="pt-BR"/>
-        </w:rPr>
-        <w:t xml:space="preserve">Visão do Negócio </w:t>
-      </w:r>
-      <w:r>
-        <w:rPr>
-          <w:lang w:val="pt-BR"/>
-        </w:rPr>
-        <w:t>contém e explica como o documento está organizado.]</w:t>
-      </w:r>
-    </w:p>
-    <w:p>
-      <w:pPr>
-        <w:pStyle w:val="Ttulo1"/>
-        <w:ind w:left="1080" w:hanging="360"/>
-        <w:rPr>
-          <w:sz w:val="20"/>
-          <w:szCs w:val="20"/>
-          <w:lang w:val="pt-BR"/>
-        </w:rPr>
-      </w:pPr>
-      <w:bookmarkStart w:id="5" w:name="__RefHeading___Toc103_3690376769"/>
-      <w:bookmarkEnd w:id="5"/>
-      <w:r>
-        <w:rPr>
-          <w:sz w:val="20"/>
-          <w:szCs w:val="20"/>
-          <w:lang w:val="pt-BR"/>
-        </w:rPr>
-        <w:t>Objetivos da Modelagem de Negócios</w:t>
-      </w:r>
-    </w:p>
-    <w:p>
-      <w:pPr>
-        <w:pStyle w:val="Ttulo2"/>
-        <w:rPr>
-          <w:lang w:val="pt-BR"/>
-        </w:rPr>
-      </w:pPr>
-      <w:bookmarkStart w:id="6" w:name="__RefHeading___Toc105_3690376769"/>
-      <w:bookmarkEnd w:id="6"/>
-      <w:r>
-        <w:rPr>
-          <w:lang w:val="pt-BR"/>
-        </w:rPr>
-        <w:t>&lt;</w:t>
-      </w:r>
-      <w:proofErr w:type="spellStart"/>
-      <w:r>
-        <w:rPr>
-          <w:lang w:val="pt-BR"/>
-        </w:rPr>
-        <w:t>umObjetivo</w:t>
-      </w:r>
-      <w:proofErr w:type="spellEnd"/>
-      <w:r>
-        <w:rPr>
-          <w:lang w:val="pt-BR"/>
-        </w:rPr>
-        <w:t>&gt;</w:t>
-      </w:r>
-    </w:p>
-    <w:p>
-      <w:pPr>
-        <w:pStyle w:val="InfoBlue"/>
-      </w:pPr>
-      <w:r>
-        <w:rPr>
-          <w:lang w:val="pt-BR"/>
-        </w:rPr>
-        <w:t>[Qual será o escopo da modelagem de negócio? O que ela envolverá? Pesquisa de mercado? Mais informações sobre atividades/processos de negócio...]</w:t>
-      </w:r>
-    </w:p>
-    <w:p>
-      <w:pPr>
-        <w:pStyle w:val="Ttulo2"/>
-        <w:rPr>
-          <w:lang w:val="pt-BR"/>
-        </w:rPr>
-      </w:pPr>
-      <w:bookmarkStart w:id="7" w:name="__RefHeading___Toc107_3690376769"/>
-      <w:bookmarkEnd w:id="7"/>
-      <w:r>
-        <w:rPr>
-          <w:lang w:val="pt-BR"/>
-        </w:rPr>
-        <w:t>&lt;</w:t>
-      </w:r>
-      <w:proofErr w:type="spellStart"/>
-      <w:r>
-        <w:rPr>
-          <w:lang w:val="pt-BR"/>
-        </w:rPr>
-        <w:t>outroObjetivo</w:t>
-      </w:r>
-      <w:proofErr w:type="spellEnd"/>
-      <w:r>
-        <w:rPr>
-          <w:lang w:val="pt-BR"/>
-        </w:rPr>
-        <w:t>&gt;</w:t>
-      </w:r>
-    </w:p>
-    <w:p>
-      <w:pPr>
-        <w:pStyle w:val="Ttulo1"/>
-        <w:ind w:left="1080" w:hanging="360"/>
-        <w:rPr>
-          <w:sz w:val="20"/>
-          <w:szCs w:val="20"/>
-          <w:lang w:val="pt-BR"/>
-        </w:rPr>
-      </w:pPr>
-      <w:bookmarkStart w:id="8" w:name="__RefHeading___Toc18206467"/>
-      <w:bookmarkEnd w:id="8"/>
-      <w:r>
-        <w:rPr>
-          <w:sz w:val="20"/>
-          <w:szCs w:val="20"/>
-          <w:lang w:val="pt-BR"/>
-        </w:rPr>
-        <w:t>Posicionamento</w:t>
-      </w:r>
-    </w:p>
-    <w:p>
-      <w:pPr>
-        <w:pStyle w:val="Ttulo2"/>
-        <w:rPr>
-          <w:lang w:val="pt-BR"/>
-        </w:rPr>
-      </w:pPr>
-      <w:bookmarkStart w:id="9" w:name="__RefHeading___Toc109_3690376769"/>
-      <w:bookmarkEnd w:id="9"/>
-      <w:r>
-        <w:rPr>
-          <w:lang w:val="pt-BR"/>
-        </w:rPr>
-        <w:t>Atividades de Negócio</w:t>
-      </w:r>
-    </w:p>
-    <w:p>
-      <w:pPr>
-        <w:pStyle w:val="InfoBlue"/>
-      </w:pPr>
-      <w:r>
         <w:rPr>
           <w:i w:val="0"/>
           <w:iCs w:val="0"/>
           <w:color w:val="auto"/>
-          <w:lang w:val="pt-BR"/>
-        </w:rPr>
-        <w:t>AP Turbo é uma empresa que r</w:t>
-      </w:r>
+        </w:rPr>
+      </w:pPr>
       <w:r>
         <w:rPr>
           <w:i w:val="0"/>
@@ -1822,8 +1283,210 @@
           <w:color w:val="auto"/>
           <w:lang w:val="pt-BR"/>
         </w:rPr>
-        <w:t>ea</w:t>
-      </w:r>
+        <w:t>Esse sistema permitirá aos usuários inserir vendas e automaticamente abater do estoque, assim como também permitirá o controle de peças que já foram recondicionadas para quando passar 3 vezes pelo recondicionamento ela ser enviada para sucateamento.</w:t>
+      </w:r>
+    </w:p>
+    <w:p>
+      <w:pPr>
+        <w:pStyle w:val="Ttulo2"/>
+        <w:rPr>
+          <w:lang w:val="pt-BR"/>
+        </w:rPr>
+      </w:pPr>
+      <w:bookmarkStart w:id="3" w:name="__RefHeading___Toc18206465"/>
+      <w:bookmarkEnd w:id="3"/>
+      <w:r>
+        <w:rPr>
+          <w:lang w:val="pt-BR"/>
+        </w:rPr>
+        <w:t>Referências</w:t>
+      </w:r>
+    </w:p>
+    <w:p>
+      <w:pPr>
+        <w:pStyle w:val="InfoBlue"/>
+      </w:pPr>
+      <w:r>
+        <w:rPr>
+          <w:lang w:val="pt-BR"/>
+        </w:rPr>
+        <w:t xml:space="preserve">[Esta subseção fornece uma lista completa dos documentos mencionados em outra parte da </w:t>
+      </w:r>
+      <w:r>
+        <w:rPr>
+          <w:b/>
+          <w:bCs/>
+          <w:lang w:val="pt-BR"/>
+        </w:rPr>
+        <w:t>Visão do Negócio</w:t>
+      </w:r>
+      <w:r>
+        <w:rPr>
+          <w:lang w:val="pt-BR"/>
+        </w:rPr>
+        <w:t>.</w:t>
+      </w:r>
+      <w:r>
+        <w:rPr>
+          <w:b/>
+          <w:bCs/>
+          <w:lang w:val="pt-BR"/>
+        </w:rPr>
+        <w:t xml:space="preserve"> </w:t>
+      </w:r>
+      <w:r>
+        <w:rPr>
+          <w:lang w:val="pt-BR"/>
+        </w:rPr>
+        <w:t>Identifique cada documento por título, número do relatório (se aplicável), data e organização de publicação. Especifique as fontes a partir das quais as referências podem ser obtidas. Essas informações podem ser fornecidas por um anexo ou outro documento.]</w:t>
+      </w:r>
+    </w:p>
+    <w:p>
+      <w:pPr>
+        <w:pStyle w:val="Ttulo2"/>
+        <w:rPr>
+          <w:lang w:val="pt-BR"/>
+        </w:rPr>
+      </w:pPr>
+      <w:bookmarkStart w:id="4" w:name="__RefHeading___Toc18206466"/>
+      <w:bookmarkEnd w:id="4"/>
+      <w:r>
+        <w:rPr>
+          <w:lang w:val="pt-BR"/>
+        </w:rPr>
+        <w:t>Visão Geral</w:t>
+      </w:r>
+    </w:p>
+    <w:p>
+      <w:pPr>
+        <w:pStyle w:val="InfoBlue"/>
+      </w:pPr>
+      <w:r>
+        <w:rPr>
+          <w:lang w:val="pt-BR"/>
+        </w:rPr>
+        <w:t xml:space="preserve">[Esta subseção descreve o que o restante da </w:t>
+      </w:r>
+      <w:r>
+        <w:rPr>
+          <w:b/>
+          <w:bCs/>
+          <w:lang w:val="pt-BR"/>
+        </w:rPr>
+        <w:t xml:space="preserve">Visão do Negócio </w:t>
+      </w:r>
+      <w:r>
+        <w:rPr>
+          <w:lang w:val="pt-BR"/>
+        </w:rPr>
+        <w:t>contém e explica como o documento está organizado.]</w:t>
+      </w:r>
+    </w:p>
+    <w:p>
+      <w:pPr>
+        <w:pStyle w:val="Ttulo1"/>
+        <w:ind w:left="1080" w:hanging="360"/>
+        <w:rPr>
+          <w:sz w:val="20"/>
+          <w:szCs w:val="20"/>
+          <w:lang w:val="pt-BR"/>
+        </w:rPr>
+      </w:pPr>
+      <w:bookmarkStart w:id="5" w:name="__RefHeading___Toc103_3690376769"/>
+      <w:bookmarkEnd w:id="5"/>
+      <w:r>
+        <w:rPr>
+          <w:sz w:val="20"/>
+          <w:szCs w:val="20"/>
+          <w:lang w:val="pt-BR"/>
+        </w:rPr>
+        <w:t>Objetivos da Modelagem de Negócios</w:t>
+      </w:r>
+    </w:p>
+    <w:p>
+      <w:pPr>
+        <w:pStyle w:val="Ttulo2"/>
+        <w:rPr>
+          <w:lang w:val="pt-BR"/>
+        </w:rPr>
+      </w:pPr>
+      <w:bookmarkStart w:id="6" w:name="__RefHeading___Toc105_3690376769"/>
+      <w:bookmarkEnd w:id="6"/>
+      <w:r>
+        <w:rPr>
+          <w:lang w:val="pt-BR"/>
+        </w:rPr>
+        <w:t>&lt;umObjetivo&gt;</w:t>
+      </w:r>
+    </w:p>
+    <w:p>
+      <w:pPr>
+        <w:pStyle w:val="InfoBlue"/>
+      </w:pPr>
+      <w:r>
+        <w:rPr>
+          <w:lang w:val="pt-BR"/>
+        </w:rPr>
+        <w:t>[Qual será o escopo da modelagem de negócio? O que ela envolverá? Pesquisa de mercado? Mais informações sobre atividades/processos de negócio...]</w:t>
+      </w:r>
+    </w:p>
+    <w:p>
+      <w:pPr>
+        <w:pStyle w:val="Ttulo2"/>
+        <w:rPr>
+          <w:lang w:val="pt-BR"/>
+        </w:rPr>
+      </w:pPr>
+      <w:bookmarkStart w:id="7" w:name="__RefHeading___Toc107_3690376769"/>
+      <w:bookmarkEnd w:id="7"/>
+      <w:r>
+        <w:rPr>
+          <w:lang w:val="pt-BR"/>
+        </w:rPr>
+        <w:t>&lt;outroObjetivo&gt;</w:t>
+      </w:r>
+    </w:p>
+    <w:p>
+      <w:pPr>
+        <w:pStyle w:val="Ttulo1"/>
+        <w:ind w:left="1080" w:hanging="360"/>
+        <w:rPr>
+          <w:sz w:val="20"/>
+          <w:szCs w:val="20"/>
+          <w:lang w:val="pt-BR"/>
+        </w:rPr>
+      </w:pPr>
+      <w:bookmarkStart w:id="8" w:name="__RefHeading___Toc18206467"/>
+      <w:bookmarkEnd w:id="8"/>
+      <w:r>
+        <w:rPr>
+          <w:sz w:val="20"/>
+          <w:szCs w:val="20"/>
+          <w:lang w:val="pt-BR"/>
+        </w:rPr>
+        <w:t>Posicionamento</w:t>
+      </w:r>
+    </w:p>
+    <w:p>
+      <w:pPr>
+        <w:pStyle w:val="Ttulo2"/>
+        <w:rPr>
+          <w:lang w:val="pt-BR"/>
+        </w:rPr>
+      </w:pPr>
+      <w:bookmarkStart w:id="9" w:name="__RefHeading___Toc109_3690376769"/>
+      <w:bookmarkEnd w:id="9"/>
+      <w:r>
+        <w:rPr>
+          <w:lang w:val="pt-BR"/>
+        </w:rPr>
+        <w:t>Atividades de Negócio</w:t>
+      </w:r>
+    </w:p>
+    <w:p>
+      <w:pPr>
+        <w:pStyle w:val="InfoBlue"/>
+      </w:pPr>
       <w:r>
         <w:rPr>
           <w:i w:val="0"/>
@@ -1831,102 +1494,17 @@
           <w:color w:val="auto"/>
           <w:lang w:val="pt-BR"/>
         </w:rPr>
-        <w:t>liza vendas e recondicionamento de peças para turbo e turbinas.</w:t>
-      </w:r>
-    </w:p>
-    <w:p>
-      <w:pPr>
-        <w:pStyle w:val="Ttulo2"/>
-        <w:rPr>
-          <w:lang w:val="pt-BR"/>
-        </w:rPr>
-      </w:pPr>
-      <w:r>
-        <w:rPr>
-          <w:lang w:val="pt-BR"/>
-        </w:rPr>
-        <w:t>Processos de Negócio</w:t>
-      </w:r>
-    </w:p>
-    <w:p>
-      <w:pPr>
-        <w:rPr>
-          <w:lang w:val="pt-BR"/>
-        </w:rPr>
-      </w:pPr>
-      <w:r>
-        <w:rPr>
-          <w:lang w:val="pt-BR"/>
-        </w:rPr>
-        <w:t xml:space="preserve">Atualmente quando o cliente chega na oficina ele fala diretamente com o gerente, que vai anotar as informações de contato e especificações do pedido do cliente. </w:t>
-      </w:r>
-    </w:p>
-    <w:p>
-      <w:pPr>
-        <w:rPr>
-          <w:lang w:val="pt-BR"/>
-        </w:rPr>
-      </w:pPr>
-      <w:r>
-        <w:rPr>
-          <w:lang w:val="pt-BR"/>
-        </w:rPr>
-        <w:t>Depois de anotado o gerente passa as informações para o montador que irá analisar o pedido e indicar se a turbina pode ser recondicionada ou se deverá colocar uma turbina nova, enviando a antiga para sucata.</w:t>
-      </w:r>
-    </w:p>
-    <w:p>
-      <w:pPr>
-        <w:rPr>
-          <w:lang w:val="pt-BR"/>
-        </w:rPr>
-      </w:pPr>
-      <w:r>
-        <w:rPr>
-          <w:lang w:val="pt-BR"/>
-        </w:rPr>
-        <w:t>Depois de avaliado o pedido pelo montador, esse irá passar o pedido para o gerente que irá verificar se a turbina ideal está disponível no estoque, essa turbina estando disponível no estoque o gerente a leva para o montador que irá fazer o serviço necessário.</w:t>
-      </w:r>
-    </w:p>
-    <w:p>
-      <w:pPr>
-        <w:rPr>
-          <w:lang w:val="pt-BR"/>
-        </w:rPr>
-      </w:pPr>
-      <w:r>
-        <w:rPr>
-          <w:lang w:val="pt-BR"/>
-        </w:rPr>
-        <w:t>Após o serviço finalizado o gerente entra em contato com o cliente que irá fazer o pagamento, assim o gerente anota que o serviço foi finalizado e qual foi a peça utilizada em uma planilha de Excel.</w:t>
-      </w:r>
-    </w:p>
-    <w:p>
-      <w:pPr>
-        <w:pStyle w:val="Ttulo2"/>
-        <w:rPr>
-          <w:lang w:val="pt-BR"/>
-        </w:rPr>
-      </w:pPr>
-      <w:bookmarkStart w:id="10" w:name="__RefHeading___Toc18206468"/>
-      <w:bookmarkEnd w:id="10"/>
-      <w:r>
-        <w:rPr>
-          <w:lang w:val="pt-BR"/>
-        </w:rPr>
-        <w:lastRenderedPageBreak/>
-        <w:t>Oportunidade de Negócios</w:t>
-      </w:r>
-    </w:p>
-    <w:p>
-      <w:pPr>
-        <w:pStyle w:val="InfoBlue"/>
+        <w:t>AP Turbo é uma empresa que r</w:t>
+      </w:r>
+      <w:r>
         <w:rPr>
           <w:i w:val="0"/>
           <w:iCs w:val="0"/>
           <w:color w:val="auto"/>
           <w:lang w:val="pt-BR"/>
         </w:rPr>
-      </w:pPr>
+        <w:t>ea</w:t>
+      </w:r>
       <w:r>
         <w:rPr>
           <w:i w:val="0"/>
@@ -1934,17 +1512,102 @@
           <w:color w:val="auto"/>
           <w:lang w:val="pt-BR"/>
         </w:rPr>
-        <w:t>A AP Turbo, atualmente fornece serviços de vendas e recondicionamento de peças para turbo e turbinas</w:t>
-      </w:r>
-      <w:r>
+        <w:t>liza vendas e recondicionamento de peças para turbo e turbinas.</w:t>
+      </w:r>
+    </w:p>
+    <w:p>
+      <w:pPr>
+        <w:pStyle w:val="Ttulo2"/>
+        <w:rPr>
+          <w:lang w:val="pt-BR"/>
+        </w:rPr>
+      </w:pPr>
+      <w:r>
+        <w:rPr>
+          <w:lang w:val="pt-BR"/>
+        </w:rPr>
+        <w:t>Processos de Negócio</w:t>
+      </w:r>
+    </w:p>
+    <w:p>
+      <w:pPr>
+        <w:rPr>
+          <w:lang w:val="pt-BR"/>
+        </w:rPr>
+      </w:pPr>
+      <w:r>
+        <w:rPr>
+          <w:lang w:val="pt-BR"/>
+        </w:rPr>
+        <w:t xml:space="preserve">Atualmente quando o cliente chega na oficina ele fala diretamente com o gerente, que vai anotar as informações de contato e especificações do pedido do cliente. </w:t>
+      </w:r>
+    </w:p>
+    <w:p>
+      <w:pPr>
+        <w:rPr>
+          <w:lang w:val="pt-BR"/>
+        </w:rPr>
+      </w:pPr>
+      <w:r>
+        <w:rPr>
+          <w:lang w:val="pt-BR"/>
+        </w:rPr>
+        <w:t>Depois de anotado o gerente passa as informações para o montador que irá analisar o pedido e indicar se a turbina pode ser recondicionada ou se deverá colocar uma turbina nova, enviando a antiga para sucata.</w:t>
+      </w:r>
+    </w:p>
+    <w:p>
+      <w:pPr>
+        <w:rPr>
+          <w:lang w:val="pt-BR"/>
+        </w:rPr>
+      </w:pPr>
+      <w:r>
+        <w:rPr>
+          <w:lang w:val="pt-BR"/>
+        </w:rPr>
+        <w:t>Depois de avaliado o pedido pelo montador, esse irá passar o pedido para o gerente que irá verificar se a turbina ideal está disponível no estoque, essa turbina estando disponível no estoque o gerente a leva para o montador que irá fazer o serviço necessário.</w:t>
+      </w:r>
+    </w:p>
+    <w:p>
+      <w:pPr>
+        <w:rPr>
+          <w:lang w:val="pt-BR"/>
+        </w:rPr>
+      </w:pPr>
+      <w:r>
+        <w:rPr>
+          <w:lang w:val="pt-BR"/>
+        </w:rPr>
+        <w:t>Após o serviço finalizado o gerente entra em contato com o cliente que irá fazer o pagamento, assim o gerente anota que o serviço foi finalizado e qual foi a peça utilizada em uma planilha de Excel.</w:t>
+      </w:r>
+    </w:p>
+    <w:p>
+      <w:pPr>
+        <w:pStyle w:val="Ttulo2"/>
+        <w:rPr>
+          <w:lang w:val="pt-BR"/>
+        </w:rPr>
+      </w:pPr>
+      <w:bookmarkStart w:id="10" w:name="__RefHeading___Toc18206468"/>
+      <w:bookmarkEnd w:id="10"/>
+      <w:r>
+        <w:rPr>
+          <w:lang w:val="pt-BR"/>
+        </w:rPr>
+        <w:lastRenderedPageBreak/>
+        <w:t>Oportunidade de Negócios</w:t>
+      </w:r>
+    </w:p>
+    <w:p>
+      <w:pPr>
+        <w:pStyle w:val="InfoBlue"/>
         <w:rPr>
           <w:i w:val="0"/>
           <w:iCs w:val="0"/>
           <w:color w:val="auto"/>
           <w:lang w:val="pt-BR"/>
         </w:rPr>
-        <w:t>, porém o controle das peças que tem no estoque e que são recondicionadas hoje só é feito do que se sabe do gerente, sendo necessário consultar o gerente toda vez sobre uma determinada peça</w:t>
-      </w:r>
+      </w:pPr>
       <w:r>
         <w:rPr>
           <w:i w:val="0"/>
@@ -1952,6 +1615,24 @@
           <w:color w:val="auto"/>
           <w:lang w:val="pt-BR"/>
         </w:rPr>
+        <w:t>A AP Turbo, atualmente fornece serviços de vendas e recondicionamento de peças para turbo e turbinas</w:t>
+      </w:r>
+      <w:r>
+        <w:rPr>
+          <w:i w:val="0"/>
+          <w:iCs w:val="0"/>
+          <w:color w:val="auto"/>
+          <w:lang w:val="pt-BR"/>
+        </w:rPr>
+        <w:t>, porém o controle das peças que tem no estoque e que são recondicionadas hoje só é feito do que se sabe do gerente, sendo necessário consultar o gerente toda vez sobre uma determinada peça</w:t>
+      </w:r>
+      <w:r>
+        <w:rPr>
+          <w:i w:val="0"/>
+          <w:iCs w:val="0"/>
+          <w:color w:val="auto"/>
+          <w:lang w:val="pt-BR"/>
+        </w:rPr>
         <w:t>.</w:t>
       </w:r>
     </w:p>
@@ -2002,14 +1683,20 @@
       <w:pPr>
         <w:pStyle w:val="InfoBlue"/>
         <w:rPr>
-          <w:lang w:val="pt-BR"/>
-        </w:rPr>
-      </w:pPr>
-      <w:r>
-        <w:rPr>
-          <w:lang w:val="pt-BR"/>
-        </w:rPr>
-        <w:t>[Forneça uma descrição resumindo o problema que está sendo resolvido pelo projeto. O formato a seguir pode ser usado.]</w:t>
+          <w:i w:val="0"/>
+          <w:iCs w:val="0"/>
+          <w:color w:val="auto"/>
+          <w:lang w:val="pt-BR"/>
+        </w:rPr>
+      </w:pPr>
+      <w:r>
+        <w:rPr>
+          <w:i w:val="0"/>
+          <w:iCs w:val="0"/>
+          <w:color w:val="auto"/>
+          <w:lang w:val="pt-BR"/>
+        </w:rPr>
+        <w:t>Atualmente muitos processos são feitos manualmente na AP Turbo, como a verificação de uma determinada peça em estoque, isso interfere diretamente a praticidade de realizar os serviços prestados pela empresa.</w:t>
       </w:r>
     </w:p>
     <w:p>
@@ -2267,7 +1954,25 @@
                 <w:color w:val="auto"/>
                 <w:lang w:val="pt-BR"/>
               </w:rPr>
-              <w:t>Controle dos itens que ainda tem, conseguir controlar as peças que precisam ser sucateadas.</w:t>
+              <w:t>Controle dos itens que ainda tem</w:t>
+            </w:r>
+            <w:r>
+              <w:rPr>
+                <w:i w:val="0"/>
+                <w:iCs w:val="0"/>
+                <w:color w:val="auto"/>
+                <w:lang w:val="pt-BR"/>
+              </w:rPr>
+              <w:t xml:space="preserve"> em estoque</w:t>
+            </w:r>
+            <w:r>
+              <w:rPr>
+                <w:i w:val="0"/>
+                <w:iCs w:val="0"/>
+                <w:color w:val="auto"/>
+                <w:lang w:val="pt-BR"/>
+              </w:rPr>
+              <w:t>, conseguir controlar as peças que precisam ser sucateadas.</w:t>
             </w:r>
           </w:p>
         </w:tc>
@@ -2361,459 +2066,7 @@
     </w:tbl>
     <w:p/>
     <w:p/>
-    <w:tbl>
-      <w:tblPr>
-        <w:tblW w:w="8220" w:type="dxa"/>
-        <w:tblInd w:w="705" w:type="dxa"/>
-        <w:tblLook w:val="04A0" w:firstRow="1" w:lastRow="0" w:firstColumn="1" w:lastColumn="0" w:noHBand="0" w:noVBand="1"/>
-      </w:tblPr>
-      <w:tblGrid>
-        <w:gridCol w:w="2970"/>
-        <w:gridCol w:w="5250"/>
-      </w:tblGrid>
-      <w:tr>
-        <w:tc>
-          <w:tcPr>
-            <w:tcW w:w="2970" w:type="dxa"/>
-            <w:tcBorders>
-              <w:top w:val="single" w:sz="12" w:space="0" w:color="000000"/>
-              <w:left w:val="single" w:sz="12" w:space="0" w:color="000000"/>
-              <w:bottom w:val="single" w:sz="6" w:space="0" w:color="000000"/>
-            </w:tcBorders>
-            <w:shd w:val="clear" w:color="auto" w:fill="BFBFBF"/>
-          </w:tcPr>
-          <w:p>
-            <w:pPr>
-              <w:pStyle w:val="Corpodetexto"/>
-              <w:keepNext/>
-              <w:ind w:left="72"/>
-              <w:rPr>
-                <w:lang w:val="pt-BR"/>
-              </w:rPr>
-            </w:pPr>
-            <w:r>
-              <w:rPr>
-                <w:lang w:val="pt-BR"/>
-              </w:rPr>
-              <w:t>O problema de</w:t>
-            </w:r>
-          </w:p>
-        </w:tc>
-        <w:tc>
-          <w:tcPr>
-            <w:tcW w:w="5250" w:type="dxa"/>
-            <w:tcBorders>
-              <w:top w:val="single" w:sz="12" w:space="0" w:color="000000"/>
-              <w:left w:val="single" w:sz="12" w:space="0" w:color="000000"/>
-              <w:bottom w:val="single" w:sz="6" w:space="0" w:color="000000"/>
-              <w:right w:val="single" w:sz="12" w:space="0" w:color="000000"/>
-            </w:tcBorders>
-          </w:tcPr>
-          <w:p>
-            <w:pPr>
-              <w:pStyle w:val="InfoBlue"/>
-              <w:rPr>
-                <w:lang w:val="pt-BR"/>
-              </w:rPr>
-            </w:pPr>
-            <w:r>
-              <w:rPr>
-                <w:lang w:val="pt-BR"/>
-              </w:rPr>
-              <w:t>Ter que ir à faculdade para renovar um material da biblioteca</w:t>
-            </w:r>
-          </w:p>
-        </w:tc>
-      </w:tr>
-      <w:tr>
-        <w:tc>
-          <w:tcPr>
-            <w:tcW w:w="2970" w:type="dxa"/>
-            <w:tcBorders>
-              <w:top w:val="single" w:sz="6" w:space="0" w:color="000000"/>
-              <w:left w:val="single" w:sz="12" w:space="0" w:color="000000"/>
-              <w:bottom w:val="single" w:sz="6" w:space="0" w:color="000000"/>
-            </w:tcBorders>
-            <w:shd w:val="clear" w:color="auto" w:fill="BFBFBF"/>
-          </w:tcPr>
-          <w:p>
-            <w:pPr>
-              <w:pStyle w:val="Corpodetexto"/>
-              <w:keepNext/>
-              <w:ind w:left="72"/>
-              <w:rPr>
-                <w:lang w:val="pt-BR"/>
-              </w:rPr>
-            </w:pPr>
-            <w:r>
-              <w:rPr>
-                <w:lang w:val="pt-BR"/>
-              </w:rPr>
-              <w:t>afeta</w:t>
-            </w:r>
-          </w:p>
-        </w:tc>
-        <w:tc>
-          <w:tcPr>
-            <w:tcW w:w="5250" w:type="dxa"/>
-            <w:tcBorders>
-              <w:top w:val="single" w:sz="6" w:space="0" w:color="000000"/>
-              <w:left w:val="single" w:sz="12" w:space="0" w:color="000000"/>
-              <w:bottom w:val="single" w:sz="6" w:space="0" w:color="000000"/>
-              <w:right w:val="single" w:sz="12" w:space="0" w:color="000000"/>
-            </w:tcBorders>
-          </w:tcPr>
-          <w:p>
-            <w:pPr>
-              <w:pStyle w:val="InfoBlue"/>
-              <w:rPr>
-                <w:lang w:val="pt-BR"/>
-              </w:rPr>
-            </w:pPr>
-            <w:r>
-              <w:rPr>
-                <w:lang w:val="pt-BR"/>
-              </w:rPr>
-              <w:t>Usuários da biblioteca</w:t>
-            </w:r>
-          </w:p>
-        </w:tc>
-      </w:tr>
-      <w:tr>
-        <w:tc>
-          <w:tcPr>
-            <w:tcW w:w="2970" w:type="dxa"/>
-            <w:tcBorders>
-              <w:top w:val="single" w:sz="6" w:space="0" w:color="000000"/>
-              <w:left w:val="single" w:sz="12" w:space="0" w:color="000000"/>
-              <w:bottom w:val="single" w:sz="6" w:space="0" w:color="000000"/>
-            </w:tcBorders>
-            <w:shd w:val="clear" w:color="auto" w:fill="BFBFBF"/>
-          </w:tcPr>
-          <w:p>
-            <w:pPr>
-              <w:pStyle w:val="Corpodetexto"/>
-              <w:keepNext/>
-              <w:ind w:left="72"/>
-              <w:rPr>
-                <w:lang w:val="pt-BR"/>
-              </w:rPr>
-            </w:pPr>
-            <w:r>
-              <w:rPr>
-                <w:lang w:val="pt-BR"/>
-              </w:rPr>
-              <w:t>cujo impacto é</w:t>
-            </w:r>
-          </w:p>
-        </w:tc>
-        <w:tc>
-          <w:tcPr>
-            <w:tcW w:w="5250" w:type="dxa"/>
-            <w:tcBorders>
-              <w:top w:val="single" w:sz="6" w:space="0" w:color="000000"/>
-              <w:left w:val="single" w:sz="12" w:space="0" w:color="000000"/>
-              <w:bottom w:val="single" w:sz="6" w:space="0" w:color="000000"/>
-              <w:right w:val="single" w:sz="12" w:space="0" w:color="000000"/>
-            </w:tcBorders>
-          </w:tcPr>
-          <w:p>
-            <w:pPr>
-              <w:pStyle w:val="InfoBlue"/>
-              <w:rPr>
-                <w:lang w:val="pt-BR"/>
-              </w:rPr>
-            </w:pPr>
-            <w:r>
-              <w:rPr>
-                <w:lang w:val="pt-BR"/>
-              </w:rPr>
-              <w:t>Desperdício de tempo, dinheiro e/ou ficar em situação irregular pela não renovação/devolução</w:t>
-            </w:r>
-          </w:p>
-        </w:tc>
-      </w:tr>
-      <w:tr>
-        <w:tc>
-          <w:tcPr>
-            <w:tcW w:w="2970" w:type="dxa"/>
-            <w:tcBorders>
-              <w:top w:val="single" w:sz="6" w:space="0" w:color="000000"/>
-              <w:left w:val="single" w:sz="12" w:space="0" w:color="000000"/>
-              <w:bottom w:val="single" w:sz="6" w:space="0" w:color="000000"/>
-            </w:tcBorders>
-            <w:shd w:val="clear" w:color="auto" w:fill="BFBFBF"/>
-          </w:tcPr>
-          <w:p>
-            <w:pPr>
-              <w:pStyle w:val="Corpodetexto"/>
-              <w:ind w:left="72"/>
-              <w:rPr>
-                <w:lang w:val="pt-BR"/>
-              </w:rPr>
-            </w:pPr>
-            <w:r>
-              <w:rPr>
-                <w:lang w:val="pt-BR"/>
-              </w:rPr>
-              <w:t>uma boa solução seria</w:t>
-            </w:r>
-          </w:p>
-        </w:tc>
-        <w:tc>
-          <w:tcPr>
-            <w:tcW w:w="5250" w:type="dxa"/>
-            <w:tcBorders>
-              <w:top w:val="single" w:sz="6" w:space="0" w:color="000000"/>
-              <w:left w:val="single" w:sz="12" w:space="0" w:color="000000"/>
-              <w:bottom w:val="single" w:sz="6" w:space="0" w:color="000000"/>
-              <w:right w:val="single" w:sz="12" w:space="0" w:color="000000"/>
-            </w:tcBorders>
-          </w:tcPr>
-          <w:p>
-            <w:pPr>
-              <w:pStyle w:val="InfoBlue"/>
-              <w:rPr>
-                <w:lang w:val="pt-BR"/>
-              </w:rPr>
-            </w:pPr>
-            <w:r>
-              <w:rPr>
-                <w:lang w:val="pt-BR"/>
-              </w:rPr>
-              <w:t>Permitir que o usuário renove o material de casa a partir do aplicativo/site da biblioteca</w:t>
-            </w:r>
-          </w:p>
-        </w:tc>
-      </w:tr>
-    </w:tbl>
     <w:p/>
-    <w:tbl>
-      <w:tblPr>
-        <w:tblW w:w="8220" w:type="dxa"/>
-        <w:tblInd w:w="705" w:type="dxa"/>
-        <w:tblLook w:val="04A0" w:firstRow="1" w:lastRow="0" w:firstColumn="1" w:lastColumn="0" w:noHBand="0" w:noVBand="1"/>
-      </w:tblPr>
-      <w:tblGrid>
-        <w:gridCol w:w="2970"/>
-        <w:gridCol w:w="5250"/>
-      </w:tblGrid>
-      <w:tr>
-        <w:tc>
-          <w:tcPr>
-            <w:tcW w:w="2970" w:type="dxa"/>
-            <w:tcBorders>
-              <w:top w:val="single" w:sz="12" w:space="0" w:color="000000"/>
-              <w:left w:val="single" w:sz="12" w:space="0" w:color="000000"/>
-              <w:bottom w:val="single" w:sz="6" w:space="0" w:color="000000"/>
-            </w:tcBorders>
-            <w:shd w:val="clear" w:color="auto" w:fill="BFBFBF"/>
-          </w:tcPr>
-          <w:p>
-            <w:pPr>
-              <w:pStyle w:val="Corpodetexto"/>
-              <w:keepNext/>
-              <w:ind w:left="72"/>
-              <w:rPr>
-                <w:lang w:val="pt-BR"/>
-              </w:rPr>
-            </w:pPr>
-            <w:r>
-              <w:rPr>
-                <w:lang w:val="pt-BR"/>
-              </w:rPr>
-              <w:t>O problema de</w:t>
-            </w:r>
-          </w:p>
-        </w:tc>
-        <w:tc>
-          <w:tcPr>
-            <w:tcW w:w="5250" w:type="dxa"/>
-            <w:tcBorders>
-              <w:top w:val="single" w:sz="12" w:space="0" w:color="000000"/>
-              <w:left w:val="single" w:sz="12" w:space="0" w:color="000000"/>
-              <w:bottom w:val="single" w:sz="6" w:space="0" w:color="000000"/>
-              <w:right w:val="single" w:sz="12" w:space="0" w:color="000000"/>
-            </w:tcBorders>
-          </w:tcPr>
-          <w:p>
-            <w:pPr>
-              <w:pStyle w:val="InfoBlue"/>
-              <w:rPr>
-                <w:lang w:val="pt-BR"/>
-              </w:rPr>
-            </w:pPr>
-            <w:r>
-              <w:rPr>
-                <w:lang w:val="pt-BR"/>
-              </w:rPr>
-              <w:t>...</w:t>
-            </w:r>
-          </w:p>
-        </w:tc>
-      </w:tr>
-      <w:tr>
-        <w:tc>
-          <w:tcPr>
-            <w:tcW w:w="2970" w:type="dxa"/>
-            <w:tcBorders>
-              <w:top w:val="single" w:sz="6" w:space="0" w:color="000000"/>
-              <w:left w:val="single" w:sz="12" w:space="0" w:color="000000"/>
-              <w:bottom w:val="single" w:sz="6" w:space="0" w:color="000000"/>
-            </w:tcBorders>
-            <w:shd w:val="clear" w:color="auto" w:fill="BFBFBF"/>
-          </w:tcPr>
-          <w:p>
-            <w:pPr>
-              <w:pStyle w:val="Corpodetexto"/>
-              <w:keepNext/>
-              <w:ind w:left="72"/>
-              <w:rPr>
-                <w:lang w:val="pt-BR"/>
-              </w:rPr>
-            </w:pPr>
-            <w:r>
-              <w:rPr>
-                <w:lang w:val="pt-BR"/>
-              </w:rPr>
-              <w:t>afeta</w:t>
-            </w:r>
-          </w:p>
-        </w:tc>
-        <w:tc>
-          <w:tcPr>
-            <w:tcW w:w="5250" w:type="dxa"/>
-            <w:tcBorders>
-              <w:top w:val="single" w:sz="6" w:space="0" w:color="000000"/>
-              <w:left w:val="single" w:sz="12" w:space="0" w:color="000000"/>
-              <w:bottom w:val="single" w:sz="6" w:space="0" w:color="000000"/>
-              <w:right w:val="single" w:sz="12" w:space="0" w:color="000000"/>
-            </w:tcBorders>
-          </w:tcPr>
-          <w:p>
-            <w:pPr>
-              <w:pStyle w:val="InfoBlue"/>
-              <w:rPr>
-                <w:lang w:val="pt-BR"/>
-              </w:rPr>
-            </w:pPr>
-            <w:r>
-              <w:rPr>
-                <w:lang w:val="fr-FR"/>
-              </w:rPr>
-              <w:t>...</w:t>
-            </w:r>
-          </w:p>
-        </w:tc>
-      </w:tr>
-      <w:tr>
-        <w:tc>
-          <w:tcPr>
-            <w:tcW w:w="2970" w:type="dxa"/>
-            <w:tcBorders>
-              <w:top w:val="single" w:sz="6" w:space="0" w:color="000000"/>
-              <w:left w:val="single" w:sz="12" w:space="0" w:color="000000"/>
-              <w:bottom w:val="single" w:sz="6" w:space="0" w:color="000000"/>
-            </w:tcBorders>
-            <w:shd w:val="clear" w:color="auto" w:fill="BFBFBF"/>
-          </w:tcPr>
-          <w:p>
-            <w:pPr>
-              <w:pStyle w:val="Corpodetexto"/>
-              <w:keepNext/>
-              <w:ind w:left="72"/>
-              <w:rPr>
-                <w:lang w:val="pt-BR"/>
-              </w:rPr>
-            </w:pPr>
-            <w:r>
-              <w:rPr>
-                <w:lang w:val="pt-BR"/>
-              </w:rPr>
-              <w:t>cujo impacto é</w:t>
-            </w:r>
-          </w:p>
-        </w:tc>
-        <w:tc>
-          <w:tcPr>
-            <w:tcW w:w="5250" w:type="dxa"/>
-            <w:tcBorders>
-              <w:top w:val="single" w:sz="6" w:space="0" w:color="000000"/>
-              <w:left w:val="single" w:sz="12" w:space="0" w:color="000000"/>
-              <w:bottom w:val="single" w:sz="6" w:space="0" w:color="000000"/>
-              <w:right w:val="single" w:sz="12" w:space="0" w:color="000000"/>
-            </w:tcBorders>
-          </w:tcPr>
-          <w:p>
-            <w:pPr>
-              <w:pStyle w:val="InfoBlue"/>
-              <w:rPr>
-                <w:lang w:val="pt-BR"/>
-              </w:rPr>
-            </w:pPr>
-            <w:r>
-              <w:rPr>
-                <w:lang w:val="pt-BR"/>
-              </w:rPr>
-              <w:t>...</w:t>
-            </w:r>
-          </w:p>
-        </w:tc>
-      </w:tr>
-      <w:tr>
-        <w:tc>
-          <w:tcPr>
-            <w:tcW w:w="2970" w:type="dxa"/>
-            <w:tcBorders>
-              <w:top w:val="single" w:sz="6" w:space="0" w:color="000000"/>
-              <w:left w:val="single" w:sz="12" w:space="0" w:color="000000"/>
-              <w:bottom w:val="single" w:sz="6" w:space="0" w:color="000000"/>
-            </w:tcBorders>
-            <w:shd w:val="clear" w:color="auto" w:fill="BFBFBF"/>
-          </w:tcPr>
-          <w:p>
-            <w:pPr>
-              <w:pStyle w:val="Corpodetexto"/>
-              <w:ind w:left="72"/>
-              <w:rPr>
-                <w:lang w:val="pt-BR"/>
-              </w:rPr>
-            </w:pPr>
-            <w:r>
-              <w:rPr>
-                <w:lang w:val="pt-BR"/>
-              </w:rPr>
-              <w:t>uma boa solução seria</w:t>
-            </w:r>
-          </w:p>
-        </w:tc>
-        <w:tc>
-          <w:tcPr>
-            <w:tcW w:w="5250" w:type="dxa"/>
-            <w:tcBorders>
-              <w:top w:val="single" w:sz="6" w:space="0" w:color="000000"/>
-              <w:left w:val="single" w:sz="12" w:space="0" w:color="000000"/>
-              <w:bottom w:val="single" w:sz="6" w:space="0" w:color="000000"/>
-              <w:right w:val="single" w:sz="12" w:space="0" w:color="000000"/>
-            </w:tcBorders>
-          </w:tcPr>
-          <w:p>
-            <w:pPr>
-              <w:pStyle w:val="InfoBlue"/>
-              <w:rPr>
-                <w:lang w:val="pt-BR"/>
-              </w:rPr>
-            </w:pPr>
-            <w:r>
-              <w:rPr>
-                <w:lang w:val="fr-FR"/>
-              </w:rPr>
-              <w:t>...</w:t>
-            </w:r>
-          </w:p>
-        </w:tc>
-      </w:tr>
-    </w:tbl>
     <w:p>
       <w:pPr>
         <w:pStyle w:val="Ttulo2"/>
@@ -2832,20 +2085,6 @@
         </w:rPr>
         <w:lastRenderedPageBreak/>
         <w:t>Sentença de Posição do Produto</w:t>
-      </w:r>
-    </w:p>
-    <w:p>
-      <w:pPr>
-        <w:pStyle w:val="InfoBlue"/>
-        <w:rPr>
-          <w:lang w:val="pt-BR"/>
-        </w:rPr>
-      </w:pPr>
-      <w:r>
-        <w:rPr>
-          <w:lang w:val="pt-BR"/>
-        </w:rPr>
-        <w:t>[Forneça uma sentença geral resumindo, no nível mais alto, a posição exclusiva que o produto pretende ocupar no mercado. O formato a seguir pode ser usado.]</w:t>
       </w:r>
     </w:p>
     <w:p>
@@ -2968,14 +2207,20 @@
             <w:pPr>
               <w:pStyle w:val="InfoBlue"/>
               <w:rPr>
+                <w:i w:val="0"/>
+                <w:iCs w:val="0"/>
+                <w:color w:val="auto"/>
                 <w:lang w:val="pt-BR"/>
               </w:rPr>
             </w:pPr>
             <w:r>
               <w:rPr>
-                <w:lang w:val="pt-BR"/>
-              </w:rPr>
-              <w:t>[indique a necessidade ou oportunidade]</w:t>
+                <w:i w:val="0"/>
+                <w:iCs w:val="0"/>
+                <w:color w:val="auto"/>
+                <w:lang w:val="pt-BR"/>
+              </w:rPr>
+              <w:t>Precisam automatizar o processo de realização dos serviços prestados pela empresa.</w:t>
             </w:r>
           </w:p>
         </w:tc>
@@ -3004,7 +2249,13 @@
               <w:rPr>
                 <w:lang w:val="pt-BR"/>
               </w:rPr>
-              <w:t>O (nome do produto)</w:t>
+              <w:t xml:space="preserve">O </w:t>
+            </w:r>
+            <w:r>
+              <w:rPr>
+                <w:lang w:val="pt-BR"/>
+              </w:rPr>
+              <w:t>TechTurbo – Automatização de Vendas</w:t>
             </w:r>
           </w:p>
         </w:tc>
@@ -3022,6 +2273,9 @@
             <w:pPr>
               <w:pStyle w:val="InfoBlue"/>
               <w:rPr>
+                <w:i w:val="0"/>
+                <w:iCs w:val="0"/>
+                <w:color w:val="auto"/>
                 <w:lang w:val="pt-BR"/>
               </w:rPr>
             </w:pPr>
@@ -3031,19 +2285,14 @@
               </w:rPr>
               <w:t> </w:t>
             </w:r>
-            <w:proofErr w:type="spellStart"/>
-            <w:r>
-              <w:rPr>
-                <w:lang w:val="pt-BR"/>
-              </w:rPr>
-              <w:t>é</w:t>
-            </w:r>
-            <w:proofErr w:type="spellEnd"/>
-            <w:r>
-              <w:rPr>
-                <w:lang w:val="pt-BR"/>
-              </w:rPr>
-              <w:t xml:space="preserve"> um(a) [categoria do produto]</w:t>
+            <w:r>
+              <w:rPr>
+                <w:i w:val="0"/>
+                <w:iCs w:val="0"/>
+                <w:color w:val="auto"/>
+                <w:lang w:val="pt-BR"/>
+              </w:rPr>
+              <w:t>É um Software de automação.</w:t>
             </w:r>
           </w:p>
         </w:tc>
@@ -3090,14 +2339,20 @@
             <w:pPr>
               <w:pStyle w:val="InfoBlue"/>
               <w:rPr>
+                <w:i w:val="0"/>
+                <w:iCs w:val="0"/>
+                <w:color w:val="auto"/>
                 <w:lang w:val="fr-FR"/>
               </w:rPr>
             </w:pPr>
             <w:r>
               <w:rPr>
-                <w:lang w:val="pt-BR"/>
-              </w:rPr>
-              <w:t>[indique o principal benefício, ou seja, o motivo que leva a comprar]</w:t>
+                <w:i w:val="0"/>
+                <w:iCs w:val="0"/>
+                <w:color w:val="auto"/>
+                <w:lang w:val="pt-BR"/>
+              </w:rPr>
+              <w:t>Possibilita agilizar na montagem de novas peças, o que por sua vez contribui para captação e atendimento de mais clientes.</w:t>
             </w:r>
           </w:p>
         </w:tc>
@@ -3126,7 +2381,13 @@
               <w:rPr>
                 <w:lang w:val="pt-BR"/>
               </w:rPr>
-              <w:t>Diferente de</w:t>
+              <w:t>Diferente d</w:t>
+            </w:r>
+            <w:r>
+              <w:rPr>
+                <w:lang w:val="pt-BR"/>
+              </w:rPr>
+              <w:t>o</w:t>
             </w:r>
           </w:p>
         </w:tc>
@@ -3144,14 +2405,29 @@
             <w:pPr>
               <w:pStyle w:val="InfoBlue"/>
               <w:rPr>
+                <w:i w:val="0"/>
+                <w:iCs w:val="0"/>
+                <w:color w:val="auto"/>
                 <w:lang w:val="fr-FR"/>
               </w:rPr>
             </w:pPr>
             <w:r>
               <w:rPr>
-                <w:lang w:val="pt-BR"/>
-              </w:rPr>
-              <w:t>[principal alternativa da concorrência]</w:t>
+                <w:i w:val="0"/>
+                <w:iCs w:val="0"/>
+                <w:color w:val="auto"/>
+                <w:lang w:val="pt-BR"/>
+              </w:rPr>
+              <w:t>Excel</w:t>
+            </w:r>
+            <w:r>
+              <w:rPr>
+                <w:i w:val="0"/>
+                <w:iCs w:val="0"/>
+                <w:color w:val="auto"/>
+                <w:lang w:val="pt-BR"/>
+              </w:rPr>
+              <w:t>, que é o produto utilizado atualmente.</w:t>
             </w:r>
           </w:p>
         </w:tc>
@@ -3197,14 +2473,20 @@
             <w:pPr>
               <w:pStyle w:val="InfoBlue"/>
               <w:rPr>
+                <w:i w:val="0"/>
+                <w:iCs w:val="0"/>
+                <w:color w:val="auto"/>
                 <w:lang w:val="pt-BR"/>
               </w:rPr>
             </w:pPr>
             <w:r>
               <w:rPr>
-                <w:lang w:val="pt-BR"/>
-              </w:rPr>
-              <w:t>[indique a principal diferença]</w:t>
+                <w:i w:val="0"/>
+                <w:iCs w:val="0"/>
+                <w:color w:val="auto"/>
+                <w:lang w:val="pt-BR"/>
+              </w:rPr>
+              <w:t>Visa facilidade na hora de realizar uma venda e dar baixa em estoque e também no controle de recondicionamento de peças.</w:t>
             </w:r>
           </w:p>
         </w:tc>
@@ -3283,23 +2565,7 @@
           <w:highlight w:val="yellow"/>
           <w:lang w:val="pt-BR"/>
         </w:rPr>
-        <w:t xml:space="preserve">Demografia do Mercado </w:t>
-      </w:r>
-      <w:proofErr w:type="gramStart"/>
-      <w:r>
-        <w:rPr>
-          <w:highlight w:val="yellow"/>
-          <w:lang w:val="pt-BR"/>
-        </w:rPr>
-        <w:t>[Faz</w:t>
-      </w:r>
-      <w:proofErr w:type="gramEnd"/>
-      <w:r>
-        <w:rPr>
-          <w:highlight w:val="yellow"/>
-          <w:lang w:val="pt-BR"/>
-        </w:rPr>
-        <w:t xml:space="preserve"> mais sentido para software que será vendido]</w:t>
+        <w:t>Demografia do Mercado [Faz mais sentido para software que será vendido]</w:t>
       </w:r>
     </w:p>
     <w:p>
@@ -3451,21 +2717,7 @@
         <w:rPr>
           <w:lang w:val="pt-BR"/>
         </w:rPr>
-        <w:t xml:space="preserve">Existem restrições ambientais exclusivas: unidade móvel, ar livre, a </w:t>
-      </w:r>
-      <w:proofErr w:type="gramStart"/>
-      <w:r>
-        <w:rPr>
-          <w:lang w:val="pt-BR"/>
-        </w:rPr>
-        <w:t>bordo, etc.</w:t>
-      </w:r>
-      <w:proofErr w:type="gramEnd"/>
-      <w:r>
-        <w:rPr>
-          <w:lang w:val="pt-BR"/>
-        </w:rPr>
-        <w:t>?</w:t>
+        <w:t>Existem restrições ambientais exclusivas: unidade móvel, ar livre, a bordo, etc.?</w:t>
       </w:r>
     </w:p>
     <w:p>
@@ -3516,21 +2768,7 @@
         <w:rPr>
           <w:lang w:val="pt-BR"/>
         </w:rPr>
-        <w:t xml:space="preserve">Este é local em que podem ser incluídos os extratos do Modelo de Negócios para descrever a tarefa e os papéis </w:t>
-      </w:r>
-      <w:proofErr w:type="gramStart"/>
-      <w:r>
-        <w:rPr>
-          <w:lang w:val="pt-BR"/>
-        </w:rPr>
-        <w:t>envolvidos, etc.</w:t>
-      </w:r>
-      <w:proofErr w:type="gramEnd"/>
-      <w:r>
-        <w:rPr>
-          <w:lang w:val="pt-BR"/>
-        </w:rPr>
-        <w:t>]</w:t>
+        <w:t>Este é local em que podem ser incluídos os extratos do Modelo de Negócios para descrever a tarefa e os papéis envolvidos, etc.]</w:t>
       </w:r>
     </w:p>
     <w:p>
@@ -4127,70 +3365,14 @@
               <w:rPr>
                 <w:lang w:val="pt-BR"/>
               </w:rPr>
-              <w:t xml:space="preserve">[Qual é o grau de comprometimento do envolvido no projeto? Está relacionado, sempre que possível, aos papéis do </w:t>
-            </w:r>
-            <w:proofErr w:type="spellStart"/>
-            <w:r>
-              <w:rPr>
-                <w:lang w:val="pt-BR"/>
-              </w:rPr>
-              <w:t>Rational</w:t>
-            </w:r>
-            <w:proofErr w:type="spellEnd"/>
-            <w:r>
-              <w:rPr>
-                <w:lang w:val="pt-BR"/>
-              </w:rPr>
-              <w:t xml:space="preserve"> </w:t>
-            </w:r>
-            <w:proofErr w:type="spellStart"/>
-            <w:r>
-              <w:rPr>
-                <w:lang w:val="pt-BR"/>
-              </w:rPr>
-              <w:t>Unified</w:t>
-            </w:r>
-            <w:proofErr w:type="spellEnd"/>
-            <w:r>
-              <w:rPr>
-                <w:lang w:val="pt-BR"/>
-              </w:rPr>
-              <w:t xml:space="preserve"> </w:t>
-            </w:r>
-            <w:proofErr w:type="spellStart"/>
-            <w:r>
-              <w:rPr>
-                <w:lang w:val="pt-BR"/>
-              </w:rPr>
-              <w:t>Process</w:t>
-            </w:r>
-            <w:proofErr w:type="spellEnd"/>
-            <w:r>
-              <w:rPr>
-                <w:lang w:val="pt-BR"/>
-              </w:rPr>
-              <w:t xml:space="preserve"> — ou seja, ao </w:t>
+              <w:t xml:space="preserve">[Qual é o grau de comprometimento do envolvido no projeto? Está relacionado, sempre que possível, aos papéis do Rational Unified Process — ou seja, ao </w:t>
             </w:r>
             <w:r>
               <w:rPr>
                 <w:lang w:val="pt-BR"/>
               </w:rPr>
               <w:lastRenderedPageBreak/>
-              <w:t xml:space="preserve">Revisor de </w:t>
-            </w:r>
-            <w:proofErr w:type="gramStart"/>
-            <w:r>
-              <w:rPr>
-                <w:lang w:val="pt-BR"/>
-              </w:rPr>
-              <w:t>Requisitos, etc.</w:t>
-            </w:r>
-            <w:proofErr w:type="gramEnd"/>
-            <w:r>
-              <w:rPr>
-                <w:lang w:val="pt-BR"/>
-              </w:rPr>
-              <w:t>]</w:t>
+              <w:t>Revisor de Requisitos, etc.]</w:t>
             </w:r>
           </w:p>
         </w:tc>
@@ -4401,19 +3583,11 @@
       <w:pPr>
         <w:pStyle w:val="InfoBlue"/>
       </w:pPr>
-      <w:proofErr w:type="gramStart"/>
-      <w:r>
-        <w:rPr>
-          <w:lang w:val="pt-BR"/>
-        </w:rPr>
-        <w:t>[É</w:t>
-      </w:r>
-      <w:proofErr w:type="gramEnd"/>
-      <w:r>
-        <w:rPr>
-          <w:lang w:val="pt-BR"/>
-        </w:rPr>
-        <w:t xml:space="preserve"> importante entender a importância </w:t>
+      <w:r>
+        <w:rPr>
+          <w:lang w:val="pt-BR"/>
+        </w:rPr>
+        <w:t xml:space="preserve">[É importante entender a importância </w:t>
       </w:r>
       <w:r>
         <w:rPr>
@@ -4455,35 +3629,7 @@
         <w:rPr>
           <w:lang w:val="pt-BR"/>
         </w:rPr>
-        <w:t xml:space="preserve">Preencha a tabela a seguir — se estiver usando o </w:t>
-      </w:r>
-      <w:proofErr w:type="spellStart"/>
-      <w:r>
-        <w:rPr>
-          <w:lang w:val="pt-BR"/>
-        </w:rPr>
-        <w:t>Rational</w:t>
-      </w:r>
-      <w:proofErr w:type="spellEnd"/>
-      <w:r>
-        <w:rPr>
-          <w:lang w:val="pt-BR"/>
-        </w:rPr>
-        <w:t xml:space="preserve"> </w:t>
-      </w:r>
-      <w:proofErr w:type="spellStart"/>
-      <w:r>
-        <w:rPr>
-          <w:lang w:val="pt-BR"/>
-        </w:rPr>
-        <w:t>RequisitePro</w:t>
-      </w:r>
-      <w:proofErr w:type="spellEnd"/>
-      <w:r>
-        <w:rPr>
-          <w:lang w:val="pt-BR"/>
-        </w:rPr>
-        <w:t xml:space="preserve"> para capturar as Necessidades, isto pode ser um extrato ou relatório dessa ferramenta.]</w:t>
+        <w:t>Preencha a tabela a seguir — se estiver usando o Rational RequisitePro para capturar as Necessidades, isto pode ser um extrato ou relatório dessa ferramenta.]</w:t>
       </w:r>
     </w:p>
     <w:p>
@@ -4912,14 +4058,12 @@
               <w:lang w:val="pt-BR"/>
             </w:rPr>
           </w:pPr>
-          <w:proofErr w:type="spellStart"/>
           <w:r>
             <w:rPr>
               <w:lang w:val="pt-BR"/>
             </w:rPr>
             <w:t>Confidential</w:t>
           </w:r>
-          <w:proofErr w:type="spellEnd"/>
         </w:p>
       </w:tc>
       <w:tc>
@@ -5157,7 +4301,6 @@
               <w:bCs/>
             </w:rPr>
           </w:pPr>
-          <w:proofErr w:type="spellStart"/>
           <w:r>
             <w:rPr>
               <w:b/>
@@ -5165,7 +4308,6 @@
             </w:rPr>
             <w:t>TechTurbo</w:t>
           </w:r>
-          <w:proofErr w:type="spellEnd"/>
         </w:p>
       </w:tc>
       <w:tc>
@@ -5189,19 +4331,11 @@
           <w:r>
             <w:t xml:space="preserve">  </w:t>
           </w:r>
-          <w:proofErr w:type="spellStart"/>
           <w:r>
             <w:rPr>
               <w:lang w:val="pt-BR"/>
             </w:rPr>
-            <w:t>Version</w:t>
-          </w:r>
-          <w:proofErr w:type="spellEnd"/>
-          <w:r>
-            <w:rPr>
-              <w:lang w:val="pt-BR"/>
-            </w:rPr>
-            <w:t>:</w:t>
+            <w:t>Version:</w:t>
           </w:r>
           <w:r>
             <w:t xml:space="preserve">           &lt;1.0&gt;</w:t>
@@ -5229,19 +4363,9 @@
           <w:r>
             <w:fldChar w:fldCharType="separate"/>
           </w:r>
-          <w:proofErr w:type="spellStart"/>
           <w:r>
-            <w:t>Visão</w:t>
+            <w:t>Visão do Negócio</w:t>
           </w:r>
-          <w:proofErr w:type="spellEnd"/>
-          <w:r>
-            <w:t xml:space="preserve"> do </w:t>
-          </w:r>
-          <w:proofErr w:type="spellStart"/>
-          <w:r>
-            <w:t>Negócio</w:t>
-          </w:r>
-          <w:proofErr w:type="spellEnd"/>
           <w:r>
             <w:fldChar w:fldCharType="end"/>
           </w:r>
@@ -8857,10 +7981,21 @@
 </file>
 
 <file path=customXml/item1.xml><?xml version="1.0" encoding="utf-8"?>
-<b:Sources xmlns:b="http://schemas.openxmlformats.org/officeDocument/2006/bibliography" xmlns="http://schemas.openxmlformats.org/officeDocument/2006/bibliography" SelectedStyle="\APASixthEditionOfficeOnline.xsl" StyleName="APA" Version="6"/>
+<p:properties xmlns:p="http://schemas.microsoft.com/office/2006/metadata/properties" xmlns:xsi="http://www.w3.org/2001/XMLSchema-instance" xmlns:pc="http://schemas.microsoft.com/office/infopath/2007/PartnerControls">
+  <documentManagement/>
+</p:properties>
 </file>
 
 <file path=customXml/item2.xml><?xml version="1.0" encoding="utf-8"?>
+<?mso-contentType ?>
+<FormTemplates xmlns="http://schemas.microsoft.com/sharepoint/v3/contenttype/forms">
+  <Display>DocumentLibraryForm</Display>
+  <Edit>DocumentLibraryForm</Edit>
+  <New>DocumentLibraryForm</New>
+</FormTemplates>
+</file>
+
+<file path=customXml/item3.xml><?xml version="1.0" encoding="utf-8"?>
 <ct:contentTypeSchema xmlns:ct="http://schemas.microsoft.com/office/2006/metadata/contentType" xmlns:ma="http://schemas.microsoft.com/office/2006/metadata/properties/metaAttributes" ct:_="" ma:_="" ma:contentTypeName="Documento" ma:contentTypeID="0x0101006E0AF76A9B61D5439C0B006483FA15DD" ma:contentTypeVersion="9" ma:contentTypeDescription="Crie um novo documento." ma:contentTypeScope="" ma:versionID="5d7595b46f107a6eb18f14eaae1dee22">
   <xsd:schema xmlns:xsd="http://www.w3.org/2001/XMLSchema" xmlns:xs="http://www.w3.org/2001/XMLSchema" xmlns:p="http://schemas.microsoft.com/office/2006/metadata/properties" xmlns:ns2="ec5a98c8-7cd5-497c-8db7-76fb23311f72" xmlns:ns3="4e33b38a-8764-412b-ba7e-84a42d7261fb" targetNamespace="http://schemas.microsoft.com/office/2006/metadata/properties" ma:root="true" ma:fieldsID="a190f726748aee327d00d3fc01832f84" ns2:_="" ns3:_="">
     <xsd:import namespace="ec5a98c8-7cd5-497c-8db7-76fb23311f72"/>
@@ -9057,30 +8192,28 @@
 </ct:contentTypeSchema>
 </file>
 
-<file path=customXml/item3.xml><?xml version="1.0" encoding="utf-8"?>
-<?mso-contentType ?>
-<FormTemplates xmlns="http://schemas.microsoft.com/sharepoint/v3/contenttype/forms">
-  <Display>DocumentLibraryForm</Display>
-  <Edit>DocumentLibraryForm</Edit>
-  <New>DocumentLibraryForm</New>
-</FormTemplates>
-</file>
-
 <file path=customXml/item4.xml><?xml version="1.0" encoding="utf-8"?>
-<p:properties xmlns:p="http://schemas.microsoft.com/office/2006/metadata/properties" xmlns:xsi="http://www.w3.org/2001/XMLSchema-instance" xmlns:pc="http://schemas.microsoft.com/office/infopath/2007/PartnerControls">
-  <documentManagement/>
-</p:properties>
+<b:Sources xmlns:b="http://schemas.openxmlformats.org/officeDocument/2006/bibliography" xmlns="http://schemas.openxmlformats.org/officeDocument/2006/bibliography" SelectedStyle="\APASixthEditionOfficeOnline.xsl" StyleName="APA" Version="6"/>
 </file>
 
 <file path=customXml/itemProps1.xml><?xml version="1.0" encoding="utf-8"?>
-<ds:datastoreItem xmlns:ds="http://schemas.openxmlformats.org/officeDocument/2006/customXml" ds:itemID="{F8A878C3-9C0C-4E5E-B00A-46065F4BC1FD}">
+<ds:datastoreItem xmlns:ds="http://schemas.openxmlformats.org/officeDocument/2006/customXml" ds:itemID="{E40D4A78-B0D9-42DA-BD30-B9E9CAE9FAD8}">
   <ds:schemaRefs>
-    <ds:schemaRef ds:uri="http://schemas.openxmlformats.org/officeDocument/2006/bibliography"/>
+    <ds:schemaRef ds:uri="http://schemas.microsoft.com/office/2006/metadata/properties"/>
+    <ds:schemaRef ds:uri="http://schemas.microsoft.com/office/infopath/2007/PartnerControls"/>
   </ds:schemaRefs>
 </ds:datastoreItem>
 </file>
 
 <file path=customXml/itemProps2.xml><?xml version="1.0" encoding="utf-8"?>
+<ds:datastoreItem xmlns:ds="http://schemas.openxmlformats.org/officeDocument/2006/customXml" ds:itemID="{18EA3197-3160-41FF-A546-9691DEFA66FF}">
+  <ds:schemaRefs>
+    <ds:schemaRef ds:uri="http://schemas.microsoft.com/sharepoint/v3/contenttype/forms"/>
+  </ds:schemaRefs>
+</ds:datastoreItem>
+</file>
+
+<file path=customXml/itemProps3.xml><?xml version="1.0" encoding="utf-8"?>
 <ds:datastoreItem xmlns:ds="http://schemas.openxmlformats.org/officeDocument/2006/customXml" ds:itemID="{162188B6-B3E0-4D6C-9349-C97A817B641E}">
   <ds:schemaRefs>
     <ds:schemaRef ds:uri="http://schemas.microsoft.com/office/2006/metadata/contentType"/>
@@ -9099,19 +8232,10 @@
 </ds:datastoreItem>
 </file>
 
-<file path=customXml/itemProps3.xml><?xml version="1.0" encoding="utf-8"?>
-<ds:datastoreItem xmlns:ds="http://schemas.openxmlformats.org/officeDocument/2006/customXml" ds:itemID="{18EA3197-3160-41FF-A546-9691DEFA66FF}">
+<file path=customXml/itemProps4.xml><?xml version="1.0" encoding="utf-8"?>
+<ds:datastoreItem xmlns:ds="http://schemas.openxmlformats.org/officeDocument/2006/customXml" ds:itemID="{F8A878C3-9C0C-4E5E-B00A-46065F4BC1FD}">
   <ds:schemaRefs>
-    <ds:schemaRef ds:uri="http://schemas.microsoft.com/sharepoint/v3/contenttype/forms"/>
-  </ds:schemaRefs>
-</ds:datastoreItem>
-</file>
-
-<file path=customXml/itemProps4.xml><?xml version="1.0" encoding="utf-8"?>
-<ds:datastoreItem xmlns:ds="http://schemas.openxmlformats.org/officeDocument/2006/customXml" ds:itemID="{E40D4A78-B0D9-42DA-BD30-B9E9CAE9FAD8}">
-  <ds:schemaRefs>
-    <ds:schemaRef ds:uri="http://schemas.microsoft.com/office/2006/metadata/properties"/>
-    <ds:schemaRef ds:uri="http://schemas.microsoft.com/office/infopath/2007/PartnerControls"/>
+    <ds:schemaRef ds:uri="http://schemas.openxmlformats.org/officeDocument/2006/bibliography"/>
   </ds:schemaRefs>
 </ds:datastoreItem>
 </file>
</xml_diff>

<commit_message>
Visão de Negócio: referencias
</commit_message>
<xml_diff>
--- a/negocio/visao_negocio.docx
+++ b/negocio/visao_negocio.docx
@@ -10,7 +10,6 @@
           <w:lang w:val="pt-BR"/>
         </w:rPr>
       </w:pPr>
-      <w:proofErr w:type="spellStart"/>
       <w:r>
         <w:rPr>
           <w:lang w:val="pt-BR"/>
@@ -35,7 +34,6 @@
         </w:rPr>
         <w:t>urbo</w:t>
       </w:r>
-      <w:proofErr w:type="spellEnd"/>
       <w:r>
         <w:rPr>
           <w:lang w:val="pt-BR"/>
@@ -63,19 +61,9 @@
       <w:r>
         <w:fldChar w:fldCharType="separate"/>
       </w:r>
-      <w:proofErr w:type="spellStart"/>
       <w:r>
-        <w:t>Visão</w:t>
+        <w:t>Visão do Negócio</w:t>
       </w:r>
-      <w:proofErr w:type="spellEnd"/>
-      <w:r>
-        <w:t xml:space="preserve"> do </w:t>
-      </w:r>
-      <w:proofErr w:type="spellStart"/>
-      <w:r>
-        <w:t>Negócio</w:t>
-      </w:r>
-      <w:proofErr w:type="spellEnd"/>
       <w:r>
         <w:fldChar w:fldCharType="end"/>
       </w:r>
@@ -126,118 +114,6 @@
           <w:lang w:val="pt-BR"/>
         </w:rPr>
       </w:pPr>
-    </w:p>
-    <w:p>
-      <w:pPr>
-        <w:pStyle w:val="InfoBlue"/>
-        <w:rPr>
-          <w:lang w:val="pt-BR"/>
-        </w:rPr>
-      </w:pPr>
-      <w:r>
-        <w:rPr>
-          <w:lang w:val="pt-BR"/>
-        </w:rPr>
-        <w:t xml:space="preserve">[Observação: O </w:t>
-      </w:r>
-      <w:proofErr w:type="spellStart"/>
-      <w:r>
-        <w:rPr>
-          <w:lang w:val="pt-BR"/>
-        </w:rPr>
-        <w:t>template</w:t>
-      </w:r>
-      <w:proofErr w:type="spellEnd"/>
-      <w:r>
-        <w:rPr>
-          <w:lang w:val="pt-BR"/>
-        </w:rPr>
-        <w:t xml:space="preserve"> a seguir é fornecido para uso com o </w:t>
-      </w:r>
-      <w:proofErr w:type="spellStart"/>
-      <w:r>
-        <w:rPr>
-          <w:lang w:val="pt-BR"/>
-        </w:rPr>
-        <w:t>Rational</w:t>
-      </w:r>
-      <w:proofErr w:type="spellEnd"/>
-      <w:r>
-        <w:rPr>
-          <w:lang w:val="pt-BR"/>
-        </w:rPr>
-        <w:t xml:space="preserve"> </w:t>
-      </w:r>
-      <w:proofErr w:type="spellStart"/>
-      <w:r>
-        <w:rPr>
-          <w:lang w:val="pt-BR"/>
-        </w:rPr>
-        <w:t>Unified</w:t>
-      </w:r>
-      <w:proofErr w:type="spellEnd"/>
-      <w:r>
-        <w:rPr>
-          <w:lang w:val="pt-BR"/>
-        </w:rPr>
-        <w:t xml:space="preserve"> </w:t>
-      </w:r>
-      <w:proofErr w:type="spellStart"/>
-      <w:r>
-        <w:rPr>
-          <w:lang w:val="pt-BR"/>
-        </w:rPr>
-        <w:t>Process</w:t>
-      </w:r>
-      <w:proofErr w:type="spellEnd"/>
-      <w:r>
-        <w:rPr>
-          <w:lang w:val="pt-BR"/>
-        </w:rPr>
-        <w:t xml:space="preserve"> (RUP). O texto em azul exibido entre colchetes e em itálico (</w:t>
-      </w:r>
-      <w:proofErr w:type="spellStart"/>
-      <w:r>
-        <w:rPr>
-          <w:lang w:val="pt-BR"/>
-        </w:rPr>
-        <w:t>style</w:t>
-      </w:r>
-      <w:proofErr w:type="spellEnd"/>
-      <w:r>
-        <w:rPr>
-          <w:lang w:val="pt-BR"/>
-        </w:rPr>
-        <w:t>=</w:t>
-      </w:r>
-      <w:proofErr w:type="spellStart"/>
-      <w:r>
-        <w:rPr>
-          <w:lang w:val="pt-BR"/>
-        </w:rPr>
-        <w:t>InfoBlue</w:t>
-      </w:r>
-      <w:proofErr w:type="spellEnd"/>
-      <w:r>
-        <w:rPr>
-          <w:lang w:val="pt-BR"/>
-        </w:rPr>
-        <w:t>) foi incluído para orientar o autor e deve ser excluído antes da publicação do documento. Qualquer parágrafo inserido após esse estilo será definido automaticamente como normal (estilo=</w:t>
-      </w:r>
-      <w:proofErr w:type="spellStart"/>
-      <w:r>
-        <w:rPr>
-          <w:lang w:val="pt-BR"/>
-        </w:rPr>
-        <w:t>BodyText</w:t>
-      </w:r>
-      <w:proofErr w:type="spellEnd"/>
-      <w:r>
-        <w:rPr>
-          <w:lang w:val="pt-BR"/>
-        </w:rPr>
-        <w:t>).]</w:t>
-      </w:r>
     </w:p>
     <w:p>
       <w:pPr>
@@ -259,139 +135,17 @@
         <w:rPr>
           <w:lang w:val="pt-BR"/>
         </w:rPr>
-        <w:t>[Para personalizar campos automáticos no Microsoft Word (que exibem um plano de fundo cinza quando selecionados), selecione File&gt;</w:t>
-      </w:r>
-      <w:proofErr w:type="spellStart"/>
-      <w:r>
-        <w:rPr>
-          <w:lang w:val="pt-BR"/>
-        </w:rPr>
-        <w:t>Properties</w:t>
-      </w:r>
-      <w:proofErr w:type="spellEnd"/>
-      <w:r>
-        <w:rPr>
-          <w:lang w:val="pt-BR"/>
-        </w:rPr>
-        <w:t xml:space="preserve"> e substitua os campos </w:t>
-      </w:r>
-      <w:proofErr w:type="spellStart"/>
-      <w:r>
-        <w:rPr>
-          <w:lang w:val="pt-BR"/>
-        </w:rPr>
-        <w:t>Title</w:t>
-      </w:r>
-      <w:proofErr w:type="spellEnd"/>
-      <w:r>
-        <w:rPr>
-          <w:lang w:val="pt-BR"/>
-        </w:rPr>
-        <w:t xml:space="preserve">, </w:t>
-      </w:r>
-      <w:proofErr w:type="spellStart"/>
-      <w:r>
-        <w:rPr>
-          <w:lang w:val="pt-BR"/>
-        </w:rPr>
-        <w:t>Subject</w:t>
-      </w:r>
-      <w:proofErr w:type="spellEnd"/>
-      <w:r>
-        <w:rPr>
-          <w:lang w:val="pt-BR"/>
-        </w:rPr>
-        <w:t xml:space="preserve"> e </w:t>
-      </w:r>
-      <w:proofErr w:type="spellStart"/>
-      <w:r>
-        <w:rPr>
-          <w:lang w:val="pt-BR"/>
-        </w:rPr>
-        <w:t>Company</w:t>
-      </w:r>
-      <w:proofErr w:type="spellEnd"/>
-      <w:r>
-        <w:rPr>
-          <w:lang w:val="pt-BR"/>
-        </w:rPr>
-        <w:t xml:space="preserve"> pelas informações apropriadas deste documento. Depois de você fechar a caixa de diálogo, os campos automáticos poderão ser atualizados em todo o documento, selecionando </w:t>
-      </w:r>
-      <w:proofErr w:type="spellStart"/>
-      <w:r>
-        <w:rPr>
-          <w:lang w:val="pt-BR"/>
-        </w:rPr>
-        <w:t>Edit</w:t>
-      </w:r>
-      <w:proofErr w:type="spellEnd"/>
-      <w:r>
-        <w:rPr>
-          <w:lang w:val="pt-BR"/>
-        </w:rPr>
-        <w:t>&gt;</w:t>
-      </w:r>
-      <w:proofErr w:type="spellStart"/>
-      <w:r>
-        <w:rPr>
-          <w:lang w:val="pt-BR"/>
-        </w:rPr>
-        <w:t>Select</w:t>
-      </w:r>
-      <w:proofErr w:type="spellEnd"/>
-      <w:r>
-        <w:rPr>
-          <w:lang w:val="pt-BR"/>
-        </w:rPr>
         <w:t xml:space="preserve"> </w:t>
-      </w:r>
-      <w:proofErr w:type="spellStart"/>
-      <w:r>
-        <w:rPr>
-          <w:lang w:val="pt-BR"/>
-        </w:rPr>
-        <w:t>All</w:t>
-      </w:r>
-      <w:proofErr w:type="spellEnd"/>
-      <w:r>
-        <w:rPr>
-          <w:lang w:val="pt-BR"/>
-        </w:rPr>
-        <w:t xml:space="preserve"> (ou </w:t>
-      </w:r>
-      <w:proofErr w:type="spellStart"/>
-      <w:r>
-        <w:rPr>
-          <w:lang w:val="pt-BR"/>
-        </w:rPr>
-        <w:t>Ctrl-A</w:t>
-      </w:r>
-      <w:proofErr w:type="spellEnd"/>
-      <w:r>
-        <w:rPr>
-          <w:lang w:val="pt-BR"/>
-        </w:rPr>
-        <w:t xml:space="preserve">) e pressionando F9, ou simplesmente clicando no campo e pressionando F9. Isso deve ser feito separadamente para Cabeçalhos e Rodapés. Alt-F9 alterna entre a exibição de nomes de campos e do conteúdo dos campos. Consulte a ajuda do Word para obter mais informações sobre como trabalhar com campos.] </w:t>
       </w:r>
     </w:p>
     <w:p>
       <w:pPr>
         <w:pStyle w:val="Heading"/>
       </w:pPr>
-      <w:proofErr w:type="spellStart"/>
       <w:r>
         <w:lastRenderedPageBreak/>
-        <w:t>Histórico</w:t>
+        <w:t>Histórico da Revisão</w:t>
       </w:r>
-      <w:proofErr w:type="spellEnd"/>
-      <w:r>
-        <w:t xml:space="preserve"> da </w:t>
-      </w:r>
-      <w:proofErr w:type="spellStart"/>
-      <w:r>
-        <w:t>Revisão</w:t>
-      </w:r>
-      <w:proofErr w:type="spellEnd"/>
     </w:p>
     <w:tbl>
       <w:tblPr>
@@ -641,7 +395,31 @@
               <w:rPr>
                 <w:lang w:val="pt-BR"/>
               </w:rPr>
-              <w:t>Escrevendo o documento</w:t>
+              <w:t>Iniciando</w:t>
+            </w:r>
+            <w:r>
+              <w:rPr>
+                <w:lang w:val="pt-BR"/>
+              </w:rPr>
+              <w:t xml:space="preserve"> </w:t>
+            </w:r>
+            <w:r>
+              <w:rPr>
+                <w:lang w:val="pt-BR"/>
+              </w:rPr>
+              <w:t xml:space="preserve">a </w:t>
+            </w:r>
+            <w:r>
+              <w:rPr>
+                <w:lang w:val="pt-BR"/>
+              </w:rPr>
+              <w:t>document</w:t>
+            </w:r>
+            <w:r>
+              <w:rPr>
+                <w:lang w:val="pt-BR"/>
+              </w:rPr>
+              <w:t>ação</w:t>
             </w:r>
           </w:p>
         </w:tc>
@@ -666,21 +444,7 @@
               <w:rPr>
                 <w:lang w:val="pt-BR"/>
               </w:rPr>
-              <w:t xml:space="preserve"> Guilherme Aires Pimenta de Macedo;</w:t>
-            </w:r>
-          </w:p>
-          <w:p>
-            <w:pPr>
-              <w:pStyle w:val="Tabletext"/>
-              <w:rPr>
-                <w:lang w:val="pt-BR"/>
-              </w:rPr>
-            </w:pPr>
-            <w:r>
-              <w:rPr>
-                <w:lang w:val="pt-BR"/>
-              </w:rPr>
-              <w:t>Vitor de Souza Santos</w:t>
+              <w:t xml:space="preserve"> Vitor de Souza</w:t>
             </w:r>
           </w:p>
         </w:tc>
@@ -937,20 +701,10 @@
       <w:pPr>
         <w:pStyle w:val="Heading"/>
       </w:pPr>
-      <w:proofErr w:type="spellStart"/>
       <w:r>
         <w:lastRenderedPageBreak/>
-        <w:t>Índice</w:t>
+        <w:t>Índice Analítico</w:t>
       </w:r>
-      <w:proofErr w:type="spellEnd"/>
-      <w:r>
-        <w:t xml:space="preserve"> </w:t>
-      </w:r>
-      <w:proofErr w:type="spellStart"/>
-      <w:r>
-        <w:t>Analítico</w:t>
-      </w:r>
-      <w:proofErr w:type="spellEnd"/>
     </w:p>
     <w:sdt>
       <w:sdtPr>
@@ -1089,74 +843,11 @@
           <w:pPr>
             <w:pStyle w:val="Sumrio2"/>
           </w:pPr>
-          <w:proofErr w:type="gramStart"/>
           <w:r>
             <w:t xml:space="preserve">2.1  </w:t>
           </w:r>
-          <w:proofErr w:type="spellStart"/>
           <w:r>
-            <w:t>Identificar</w:t>
-          </w:r>
-          <w:proofErr w:type="spellEnd"/>
-          <w:proofErr w:type="gramEnd"/>
-          <w:r>
-            <w:t xml:space="preserve"> </w:t>
-          </w:r>
-          <w:proofErr w:type="spellStart"/>
-          <w:r>
-            <w:t>possíveis</w:t>
-          </w:r>
-          <w:proofErr w:type="spellEnd"/>
-          <w:r>
-            <w:t xml:space="preserve"> </w:t>
-          </w:r>
-          <w:proofErr w:type="spellStart"/>
-          <w:r>
-            <w:t>formas</w:t>
-          </w:r>
-          <w:proofErr w:type="spellEnd"/>
-          <w:r>
-            <w:t xml:space="preserve"> de </w:t>
-          </w:r>
-          <w:proofErr w:type="spellStart"/>
-          <w:r>
-            <w:t>aproximar</w:t>
-          </w:r>
-          <w:proofErr w:type="spellEnd"/>
-          <w:r>
-            <w:t xml:space="preserve"> </w:t>
-          </w:r>
-          <w:proofErr w:type="spellStart"/>
-          <w:r>
-            <w:t>ao</w:t>
-          </w:r>
-          <w:proofErr w:type="spellEnd"/>
-          <w:r>
-            <w:t xml:space="preserve"> </w:t>
-          </w:r>
-          <w:proofErr w:type="spellStart"/>
-          <w:r>
-            <w:t>máximo</w:t>
-          </w:r>
-          <w:proofErr w:type="spellEnd"/>
-          <w:r>
-            <w:t xml:space="preserve"> o </w:t>
-          </w:r>
-          <w:proofErr w:type="spellStart"/>
-          <w:r>
-            <w:t>projeto</w:t>
-          </w:r>
-          <w:proofErr w:type="spellEnd"/>
-          <w:r>
-            <w:t xml:space="preserve"> da </w:t>
-          </w:r>
-          <w:proofErr w:type="spellStart"/>
-          <w:r>
-            <w:t>realidade</w:t>
-          </w:r>
-          <w:proofErr w:type="spellEnd"/>
-          <w:r>
-            <w:t xml:space="preserve"> da AP Turbo</w:t>
+            <w:t>Identificar possíveis formas de aproximar ao máximo o projeto da realidade da AP Turbo</w:t>
           </w:r>
           <w:r>
             <w:tab/>
@@ -1384,21 +1075,11 @@
             <w:pStyle w:val="Sumrio2"/>
           </w:pPr>
           <w:r>
-            <w:t xml:space="preserve">4.5 </w:t>
+            <w:t>4.5 Alternativas</w:t>
           </w:r>
-          <w:proofErr w:type="spellStart"/>
           <w:r>
-            <w:t>Alternativas</w:t>
+            <w:t xml:space="preserve"> e Concorrência</w:t>
           </w:r>
-          <w:proofErr w:type="spellEnd"/>
-          <w:r>
-            <w:t xml:space="preserve"> e </w:t>
-          </w:r>
-          <w:proofErr w:type="spellStart"/>
-          <w:r>
-            <w:t>Concorrência</w:t>
-          </w:r>
-          <w:proofErr w:type="spellEnd"/>
           <w:r>
             <w:tab/>
           </w:r>
@@ -1452,19 +1133,9 @@
       <w:r>
         <w:fldChar w:fldCharType="separate"/>
       </w:r>
-      <w:proofErr w:type="spellStart"/>
       <w:r>
-        <w:t>Visão</w:t>
+        <w:t>Visão do Negócio</w:t>
       </w:r>
-      <w:proofErr w:type="spellEnd"/>
-      <w:r>
-        <w:t xml:space="preserve"> do </w:t>
-      </w:r>
-      <w:proofErr w:type="spellStart"/>
-      <w:r>
-        <w:t>Negócio</w:t>
-      </w:r>
-      <w:proofErr w:type="spellEnd"/>
       <w:r>
         <w:fldChar w:fldCharType="end"/>
       </w:r>
@@ -1624,54 +1295,34 @@
     <w:p>
       <w:pPr>
         <w:pStyle w:val="InfoBlue"/>
+        <w:rPr>
+          <w:i w:val="0"/>
+          <w:iCs w:val="0"/>
+          <w:color w:val="auto"/>
+        </w:rPr>
       </w:pPr>
       <w:r>
         <w:rPr>
-          <w:lang w:val="pt-BR"/>
-        </w:rPr>
-        <w:t>[</w:t>
+          <w:i w:val="0"/>
+          <w:iCs w:val="0"/>
+          <w:color w:val="auto"/>
+        </w:rPr>
+        <w:t>Documentação de Regras de negócio para entender o funcionamento da empresa.</w:t>
       </w:r>
-      <w:proofErr w:type="spellStart"/>
+    </w:p>
+    <w:p>
+      <w:pPr>
+        <w:pStyle w:val="Corpodetexto"/>
+        <w:ind w:left="0" w:firstLine="158"/>
+      </w:pPr>
       <w:r>
-        <w:rPr>
-          <w:lang w:val="pt-BR"/>
-        </w:rPr>
-        <w:t>Esta</w:t>
-      </w:r>
-      <w:proofErr w:type="spellEnd"/>
-      <w:r>
-        <w:rPr>
-          <w:lang w:val="pt-BR"/>
-        </w:rPr>
-        <w:t xml:space="preserve"> subseção fornece uma lista completa dos documentos mencionados em outra parte da </w:t>
+        <w:t xml:space="preserve">Conversa com o gerente da </w:t>
       </w:r>
       <w:r>
-        <w:rPr>
-          <w:b/>
-          <w:bCs/>
-          <w:lang w:val="pt-BR"/>
-        </w:rPr>
-        <w:t>Visão do Negócio</w:t>
+        <w:t>AP Turbo</w:t>
       </w:r>
       <w:r>
-        <w:rPr>
-          <w:lang w:val="pt-BR"/>
-        </w:rPr>
         <w:t>.</w:t>
-      </w:r>
-      <w:r>
-        <w:rPr>
-          <w:b/>
-          <w:bCs/>
-          <w:lang w:val="pt-BR"/>
-        </w:rPr>
-        <w:t xml:space="preserve"> </w:t>
-      </w:r>
-      <w:r>
-        <w:rPr>
-          <w:lang w:val="pt-BR"/>
-        </w:rPr>
-        <w:t>Identifique cada documento por título, número do relatório (se aplicável), data e organização de publicação. Especifique as fontes a partir das quais as referências podem ser obtidas. Essas informações podem ser fornecidas por um anexo ou outro documento.]</w:t>
       </w:r>
     </w:p>
     <w:p>
@@ -1869,14 +1520,7 @@
         <w:rPr>
           <w:lang w:val="pt-BR"/>
         </w:rPr>
-        <w:t xml:space="preserve">Atualmente quando o cliente chega na oficina ele fala diretamente com o gerente, que vai anotar as informações de </w:t>
-      </w:r>
-      <w:r>
-        <w:rPr>
-          <w:lang w:val="pt-BR"/>
-        </w:rPr>
-        <w:lastRenderedPageBreak/>
-        <w:t xml:space="preserve">contato e especificações do pedido do cliente. </w:t>
+        <w:t xml:space="preserve">Atualmente quando o cliente chega na oficina ele fala diretamente com o gerente, que vai anotar as informações de contato e especificações do pedido do cliente. </w:t>
       </w:r>
     </w:p>
     <w:p>
@@ -1889,7 +1533,14 @@
         <w:rPr>
           <w:lang w:val="pt-BR"/>
         </w:rPr>
-        <w:t>Depois de anotado o gerente passa as informações para o montador que irá analisar o pedido e indicar se a turbina pode ser recondicionada ou se deverá colocar uma turbina nova, enviando a antiga para sucata.</w:t>
+        <w:t xml:space="preserve">Depois de anotado o gerente passa as informações para o montador que irá analisar o pedido e indicar se a turbina </w:t>
+      </w:r>
+      <w:r>
+        <w:rPr>
+          <w:lang w:val="pt-BR"/>
+        </w:rPr>
+        <w:lastRenderedPageBreak/>
+        <w:t>pode ser recondicionada ou se deverá colocar uma turbina nova, enviando a antiga para sucata.</w:t>
       </w:r>
     </w:p>
     <w:p>
@@ -2587,19 +2238,11 @@
               </w:rPr>
               <w:t xml:space="preserve">O </w:t>
             </w:r>
-            <w:proofErr w:type="spellStart"/>
-            <w:r>
-              <w:rPr>
-                <w:lang w:val="pt-BR"/>
-              </w:rPr>
-              <w:t>TechTurbo</w:t>
-            </w:r>
-            <w:proofErr w:type="spellEnd"/>
-            <w:r>
-              <w:rPr>
-                <w:lang w:val="pt-BR"/>
-              </w:rPr>
-              <w:t xml:space="preserve"> – Automatização de Vendas</w:t>
+            <w:r>
+              <w:rPr>
+                <w:lang w:val="pt-BR"/>
+              </w:rPr>
+              <w:t>TechTurbo – Automatização de Vendas</w:t>
             </w:r>
           </w:p>
         </w:tc>
@@ -2830,27 +2473,7 @@
                 <w:color w:val="auto"/>
                 <w:lang w:val="pt-BR"/>
               </w:rPr>
-              <w:t xml:space="preserve">Visa facilidade na hora de realizar uma venda e dar baixa em estoque </w:t>
-            </w:r>
-            <w:proofErr w:type="gramStart"/>
-            <w:r>
-              <w:rPr>
-                <w:i w:val="0"/>
-                <w:iCs w:val="0"/>
-                <w:color w:val="auto"/>
-                <w:lang w:val="pt-BR"/>
-              </w:rPr>
-              <w:t>e também</w:t>
-            </w:r>
-            <w:proofErr w:type="gramEnd"/>
-            <w:r>
-              <w:rPr>
-                <w:i w:val="0"/>
-                <w:iCs w:val="0"/>
-                <w:color w:val="auto"/>
-                <w:lang w:val="pt-BR"/>
-              </w:rPr>
-              <w:t xml:space="preserve"> no controle de recondicionamento de peças.</w:t>
+              <w:t>Visa facilidade na hora de realizar uma venda e dar baixa em estoque e também no controle de recondicionamento de peças.</w:t>
             </w:r>
           </w:p>
         </w:tc>
@@ -3333,25 +2956,7 @@
                 <w:color w:val="auto"/>
                 <w:lang w:val="pt-BR"/>
               </w:rPr>
-              <w:t>Mario</w:t>
-            </w:r>
-            <w:r>
-              <w:rPr>
-                <w:i w:val="0"/>
-                <w:iCs w:val="0"/>
-                <w:color w:val="auto"/>
-                <w:lang w:val="pt-BR"/>
-              </w:rPr>
-              <w:t xml:space="preserve"> é </w:t>
-            </w:r>
-            <w:r>
-              <w:rPr>
-                <w:i w:val="0"/>
-                <w:iCs w:val="0"/>
-                <w:color w:val="auto"/>
-                <w:lang w:val="pt-BR"/>
-              </w:rPr>
-              <w:t>o gerente da AP Turbo, responsável por todo estoque e setor administrativo da empresa.</w:t>
+              <w:t>Mario é o gerente da AP Turbo, responsável por todo estoque e setor administrativo da empresa.</w:t>
             </w:r>
           </w:p>
         </w:tc>
@@ -3411,43 +3016,7 @@
                 <w:color w:val="auto"/>
                 <w:lang w:val="pt-BR"/>
               </w:rPr>
-              <w:t>Mario</w:t>
-            </w:r>
-            <w:r>
-              <w:rPr>
-                <w:i w:val="0"/>
-                <w:iCs w:val="0"/>
-                <w:color w:val="auto"/>
-                <w:lang w:val="pt-BR"/>
-              </w:rPr>
-              <w:t xml:space="preserve"> é um </w:t>
-            </w:r>
-            <w:r>
-              <w:rPr>
-                <w:i w:val="0"/>
-                <w:iCs w:val="0"/>
-                <w:color w:val="auto"/>
-                <w:lang w:val="pt-BR"/>
-              </w:rPr>
-              <w:t>executivo</w:t>
-            </w:r>
-            <w:r>
-              <w:rPr>
-                <w:i w:val="0"/>
-                <w:iCs w:val="0"/>
-                <w:color w:val="auto"/>
-                <w:lang w:val="pt-BR"/>
-              </w:rPr>
-              <w:t xml:space="preserve"> </w:t>
-            </w:r>
-            <w:r>
-              <w:rPr>
-                <w:i w:val="0"/>
-                <w:iCs w:val="0"/>
-                <w:color w:val="auto"/>
-                <w:lang w:val="pt-BR"/>
-              </w:rPr>
-              <w:t>competente para lidar com a função que exerce.</w:t>
+              <w:t>Mario é um executivo competente para lidar com a função que exerce.</w:t>
             </w:r>
           </w:p>
         </w:tc>
@@ -4158,27 +3727,7 @@
                 <w:color w:val="auto"/>
                 <w:lang w:val="pt-BR"/>
               </w:rPr>
-              <w:t xml:space="preserve">Ele define sucesso a cada tipo de turbina nova montada. Ele é recompensado com vale compras no </w:t>
-            </w:r>
-            <w:proofErr w:type="spellStart"/>
-            <w:r>
-              <w:rPr>
-                <w:i w:val="0"/>
-                <w:iCs w:val="0"/>
-                <w:color w:val="auto"/>
-                <w:lang w:val="pt-BR"/>
-              </w:rPr>
-              <w:t>MercadoCar</w:t>
-            </w:r>
-            <w:proofErr w:type="spellEnd"/>
-            <w:r>
-              <w:rPr>
-                <w:i w:val="0"/>
-                <w:iCs w:val="0"/>
-                <w:color w:val="auto"/>
-                <w:lang w:val="pt-BR"/>
-              </w:rPr>
-              <w:t>.</w:t>
+              <w:t>Ele define sucesso a cada tipo de turbina nova montada. Ele é recompensado com vale compras no MercadoCar.</w:t>
             </w:r>
           </w:p>
         </w:tc>
@@ -4756,27 +4305,7 @@
                 <w:lang w:val="pt-BR"/>
               </w:rPr>
               <w:lastRenderedPageBreak/>
-              <w:t xml:space="preserve">vale compras no </w:t>
-            </w:r>
-            <w:proofErr w:type="spellStart"/>
-            <w:r>
-              <w:rPr>
-                <w:i w:val="0"/>
-                <w:iCs w:val="0"/>
-                <w:color w:val="auto"/>
-                <w:lang w:val="pt-BR"/>
-              </w:rPr>
-              <w:t>MercadoCar</w:t>
-            </w:r>
-            <w:proofErr w:type="spellEnd"/>
-            <w:r>
-              <w:rPr>
-                <w:i w:val="0"/>
-                <w:iCs w:val="0"/>
-                <w:color w:val="auto"/>
-                <w:lang w:val="pt-BR"/>
-              </w:rPr>
-              <w:t>.</w:t>
+              <w:t>vale compras no MercadoCar.</w:t>
             </w:r>
           </w:p>
         </w:tc>
@@ -5561,14 +5090,12 @@
               <w:lang w:val="pt-BR"/>
             </w:rPr>
           </w:pPr>
-          <w:proofErr w:type="spellStart"/>
           <w:r>
             <w:rPr>
               <w:lang w:val="pt-BR"/>
             </w:rPr>
             <w:t>Confidential</w:t>
           </w:r>
-          <w:proofErr w:type="spellEnd"/>
         </w:p>
       </w:tc>
       <w:tc>
@@ -5806,7 +5333,6 @@
               <w:bCs/>
             </w:rPr>
           </w:pPr>
-          <w:proofErr w:type="spellStart"/>
           <w:r>
             <w:rPr>
               <w:b/>
@@ -5814,7 +5340,6 @@
             </w:rPr>
             <w:t>TechTurbo</w:t>
           </w:r>
-          <w:proofErr w:type="spellEnd"/>
         </w:p>
       </w:tc>
       <w:tc>
@@ -5838,19 +5363,11 @@
           <w:r>
             <w:t xml:space="preserve">  </w:t>
           </w:r>
-          <w:proofErr w:type="spellStart"/>
           <w:r>
             <w:rPr>
               <w:lang w:val="pt-BR"/>
             </w:rPr>
-            <w:t>Version</w:t>
-          </w:r>
-          <w:proofErr w:type="spellEnd"/>
-          <w:r>
-            <w:rPr>
-              <w:lang w:val="pt-BR"/>
-            </w:rPr>
-            <w:t>:</w:t>
+            <w:t>Version:</w:t>
           </w:r>
           <w:r>
             <w:t xml:space="preserve">           &lt;1.0&gt;</w:t>
@@ -5878,19 +5395,9 @@
           <w:r>
             <w:fldChar w:fldCharType="separate"/>
           </w:r>
-          <w:proofErr w:type="spellStart"/>
           <w:r>
-            <w:t>Visão</w:t>
+            <w:t>Visão do Negócio</w:t>
           </w:r>
-          <w:proofErr w:type="spellEnd"/>
-          <w:r>
-            <w:t xml:space="preserve"> do </w:t>
-          </w:r>
-          <w:proofErr w:type="spellStart"/>
-          <w:r>
-            <w:t>Negócio</w:t>
-          </w:r>
-          <w:proofErr w:type="spellEnd"/>
           <w:r>
             <w:fldChar w:fldCharType="end"/>
           </w:r>
@@ -7357,6 +6864,7 @@
   <w:style w:type="character" w:default="1" w:styleId="Fontepargpadro">
     <w:name w:val="Default Paragraph Font"/>
     <w:uiPriority w:val="1"/>
+    <w:semiHidden/>
     <w:unhideWhenUsed/>
   </w:style>
   <w:style w:type="table" w:default="1" w:styleId="Tabelanormal">
@@ -9505,10 +9013,21 @@
 </file>
 
 <file path=customXml/item1.xml><?xml version="1.0" encoding="utf-8"?>
-<b:Sources xmlns:b="http://schemas.openxmlformats.org/officeDocument/2006/bibliography" xmlns="http://schemas.openxmlformats.org/officeDocument/2006/bibliography" SelectedStyle="\APASixthEditionOfficeOnline.xsl" StyleName="APA" Version="6"/>
+<p:properties xmlns:p="http://schemas.microsoft.com/office/2006/metadata/properties" xmlns:xsi="http://www.w3.org/2001/XMLSchema-instance" xmlns:pc="http://schemas.microsoft.com/office/infopath/2007/PartnerControls">
+  <documentManagement/>
+</p:properties>
 </file>
 
 <file path=customXml/item2.xml><?xml version="1.0" encoding="utf-8"?>
+<?mso-contentType ?>
+<FormTemplates xmlns="http://schemas.microsoft.com/sharepoint/v3/contenttype/forms">
+  <Display>DocumentLibraryForm</Display>
+  <Edit>DocumentLibraryForm</Edit>
+  <New>DocumentLibraryForm</New>
+</FormTemplates>
+</file>
+
+<file path=customXml/item3.xml><?xml version="1.0" encoding="utf-8"?>
 <ct:contentTypeSchema xmlns:ct="http://schemas.microsoft.com/office/2006/metadata/contentType" xmlns:ma="http://schemas.microsoft.com/office/2006/metadata/properties/metaAttributes" ct:_="" ma:_="" ma:contentTypeName="Documento" ma:contentTypeID="0x0101006E0AF76A9B61D5439C0B006483FA15DD" ma:contentTypeVersion="9" ma:contentTypeDescription="Crie um novo documento." ma:contentTypeScope="" ma:versionID="5d7595b46f107a6eb18f14eaae1dee22">
   <xsd:schema xmlns:xsd="http://www.w3.org/2001/XMLSchema" xmlns:xs="http://www.w3.org/2001/XMLSchema" xmlns:p="http://schemas.microsoft.com/office/2006/metadata/properties" xmlns:ns2="ec5a98c8-7cd5-497c-8db7-76fb23311f72" xmlns:ns3="4e33b38a-8764-412b-ba7e-84a42d7261fb" targetNamespace="http://schemas.microsoft.com/office/2006/metadata/properties" ma:root="true" ma:fieldsID="a190f726748aee327d00d3fc01832f84" ns2:_="" ns3:_="">
     <xsd:import namespace="ec5a98c8-7cd5-497c-8db7-76fb23311f72"/>
@@ -9705,30 +9224,28 @@
 </ct:contentTypeSchema>
 </file>
 
-<file path=customXml/item3.xml><?xml version="1.0" encoding="utf-8"?>
-<?mso-contentType ?>
-<FormTemplates xmlns="http://schemas.microsoft.com/sharepoint/v3/contenttype/forms">
-  <Display>DocumentLibraryForm</Display>
-  <Edit>DocumentLibraryForm</Edit>
-  <New>DocumentLibraryForm</New>
-</FormTemplates>
-</file>
-
 <file path=customXml/item4.xml><?xml version="1.0" encoding="utf-8"?>
-<p:properties xmlns:p="http://schemas.microsoft.com/office/2006/metadata/properties" xmlns:xsi="http://www.w3.org/2001/XMLSchema-instance" xmlns:pc="http://schemas.microsoft.com/office/infopath/2007/PartnerControls">
-  <documentManagement/>
-</p:properties>
+<b:Sources xmlns:b="http://schemas.openxmlformats.org/officeDocument/2006/bibliography" xmlns="http://schemas.openxmlformats.org/officeDocument/2006/bibliography" SelectedStyle="\APASixthEditionOfficeOnline.xsl" StyleName="APA" Version="6"/>
 </file>
 
 <file path=customXml/itemProps1.xml><?xml version="1.0" encoding="utf-8"?>
-<ds:datastoreItem xmlns:ds="http://schemas.openxmlformats.org/officeDocument/2006/customXml" ds:itemID="{F8A878C3-9C0C-4E5E-B00A-46065F4BC1FD}">
+<ds:datastoreItem xmlns:ds="http://schemas.openxmlformats.org/officeDocument/2006/customXml" ds:itemID="{E40D4A78-B0D9-42DA-BD30-B9E9CAE9FAD8}">
   <ds:schemaRefs>
-    <ds:schemaRef ds:uri="http://schemas.openxmlformats.org/officeDocument/2006/bibliography"/>
+    <ds:schemaRef ds:uri="http://schemas.microsoft.com/office/2006/metadata/properties"/>
+    <ds:schemaRef ds:uri="http://schemas.microsoft.com/office/infopath/2007/PartnerControls"/>
   </ds:schemaRefs>
 </ds:datastoreItem>
 </file>
 
 <file path=customXml/itemProps2.xml><?xml version="1.0" encoding="utf-8"?>
+<ds:datastoreItem xmlns:ds="http://schemas.openxmlformats.org/officeDocument/2006/customXml" ds:itemID="{18EA3197-3160-41FF-A546-9691DEFA66FF}">
+  <ds:schemaRefs>
+    <ds:schemaRef ds:uri="http://schemas.microsoft.com/sharepoint/v3/contenttype/forms"/>
+  </ds:schemaRefs>
+</ds:datastoreItem>
+</file>
+
+<file path=customXml/itemProps3.xml><?xml version="1.0" encoding="utf-8"?>
 <ds:datastoreItem xmlns:ds="http://schemas.openxmlformats.org/officeDocument/2006/customXml" ds:itemID="{162188B6-B3E0-4D6C-9349-C97A817B641E}">
   <ds:schemaRefs>
     <ds:schemaRef ds:uri="http://schemas.microsoft.com/office/2006/metadata/contentType"/>
@@ -9747,19 +9264,10 @@
 </ds:datastoreItem>
 </file>
 
-<file path=customXml/itemProps3.xml><?xml version="1.0" encoding="utf-8"?>
-<ds:datastoreItem xmlns:ds="http://schemas.openxmlformats.org/officeDocument/2006/customXml" ds:itemID="{18EA3197-3160-41FF-A546-9691DEFA66FF}">
+<file path=customXml/itemProps4.xml><?xml version="1.0" encoding="utf-8"?>
+<ds:datastoreItem xmlns:ds="http://schemas.openxmlformats.org/officeDocument/2006/customXml" ds:itemID="{F8A878C3-9C0C-4E5E-B00A-46065F4BC1FD}">
   <ds:schemaRefs>
-    <ds:schemaRef ds:uri="http://schemas.microsoft.com/sharepoint/v3/contenttype/forms"/>
-  </ds:schemaRefs>
-</ds:datastoreItem>
-</file>
-
-<file path=customXml/itemProps4.xml><?xml version="1.0" encoding="utf-8"?>
-<ds:datastoreItem xmlns:ds="http://schemas.openxmlformats.org/officeDocument/2006/customXml" ds:itemID="{E40D4A78-B0D9-42DA-BD30-B9E9CAE9FAD8}">
-  <ds:schemaRefs>
-    <ds:schemaRef ds:uri="http://schemas.microsoft.com/office/2006/metadata/properties"/>
-    <ds:schemaRef ds:uri="http://schemas.microsoft.com/office/infopath/2007/PartnerControls"/>
+    <ds:schemaRef ds:uri="http://schemas.openxmlformats.org/officeDocument/2006/bibliography"/>
   </ds:schemaRefs>
 </ds:datastoreItem>
 </file>
</xml_diff>

<commit_message>
Adaptação do sumário da visão de negócio
</commit_message>
<xml_diff>
--- a/negocio/visao_negocio.docx
+++ b/negocio/visao_negocio.docx
@@ -10,6 +10,7 @@
           <w:lang w:val="pt-BR"/>
         </w:rPr>
       </w:pPr>
+      <w:proofErr w:type="spellStart"/>
       <w:r>
         <w:rPr>
           <w:lang w:val="pt-BR"/>
@@ -34,6 +35,7 @@
         </w:rPr>
         <w:t>urbo</w:t>
       </w:r>
+      <w:proofErr w:type="spellEnd"/>
       <w:r>
         <w:rPr>
           <w:lang w:val="pt-BR"/>
@@ -61,9 +63,19 @@
       <w:r>
         <w:fldChar w:fldCharType="separate"/>
       </w:r>
-      <w:r>
-        <w:t>Visão do Negócio</w:t>
-      </w:r>
+      <w:proofErr w:type="spellStart"/>
+      <w:r>
+        <w:t>Visão</w:t>
+      </w:r>
+      <w:proofErr w:type="spellEnd"/>
+      <w:r>
+        <w:t xml:space="preserve"> do </w:t>
+      </w:r>
+      <w:proofErr w:type="spellStart"/>
+      <w:r>
+        <w:t>Negócio</w:t>
+      </w:r>
+      <w:proofErr w:type="spellEnd"/>
       <w:r>
         <w:fldChar w:fldCharType="end"/>
       </w:r>
@@ -142,10 +154,20 @@
       <w:pPr>
         <w:pStyle w:val="Heading"/>
       </w:pPr>
+      <w:proofErr w:type="spellStart"/>
       <w:r>
         <w:lastRenderedPageBreak/>
-        <w:t>Histórico da Revisão</w:t>
-      </w:r>
+        <w:t>Histórico</w:t>
+      </w:r>
+      <w:proofErr w:type="spellEnd"/>
+      <w:r>
+        <w:t xml:space="preserve"> da </w:t>
+      </w:r>
+      <w:proofErr w:type="spellStart"/>
+      <w:r>
+        <w:t>Revisão</w:t>
+      </w:r>
+      <w:proofErr w:type="spellEnd"/>
     </w:p>
     <w:tbl>
       <w:tblPr>
@@ -701,10 +723,20 @@
       <w:pPr>
         <w:pStyle w:val="Heading"/>
       </w:pPr>
+      <w:proofErr w:type="spellStart"/>
       <w:r>
         <w:lastRenderedPageBreak/>
-        <w:t>Índice Analítico</w:t>
-      </w:r>
+        <w:t>Índice</w:t>
+      </w:r>
+      <w:proofErr w:type="spellEnd"/>
+      <w:r>
+        <w:t xml:space="preserve"> </w:t>
+      </w:r>
+      <w:proofErr w:type="spellStart"/>
+      <w:r>
+        <w:t>Analítico</w:t>
+      </w:r>
+      <w:proofErr w:type="spellEnd"/>
     </w:p>
     <w:sdt>
       <w:sdtPr>
@@ -719,6 +751,16 @@
         <w:p>
           <w:pPr>
             <w:pStyle w:val="Sumrio1"/>
+            <w:tabs>
+              <w:tab w:val="left" w:pos="432"/>
+            </w:tabs>
+            <w:rPr>
+              <w:rFonts w:asciiTheme="minorHAnsi" w:eastAsiaTheme="minorEastAsia" w:hAnsiTheme="minorHAnsi" w:cstheme="minorBidi"/>
+              <w:noProof/>
+              <w:sz w:val="22"/>
+              <w:szCs w:val="22"/>
+              <w:lang w:val="pt-BR" w:eastAsia="pt-BR"/>
+            </w:rPr>
           </w:pPr>
           <w:r>
             <w:fldChar w:fldCharType="begin"/>
@@ -730,368 +772,1516 @@
             <w:fldChar w:fldCharType="separate"/>
           </w:r>
           <w:r>
-            <w:t>1.  Introdução</w:t>
-          </w:r>
-          <w:r>
+            <w:rPr>
+              <w:noProof/>
+              <w:lang w:val="pt-BR"/>
+            </w:rPr>
+            <w:t>1.</w:t>
+          </w:r>
+          <w:r>
+            <w:rPr>
+              <w:rFonts w:asciiTheme="minorHAnsi" w:eastAsiaTheme="minorEastAsia" w:hAnsiTheme="minorHAnsi" w:cstheme="minorBidi"/>
+              <w:noProof/>
+              <w:sz w:val="22"/>
+              <w:szCs w:val="22"/>
+              <w:lang w:val="pt-BR" w:eastAsia="pt-BR"/>
+            </w:rPr>
             <w:tab/>
           </w:r>
-          <w:hyperlink w:anchor="__RefHeading___Toc18206461">
-            <w:r>
-              <w:rPr>
-                <w:rStyle w:val="IndexLink"/>
-              </w:rPr>
-              <w:t>4</w:t>
-            </w:r>
-          </w:hyperlink>
+          <w:r>
+            <w:rPr>
+              <w:noProof/>
+              <w:lang w:val="pt-BR"/>
+            </w:rPr>
+            <w:t>Introdução</w:t>
+          </w:r>
+          <w:r>
+            <w:rPr>
+              <w:noProof/>
+            </w:rPr>
+            <w:tab/>
+          </w:r>
+          <w:r>
+            <w:rPr>
+              <w:noProof/>
+            </w:rPr>
+            <w:fldChar w:fldCharType="begin"/>
+          </w:r>
+          <w:r>
+            <w:rPr>
+              <w:noProof/>
+            </w:rPr>
+            <w:instrText xml:space="preserve"> PAGEREF _Toc73272756 \h </w:instrText>
+          </w:r>
+          <w:r>
+            <w:rPr>
+              <w:noProof/>
+            </w:rPr>
+          </w:r>
+          <w:r>
+            <w:rPr>
+              <w:noProof/>
+            </w:rPr>
+            <w:fldChar w:fldCharType="separate"/>
+          </w:r>
+          <w:r>
+            <w:rPr>
+              <w:noProof/>
+            </w:rPr>
+            <w:t>4</w:t>
+          </w:r>
+          <w:r>
+            <w:rPr>
+              <w:noProof/>
+            </w:rPr>
+            <w:fldChar w:fldCharType="end"/>
+          </w:r>
+        </w:p>
+        <w:p>
+          <w:pPr>
+            <w:pStyle w:val="Sumrio2"/>
+            <w:tabs>
+              <w:tab w:val="left" w:pos="990"/>
+            </w:tabs>
+            <w:rPr>
+              <w:rFonts w:asciiTheme="minorHAnsi" w:eastAsiaTheme="minorEastAsia" w:hAnsiTheme="minorHAnsi" w:cstheme="minorBidi"/>
+              <w:noProof/>
+              <w:sz w:val="22"/>
+              <w:szCs w:val="22"/>
+              <w:lang w:val="pt-BR" w:eastAsia="pt-BR"/>
+            </w:rPr>
+          </w:pPr>
+          <w:r>
+            <w:rPr>
+              <w:noProof/>
+              <w:lang w:val="pt-BR"/>
+            </w:rPr>
+            <w:t>1.1</w:t>
+          </w:r>
+          <w:r>
+            <w:rPr>
+              <w:rFonts w:asciiTheme="minorHAnsi" w:eastAsiaTheme="minorEastAsia" w:hAnsiTheme="minorHAnsi" w:cstheme="minorBidi"/>
+              <w:noProof/>
+              <w:sz w:val="22"/>
+              <w:szCs w:val="22"/>
+              <w:lang w:val="pt-BR" w:eastAsia="pt-BR"/>
+            </w:rPr>
+            <w:tab/>
+          </w:r>
+          <w:r>
+            <w:rPr>
+              <w:noProof/>
+              <w:lang w:val="pt-BR"/>
+            </w:rPr>
+            <w:t>Finalidade</w:t>
+          </w:r>
+          <w:r>
+            <w:rPr>
+              <w:noProof/>
+            </w:rPr>
+            <w:tab/>
+          </w:r>
+          <w:r>
+            <w:rPr>
+              <w:noProof/>
+            </w:rPr>
+            <w:fldChar w:fldCharType="begin"/>
+          </w:r>
+          <w:r>
+            <w:rPr>
+              <w:noProof/>
+            </w:rPr>
+            <w:instrText xml:space="preserve"> PAGEREF _Toc73272757 \h </w:instrText>
+          </w:r>
+          <w:r>
+            <w:rPr>
+              <w:noProof/>
+            </w:rPr>
+          </w:r>
+          <w:r>
+            <w:rPr>
+              <w:noProof/>
+            </w:rPr>
+            <w:fldChar w:fldCharType="separate"/>
+          </w:r>
+          <w:r>
+            <w:rPr>
+              <w:noProof/>
+            </w:rPr>
+            <w:t>4</w:t>
+          </w:r>
+          <w:r>
+            <w:rPr>
+              <w:noProof/>
+            </w:rPr>
+            <w:fldChar w:fldCharType="end"/>
+          </w:r>
+        </w:p>
+        <w:p>
+          <w:pPr>
+            <w:pStyle w:val="Sumrio2"/>
+            <w:tabs>
+              <w:tab w:val="left" w:pos="990"/>
+            </w:tabs>
+            <w:rPr>
+              <w:rFonts w:asciiTheme="minorHAnsi" w:eastAsiaTheme="minorEastAsia" w:hAnsiTheme="minorHAnsi" w:cstheme="minorBidi"/>
+              <w:noProof/>
+              <w:sz w:val="22"/>
+              <w:szCs w:val="22"/>
+              <w:lang w:val="pt-BR" w:eastAsia="pt-BR"/>
+            </w:rPr>
+          </w:pPr>
+          <w:r>
+            <w:rPr>
+              <w:noProof/>
+              <w:lang w:val="pt-BR"/>
+            </w:rPr>
+            <w:t>1.2</w:t>
+          </w:r>
+          <w:r>
+            <w:rPr>
+              <w:rFonts w:asciiTheme="minorHAnsi" w:eastAsiaTheme="minorEastAsia" w:hAnsiTheme="minorHAnsi" w:cstheme="minorBidi"/>
+              <w:noProof/>
+              <w:sz w:val="22"/>
+              <w:szCs w:val="22"/>
+              <w:lang w:val="pt-BR" w:eastAsia="pt-BR"/>
+            </w:rPr>
+            <w:tab/>
+          </w:r>
+          <w:r>
+            <w:rPr>
+              <w:noProof/>
+              <w:lang w:val="pt-BR"/>
+            </w:rPr>
+            <w:t>Escopo</w:t>
+          </w:r>
+          <w:r>
+            <w:rPr>
+              <w:noProof/>
+            </w:rPr>
+            <w:tab/>
+          </w:r>
+          <w:r>
+            <w:rPr>
+              <w:noProof/>
+            </w:rPr>
+            <w:fldChar w:fldCharType="begin"/>
+          </w:r>
+          <w:r>
+            <w:rPr>
+              <w:noProof/>
+            </w:rPr>
+            <w:instrText xml:space="preserve"> PAGEREF _Toc73272758 \h </w:instrText>
+          </w:r>
+          <w:r>
+            <w:rPr>
+              <w:noProof/>
+            </w:rPr>
+          </w:r>
+          <w:r>
+            <w:rPr>
+              <w:noProof/>
+            </w:rPr>
+            <w:fldChar w:fldCharType="separate"/>
+          </w:r>
+          <w:r>
+            <w:rPr>
+              <w:noProof/>
+            </w:rPr>
+            <w:t>4</w:t>
+          </w:r>
+          <w:r>
+            <w:rPr>
+              <w:noProof/>
+            </w:rPr>
+            <w:fldChar w:fldCharType="end"/>
+          </w:r>
+        </w:p>
+        <w:p>
+          <w:pPr>
+            <w:pStyle w:val="Sumrio2"/>
+            <w:tabs>
+              <w:tab w:val="left" w:pos="990"/>
+            </w:tabs>
+            <w:rPr>
+              <w:rFonts w:asciiTheme="minorHAnsi" w:eastAsiaTheme="minorEastAsia" w:hAnsiTheme="minorHAnsi" w:cstheme="minorBidi"/>
+              <w:noProof/>
+              <w:sz w:val="22"/>
+              <w:szCs w:val="22"/>
+              <w:lang w:val="pt-BR" w:eastAsia="pt-BR"/>
+            </w:rPr>
+          </w:pPr>
+          <w:r>
+            <w:rPr>
+              <w:noProof/>
+              <w:lang w:val="pt-BR"/>
+            </w:rPr>
+            <w:t>1.3</w:t>
+          </w:r>
+          <w:r>
+            <w:rPr>
+              <w:rFonts w:asciiTheme="minorHAnsi" w:eastAsiaTheme="minorEastAsia" w:hAnsiTheme="minorHAnsi" w:cstheme="minorBidi"/>
+              <w:noProof/>
+              <w:sz w:val="22"/>
+              <w:szCs w:val="22"/>
+              <w:lang w:val="pt-BR" w:eastAsia="pt-BR"/>
+            </w:rPr>
+            <w:tab/>
+          </w:r>
+          <w:r>
+            <w:rPr>
+              <w:noProof/>
+              <w:lang w:val="pt-BR"/>
+            </w:rPr>
+            <w:t>Referências</w:t>
+          </w:r>
+          <w:r>
+            <w:rPr>
+              <w:noProof/>
+            </w:rPr>
+            <w:tab/>
+          </w:r>
+          <w:r>
+            <w:rPr>
+              <w:noProof/>
+            </w:rPr>
+            <w:fldChar w:fldCharType="begin"/>
+          </w:r>
+          <w:r>
+            <w:rPr>
+              <w:noProof/>
+            </w:rPr>
+            <w:instrText xml:space="preserve"> PAGEREF _Toc73272759 \h </w:instrText>
+          </w:r>
+          <w:r>
+            <w:rPr>
+              <w:noProof/>
+            </w:rPr>
+          </w:r>
+          <w:r>
+            <w:rPr>
+              <w:noProof/>
+            </w:rPr>
+            <w:fldChar w:fldCharType="separate"/>
+          </w:r>
+          <w:r>
+            <w:rPr>
+              <w:noProof/>
+            </w:rPr>
+            <w:t>4</w:t>
+          </w:r>
+          <w:r>
+            <w:rPr>
+              <w:noProof/>
+            </w:rPr>
+            <w:fldChar w:fldCharType="end"/>
+          </w:r>
+        </w:p>
+        <w:p>
+          <w:pPr>
+            <w:pStyle w:val="Sumrio2"/>
+            <w:tabs>
+              <w:tab w:val="left" w:pos="990"/>
+            </w:tabs>
+            <w:rPr>
+              <w:rFonts w:asciiTheme="minorHAnsi" w:eastAsiaTheme="minorEastAsia" w:hAnsiTheme="minorHAnsi" w:cstheme="minorBidi"/>
+              <w:noProof/>
+              <w:sz w:val="22"/>
+              <w:szCs w:val="22"/>
+              <w:lang w:val="pt-BR" w:eastAsia="pt-BR"/>
+            </w:rPr>
+          </w:pPr>
+          <w:r>
+            <w:rPr>
+              <w:noProof/>
+              <w:lang w:val="pt-BR"/>
+            </w:rPr>
+            <w:t>1.4</w:t>
+          </w:r>
+          <w:r>
+            <w:rPr>
+              <w:rFonts w:asciiTheme="minorHAnsi" w:eastAsiaTheme="minorEastAsia" w:hAnsiTheme="minorHAnsi" w:cstheme="minorBidi"/>
+              <w:noProof/>
+              <w:sz w:val="22"/>
+              <w:szCs w:val="22"/>
+              <w:lang w:val="pt-BR" w:eastAsia="pt-BR"/>
+            </w:rPr>
+            <w:tab/>
+          </w:r>
+          <w:r>
+            <w:rPr>
+              <w:noProof/>
+              <w:lang w:val="pt-BR"/>
+            </w:rPr>
+            <w:t>Visão Geral</w:t>
+          </w:r>
+          <w:r>
+            <w:rPr>
+              <w:noProof/>
+            </w:rPr>
+            <w:tab/>
+          </w:r>
+          <w:r>
+            <w:rPr>
+              <w:noProof/>
+            </w:rPr>
+            <w:fldChar w:fldCharType="begin"/>
+          </w:r>
+          <w:r>
+            <w:rPr>
+              <w:noProof/>
+            </w:rPr>
+            <w:instrText xml:space="preserve"> PAGEREF _Toc73272760 \h </w:instrText>
+          </w:r>
+          <w:r>
+            <w:rPr>
+              <w:noProof/>
+            </w:rPr>
+          </w:r>
+          <w:r>
+            <w:rPr>
+              <w:noProof/>
+            </w:rPr>
+            <w:fldChar w:fldCharType="separate"/>
+          </w:r>
+          <w:r>
+            <w:rPr>
+              <w:noProof/>
+            </w:rPr>
+            <w:t>4</w:t>
+          </w:r>
+          <w:r>
+            <w:rPr>
+              <w:noProof/>
+            </w:rPr>
+            <w:fldChar w:fldCharType="end"/>
+          </w:r>
+        </w:p>
+        <w:p>
+          <w:pPr>
+            <w:pStyle w:val="Sumrio1"/>
+            <w:tabs>
+              <w:tab w:val="left" w:pos="432"/>
+            </w:tabs>
+            <w:rPr>
+              <w:rFonts w:asciiTheme="minorHAnsi" w:eastAsiaTheme="minorEastAsia" w:hAnsiTheme="minorHAnsi" w:cstheme="minorBidi"/>
+              <w:noProof/>
+              <w:sz w:val="22"/>
+              <w:szCs w:val="22"/>
+              <w:lang w:val="pt-BR" w:eastAsia="pt-BR"/>
+            </w:rPr>
+          </w:pPr>
+          <w:r>
+            <w:rPr>
+              <w:noProof/>
+              <w:lang w:val="pt-BR"/>
+            </w:rPr>
+            <w:t>2.</w:t>
+          </w:r>
+          <w:r>
+            <w:rPr>
+              <w:rFonts w:asciiTheme="minorHAnsi" w:eastAsiaTheme="minorEastAsia" w:hAnsiTheme="minorHAnsi" w:cstheme="minorBidi"/>
+              <w:noProof/>
+              <w:sz w:val="22"/>
+              <w:szCs w:val="22"/>
+              <w:lang w:val="pt-BR" w:eastAsia="pt-BR"/>
+            </w:rPr>
+            <w:tab/>
+          </w:r>
+          <w:r>
+            <w:rPr>
+              <w:noProof/>
+              <w:lang w:val="pt-BR"/>
+            </w:rPr>
+            <w:t>Objetivos da Modelagem de Negócios</w:t>
+          </w:r>
+          <w:r>
+            <w:rPr>
+              <w:noProof/>
+            </w:rPr>
+            <w:tab/>
+          </w:r>
+          <w:r>
+            <w:rPr>
+              <w:noProof/>
+            </w:rPr>
+            <w:fldChar w:fldCharType="begin"/>
+          </w:r>
+          <w:r>
+            <w:rPr>
+              <w:noProof/>
+            </w:rPr>
+            <w:instrText xml:space="preserve"> PAGEREF _Toc73272761 \h </w:instrText>
+          </w:r>
+          <w:r>
+            <w:rPr>
+              <w:noProof/>
+            </w:rPr>
+          </w:r>
+          <w:r>
+            <w:rPr>
+              <w:noProof/>
+            </w:rPr>
+            <w:fldChar w:fldCharType="separate"/>
+          </w:r>
+          <w:r>
+            <w:rPr>
+              <w:noProof/>
+            </w:rPr>
+            <w:t>4</w:t>
+          </w:r>
+          <w:r>
+            <w:rPr>
+              <w:noProof/>
+            </w:rPr>
+            <w:fldChar w:fldCharType="end"/>
+          </w:r>
+        </w:p>
+        <w:p>
+          <w:pPr>
+            <w:pStyle w:val="Sumrio2"/>
+            <w:tabs>
+              <w:tab w:val="left" w:pos="990"/>
+            </w:tabs>
+            <w:rPr>
+              <w:rFonts w:asciiTheme="minorHAnsi" w:eastAsiaTheme="minorEastAsia" w:hAnsiTheme="minorHAnsi" w:cstheme="minorBidi"/>
+              <w:noProof/>
+              <w:sz w:val="22"/>
+              <w:szCs w:val="22"/>
+              <w:lang w:val="pt-BR" w:eastAsia="pt-BR"/>
+            </w:rPr>
+          </w:pPr>
+          <w:r>
+            <w:rPr>
+              <w:noProof/>
+              <w:lang w:val="pt-BR"/>
+            </w:rPr>
+            <w:t>2.1</w:t>
+          </w:r>
+          <w:r>
+            <w:rPr>
+              <w:rFonts w:asciiTheme="minorHAnsi" w:eastAsiaTheme="minorEastAsia" w:hAnsiTheme="minorHAnsi" w:cstheme="minorBidi"/>
+              <w:noProof/>
+              <w:sz w:val="22"/>
+              <w:szCs w:val="22"/>
+              <w:lang w:val="pt-BR" w:eastAsia="pt-BR"/>
+            </w:rPr>
+            <w:tab/>
+          </w:r>
+          <w:r>
+            <w:rPr>
+              <w:noProof/>
+              <w:lang w:val="pt-BR"/>
+            </w:rPr>
+            <w:t>Identificar possíveis formas de aproximar ao máximo o projeto da realidade da AP Turbo</w:t>
+          </w:r>
+          <w:r>
+            <w:rPr>
+              <w:noProof/>
+            </w:rPr>
+            <w:tab/>
+          </w:r>
+          <w:r>
+            <w:rPr>
+              <w:noProof/>
+            </w:rPr>
+            <w:fldChar w:fldCharType="begin"/>
+          </w:r>
+          <w:r>
+            <w:rPr>
+              <w:noProof/>
+            </w:rPr>
+            <w:instrText xml:space="preserve"> PAGEREF _Toc73272762 \h </w:instrText>
+          </w:r>
+          <w:r>
+            <w:rPr>
+              <w:noProof/>
+            </w:rPr>
+          </w:r>
+          <w:r>
+            <w:rPr>
+              <w:noProof/>
+            </w:rPr>
+            <w:fldChar w:fldCharType="separate"/>
+          </w:r>
+          <w:r>
+            <w:rPr>
+              <w:noProof/>
+            </w:rPr>
+            <w:t>4</w:t>
+          </w:r>
+          <w:r>
+            <w:rPr>
+              <w:noProof/>
+            </w:rPr>
+            <w:fldChar w:fldCharType="end"/>
+          </w:r>
+        </w:p>
+        <w:p>
+          <w:pPr>
+            <w:pStyle w:val="Sumrio1"/>
+            <w:tabs>
+              <w:tab w:val="left" w:pos="432"/>
+            </w:tabs>
+            <w:rPr>
+              <w:rFonts w:asciiTheme="minorHAnsi" w:eastAsiaTheme="minorEastAsia" w:hAnsiTheme="minorHAnsi" w:cstheme="minorBidi"/>
+              <w:noProof/>
+              <w:sz w:val="22"/>
+              <w:szCs w:val="22"/>
+              <w:lang w:val="pt-BR" w:eastAsia="pt-BR"/>
+            </w:rPr>
+          </w:pPr>
+          <w:r>
+            <w:rPr>
+              <w:noProof/>
+              <w:lang w:val="pt-BR"/>
+            </w:rPr>
+            <w:t>3.</w:t>
+          </w:r>
+          <w:r>
+            <w:rPr>
+              <w:rFonts w:asciiTheme="minorHAnsi" w:eastAsiaTheme="minorEastAsia" w:hAnsiTheme="minorHAnsi" w:cstheme="minorBidi"/>
+              <w:noProof/>
+              <w:sz w:val="22"/>
+              <w:szCs w:val="22"/>
+              <w:lang w:val="pt-BR" w:eastAsia="pt-BR"/>
+            </w:rPr>
+            <w:tab/>
+          </w:r>
+          <w:r>
+            <w:rPr>
+              <w:noProof/>
+              <w:lang w:val="pt-BR"/>
+            </w:rPr>
+            <w:t>Posicionamento</w:t>
+          </w:r>
+          <w:r>
+            <w:rPr>
+              <w:noProof/>
+            </w:rPr>
+            <w:tab/>
+          </w:r>
+          <w:r>
+            <w:rPr>
+              <w:noProof/>
+            </w:rPr>
+            <w:fldChar w:fldCharType="begin"/>
+          </w:r>
+          <w:r>
+            <w:rPr>
+              <w:noProof/>
+            </w:rPr>
+            <w:instrText xml:space="preserve"> PAGEREF _Toc73272763 \h </w:instrText>
+          </w:r>
+          <w:r>
+            <w:rPr>
+              <w:noProof/>
+            </w:rPr>
+          </w:r>
+          <w:r>
+            <w:rPr>
+              <w:noProof/>
+            </w:rPr>
+            <w:fldChar w:fldCharType="separate"/>
+          </w:r>
+          <w:r>
+            <w:rPr>
+              <w:noProof/>
+            </w:rPr>
+            <w:t>4</w:t>
+          </w:r>
+          <w:r>
+            <w:rPr>
+              <w:noProof/>
+            </w:rPr>
+            <w:fldChar w:fldCharType="end"/>
+          </w:r>
+        </w:p>
+        <w:p>
+          <w:pPr>
+            <w:pStyle w:val="Sumrio2"/>
+            <w:tabs>
+              <w:tab w:val="left" w:pos="990"/>
+            </w:tabs>
+            <w:rPr>
+              <w:rFonts w:asciiTheme="minorHAnsi" w:eastAsiaTheme="minorEastAsia" w:hAnsiTheme="minorHAnsi" w:cstheme="minorBidi"/>
+              <w:noProof/>
+              <w:sz w:val="22"/>
+              <w:szCs w:val="22"/>
+              <w:lang w:val="pt-BR" w:eastAsia="pt-BR"/>
+            </w:rPr>
+          </w:pPr>
+          <w:r>
+            <w:rPr>
+              <w:noProof/>
+              <w:lang w:val="pt-BR"/>
+            </w:rPr>
+            <w:t>3.1</w:t>
+          </w:r>
+          <w:r>
+            <w:rPr>
+              <w:rFonts w:asciiTheme="minorHAnsi" w:eastAsiaTheme="minorEastAsia" w:hAnsiTheme="minorHAnsi" w:cstheme="minorBidi"/>
+              <w:noProof/>
+              <w:sz w:val="22"/>
+              <w:szCs w:val="22"/>
+              <w:lang w:val="pt-BR" w:eastAsia="pt-BR"/>
+            </w:rPr>
+            <w:tab/>
+          </w:r>
+          <w:r>
+            <w:rPr>
+              <w:noProof/>
+              <w:lang w:val="pt-BR"/>
+            </w:rPr>
+            <w:t>Atividades de Negócio</w:t>
+          </w:r>
+          <w:r>
+            <w:rPr>
+              <w:noProof/>
+            </w:rPr>
+            <w:tab/>
+          </w:r>
+          <w:r>
+            <w:rPr>
+              <w:noProof/>
+            </w:rPr>
+            <w:fldChar w:fldCharType="begin"/>
+          </w:r>
+          <w:r>
+            <w:rPr>
+              <w:noProof/>
+            </w:rPr>
+            <w:instrText xml:space="preserve"> PAGEREF _Toc73272764 \h </w:instrText>
+          </w:r>
+          <w:r>
+            <w:rPr>
+              <w:noProof/>
+            </w:rPr>
+          </w:r>
+          <w:r>
+            <w:rPr>
+              <w:noProof/>
+            </w:rPr>
+            <w:fldChar w:fldCharType="separate"/>
+          </w:r>
+          <w:r>
+            <w:rPr>
+              <w:noProof/>
+            </w:rPr>
+            <w:t>4</w:t>
+          </w:r>
+          <w:r>
+            <w:rPr>
+              <w:noProof/>
+            </w:rPr>
+            <w:fldChar w:fldCharType="end"/>
+          </w:r>
+        </w:p>
+        <w:p>
+          <w:pPr>
+            <w:pStyle w:val="Sumrio2"/>
+            <w:tabs>
+              <w:tab w:val="left" w:pos="990"/>
+            </w:tabs>
+            <w:rPr>
+              <w:rFonts w:asciiTheme="minorHAnsi" w:eastAsiaTheme="minorEastAsia" w:hAnsiTheme="minorHAnsi" w:cstheme="minorBidi"/>
+              <w:noProof/>
+              <w:sz w:val="22"/>
+              <w:szCs w:val="22"/>
+              <w:lang w:val="pt-BR" w:eastAsia="pt-BR"/>
+            </w:rPr>
+          </w:pPr>
+          <w:r>
+            <w:rPr>
+              <w:noProof/>
+              <w:lang w:val="pt-BR"/>
+            </w:rPr>
+            <w:t>3.2</w:t>
+          </w:r>
+          <w:r>
+            <w:rPr>
+              <w:rFonts w:asciiTheme="minorHAnsi" w:eastAsiaTheme="minorEastAsia" w:hAnsiTheme="minorHAnsi" w:cstheme="minorBidi"/>
+              <w:noProof/>
+              <w:sz w:val="22"/>
+              <w:szCs w:val="22"/>
+              <w:lang w:val="pt-BR" w:eastAsia="pt-BR"/>
+            </w:rPr>
+            <w:tab/>
+          </w:r>
+          <w:r>
+            <w:rPr>
+              <w:noProof/>
+              <w:lang w:val="pt-BR"/>
+            </w:rPr>
+            <w:t>Processos de Negócio</w:t>
+          </w:r>
+          <w:r>
+            <w:rPr>
+              <w:noProof/>
+            </w:rPr>
+            <w:tab/>
+          </w:r>
+          <w:r>
+            <w:rPr>
+              <w:noProof/>
+            </w:rPr>
+            <w:fldChar w:fldCharType="begin"/>
+          </w:r>
+          <w:r>
+            <w:rPr>
+              <w:noProof/>
+            </w:rPr>
+            <w:instrText xml:space="preserve"> PAGEREF _Toc73272765 \h </w:instrText>
+          </w:r>
+          <w:r>
+            <w:rPr>
+              <w:noProof/>
+            </w:rPr>
+          </w:r>
+          <w:r>
+            <w:rPr>
+              <w:noProof/>
+            </w:rPr>
+            <w:fldChar w:fldCharType="separate"/>
+          </w:r>
+          <w:r>
+            <w:rPr>
+              <w:noProof/>
+            </w:rPr>
+            <w:t>4</w:t>
+          </w:r>
+          <w:r>
+            <w:rPr>
+              <w:noProof/>
+            </w:rPr>
+            <w:fldChar w:fldCharType="end"/>
+          </w:r>
+        </w:p>
+        <w:p>
+          <w:pPr>
+            <w:pStyle w:val="Sumrio2"/>
+            <w:tabs>
+              <w:tab w:val="left" w:pos="990"/>
+            </w:tabs>
+            <w:rPr>
+              <w:rFonts w:asciiTheme="minorHAnsi" w:eastAsiaTheme="minorEastAsia" w:hAnsiTheme="minorHAnsi" w:cstheme="minorBidi"/>
+              <w:noProof/>
+              <w:sz w:val="22"/>
+              <w:szCs w:val="22"/>
+              <w:lang w:val="pt-BR" w:eastAsia="pt-BR"/>
+            </w:rPr>
+          </w:pPr>
+          <w:r>
+            <w:rPr>
+              <w:noProof/>
+              <w:lang w:val="pt-BR"/>
+            </w:rPr>
+            <w:t>3.3</w:t>
+          </w:r>
+          <w:r>
+            <w:rPr>
+              <w:rFonts w:asciiTheme="minorHAnsi" w:eastAsiaTheme="minorEastAsia" w:hAnsiTheme="minorHAnsi" w:cstheme="minorBidi"/>
+              <w:noProof/>
+              <w:sz w:val="22"/>
+              <w:szCs w:val="22"/>
+              <w:lang w:val="pt-BR" w:eastAsia="pt-BR"/>
+            </w:rPr>
+            <w:tab/>
+          </w:r>
+          <w:r>
+            <w:rPr>
+              <w:noProof/>
+              <w:lang w:val="pt-BR"/>
+            </w:rPr>
+            <w:t>Oportunidade de Negócios</w:t>
+          </w:r>
+          <w:r>
+            <w:rPr>
+              <w:noProof/>
+            </w:rPr>
+            <w:tab/>
+          </w:r>
+          <w:r>
+            <w:rPr>
+              <w:noProof/>
+            </w:rPr>
+            <w:fldChar w:fldCharType="begin"/>
+          </w:r>
+          <w:r>
+            <w:rPr>
+              <w:noProof/>
+            </w:rPr>
+            <w:instrText xml:space="preserve"> PAGEREF _Toc73272766 \h </w:instrText>
+          </w:r>
+          <w:r>
+            <w:rPr>
+              <w:noProof/>
+            </w:rPr>
+          </w:r>
+          <w:r>
+            <w:rPr>
+              <w:noProof/>
+            </w:rPr>
+            <w:fldChar w:fldCharType="separate"/>
+          </w:r>
+          <w:r>
+            <w:rPr>
+              <w:noProof/>
+            </w:rPr>
+            <w:t>5</w:t>
+          </w:r>
+          <w:r>
+            <w:rPr>
+              <w:noProof/>
+            </w:rPr>
+            <w:fldChar w:fldCharType="end"/>
+          </w:r>
+        </w:p>
+        <w:p>
+          <w:pPr>
+            <w:pStyle w:val="Sumrio2"/>
+            <w:tabs>
+              <w:tab w:val="left" w:pos="990"/>
+            </w:tabs>
+            <w:rPr>
+              <w:rFonts w:asciiTheme="minorHAnsi" w:eastAsiaTheme="minorEastAsia" w:hAnsiTheme="minorHAnsi" w:cstheme="minorBidi"/>
+              <w:noProof/>
+              <w:sz w:val="22"/>
+              <w:szCs w:val="22"/>
+              <w:lang w:val="pt-BR" w:eastAsia="pt-BR"/>
+            </w:rPr>
+          </w:pPr>
+          <w:r>
+            <w:rPr>
+              <w:noProof/>
+              <w:lang w:val="pt-BR"/>
+            </w:rPr>
+            <w:t>3.4</w:t>
+          </w:r>
+          <w:r>
+            <w:rPr>
+              <w:rFonts w:asciiTheme="minorHAnsi" w:eastAsiaTheme="minorEastAsia" w:hAnsiTheme="minorHAnsi" w:cstheme="minorBidi"/>
+              <w:noProof/>
+              <w:sz w:val="22"/>
+              <w:szCs w:val="22"/>
+              <w:lang w:val="pt-BR" w:eastAsia="pt-BR"/>
+            </w:rPr>
+            <w:tab/>
+          </w:r>
+          <w:r>
+            <w:rPr>
+              <w:noProof/>
+              <w:lang w:val="pt-BR"/>
+            </w:rPr>
+            <w:t>Descrição do Problema</w:t>
+          </w:r>
+          <w:r>
+            <w:rPr>
+              <w:noProof/>
+            </w:rPr>
+            <w:tab/>
+          </w:r>
+          <w:r>
+            <w:rPr>
+              <w:noProof/>
+            </w:rPr>
+            <w:fldChar w:fldCharType="begin"/>
+          </w:r>
+          <w:r>
+            <w:rPr>
+              <w:noProof/>
+            </w:rPr>
+            <w:instrText xml:space="preserve"> PAGEREF _Toc73272767 \h </w:instrText>
+          </w:r>
+          <w:r>
+            <w:rPr>
+              <w:noProof/>
+            </w:rPr>
+          </w:r>
+          <w:r>
+            <w:rPr>
+              <w:noProof/>
+            </w:rPr>
+            <w:fldChar w:fldCharType="separate"/>
+          </w:r>
+          <w:r>
+            <w:rPr>
+              <w:noProof/>
+            </w:rPr>
+            <w:t>5</w:t>
+          </w:r>
+          <w:r>
+            <w:rPr>
+              <w:noProof/>
+            </w:rPr>
+            <w:fldChar w:fldCharType="end"/>
+          </w:r>
+        </w:p>
+        <w:p>
+          <w:pPr>
+            <w:pStyle w:val="Sumrio2"/>
+            <w:tabs>
+              <w:tab w:val="left" w:pos="990"/>
+            </w:tabs>
+            <w:rPr>
+              <w:rFonts w:asciiTheme="minorHAnsi" w:eastAsiaTheme="minorEastAsia" w:hAnsiTheme="minorHAnsi" w:cstheme="minorBidi"/>
+              <w:noProof/>
+              <w:sz w:val="22"/>
+              <w:szCs w:val="22"/>
+              <w:lang w:val="pt-BR" w:eastAsia="pt-BR"/>
+            </w:rPr>
+          </w:pPr>
+          <w:r>
+            <w:rPr>
+              <w:noProof/>
+              <w:lang w:val="pt-BR"/>
+            </w:rPr>
+            <w:t>3.5</w:t>
+          </w:r>
+          <w:r>
+            <w:rPr>
+              <w:rFonts w:asciiTheme="minorHAnsi" w:eastAsiaTheme="minorEastAsia" w:hAnsiTheme="minorHAnsi" w:cstheme="minorBidi"/>
+              <w:noProof/>
+              <w:sz w:val="22"/>
+              <w:szCs w:val="22"/>
+              <w:lang w:val="pt-BR" w:eastAsia="pt-BR"/>
+            </w:rPr>
+            <w:tab/>
+          </w:r>
+          <w:r>
+            <w:rPr>
+              <w:noProof/>
+              <w:lang w:val="pt-BR"/>
+            </w:rPr>
+            <w:t>Sentença de Posição do Produto</w:t>
+          </w:r>
+          <w:r>
+            <w:rPr>
+              <w:noProof/>
+            </w:rPr>
+            <w:tab/>
+          </w:r>
+          <w:r>
+            <w:rPr>
+              <w:noProof/>
+            </w:rPr>
+            <w:fldChar w:fldCharType="begin"/>
+          </w:r>
+          <w:r>
+            <w:rPr>
+              <w:noProof/>
+            </w:rPr>
+            <w:instrText xml:space="preserve"> PAGEREF _Toc73272768 \h </w:instrText>
+          </w:r>
+          <w:r>
+            <w:rPr>
+              <w:noProof/>
+            </w:rPr>
+          </w:r>
+          <w:r>
+            <w:rPr>
+              <w:noProof/>
+            </w:rPr>
+            <w:fldChar w:fldCharType="separate"/>
+          </w:r>
+          <w:r>
+            <w:rPr>
+              <w:noProof/>
+            </w:rPr>
+            <w:t>6</w:t>
+          </w:r>
+          <w:r>
+            <w:rPr>
+              <w:noProof/>
+            </w:rPr>
+            <w:fldChar w:fldCharType="end"/>
+          </w:r>
+        </w:p>
+        <w:p>
+          <w:pPr>
+            <w:pStyle w:val="Sumrio1"/>
+            <w:tabs>
+              <w:tab w:val="left" w:pos="432"/>
+            </w:tabs>
+            <w:rPr>
+              <w:rFonts w:asciiTheme="minorHAnsi" w:eastAsiaTheme="minorEastAsia" w:hAnsiTheme="minorHAnsi" w:cstheme="minorBidi"/>
+              <w:noProof/>
+              <w:sz w:val="22"/>
+              <w:szCs w:val="22"/>
+              <w:lang w:val="pt-BR" w:eastAsia="pt-BR"/>
+            </w:rPr>
+          </w:pPr>
+          <w:r>
+            <w:rPr>
+              <w:noProof/>
+              <w:lang w:val="pt-BR"/>
+            </w:rPr>
+            <w:t>4.</w:t>
+          </w:r>
+          <w:r>
+            <w:rPr>
+              <w:rFonts w:asciiTheme="minorHAnsi" w:eastAsiaTheme="minorEastAsia" w:hAnsiTheme="minorHAnsi" w:cstheme="minorBidi"/>
+              <w:noProof/>
+              <w:sz w:val="22"/>
+              <w:szCs w:val="22"/>
+              <w:lang w:val="pt-BR" w:eastAsia="pt-BR"/>
+            </w:rPr>
+            <w:tab/>
+          </w:r>
+          <w:r>
+            <w:rPr>
+              <w:noProof/>
+              <w:lang w:val="pt-BR"/>
+            </w:rPr>
+            <w:t>Descrições dos Envolvidos</w:t>
+          </w:r>
+          <w:r>
+            <w:rPr>
+              <w:noProof/>
+            </w:rPr>
+            <w:tab/>
+          </w:r>
+          <w:r>
+            <w:rPr>
+              <w:noProof/>
+            </w:rPr>
+            <w:fldChar w:fldCharType="begin"/>
+          </w:r>
+          <w:r>
+            <w:rPr>
+              <w:noProof/>
+            </w:rPr>
+            <w:instrText xml:space="preserve"> PAGEREF _Toc73272769 \h </w:instrText>
+          </w:r>
+          <w:r>
+            <w:rPr>
+              <w:noProof/>
+            </w:rPr>
+          </w:r>
+          <w:r>
+            <w:rPr>
+              <w:noProof/>
+            </w:rPr>
+            <w:fldChar w:fldCharType="separate"/>
+          </w:r>
+          <w:r>
+            <w:rPr>
+              <w:noProof/>
+            </w:rPr>
+            <w:t>6</w:t>
+          </w:r>
+          <w:r>
+            <w:rPr>
+              <w:noProof/>
+            </w:rPr>
+            <w:fldChar w:fldCharType="end"/>
+          </w:r>
+        </w:p>
+        <w:p>
+          <w:pPr>
+            <w:pStyle w:val="Sumrio2"/>
+            <w:tabs>
+              <w:tab w:val="left" w:pos="990"/>
+            </w:tabs>
+            <w:rPr>
+              <w:rFonts w:asciiTheme="minorHAnsi" w:eastAsiaTheme="minorEastAsia" w:hAnsiTheme="minorHAnsi" w:cstheme="minorBidi"/>
+              <w:noProof/>
+              <w:sz w:val="22"/>
+              <w:szCs w:val="22"/>
+              <w:lang w:val="pt-BR" w:eastAsia="pt-BR"/>
+            </w:rPr>
+          </w:pPr>
+          <w:r>
+            <w:rPr>
+              <w:noProof/>
+              <w:lang w:val="pt-BR"/>
+            </w:rPr>
+            <w:t>4.1</w:t>
+          </w:r>
+          <w:r>
+            <w:rPr>
+              <w:rFonts w:asciiTheme="minorHAnsi" w:eastAsiaTheme="minorEastAsia" w:hAnsiTheme="minorHAnsi" w:cstheme="minorBidi"/>
+              <w:noProof/>
+              <w:sz w:val="22"/>
+              <w:szCs w:val="22"/>
+              <w:lang w:val="pt-BR" w:eastAsia="pt-BR"/>
+            </w:rPr>
+            <w:tab/>
+          </w:r>
+          <w:r>
+            <w:rPr>
+              <w:noProof/>
+              <w:lang w:val="pt-BR"/>
+            </w:rPr>
+            <w:t>Demografia do Mercado</w:t>
+          </w:r>
+          <w:r>
+            <w:rPr>
+              <w:noProof/>
+            </w:rPr>
+            <w:tab/>
+          </w:r>
+          <w:r>
+            <w:rPr>
+              <w:noProof/>
+            </w:rPr>
+            <w:fldChar w:fldCharType="begin"/>
+          </w:r>
+          <w:r>
+            <w:rPr>
+              <w:noProof/>
+            </w:rPr>
+            <w:instrText xml:space="preserve"> PAGEREF _Toc73272770 \h </w:instrText>
+          </w:r>
+          <w:r>
+            <w:rPr>
+              <w:noProof/>
+            </w:rPr>
+          </w:r>
+          <w:r>
+            <w:rPr>
+              <w:noProof/>
+            </w:rPr>
+            <w:fldChar w:fldCharType="separate"/>
+          </w:r>
+          <w:r>
+            <w:rPr>
+              <w:noProof/>
+            </w:rPr>
+            <w:t>6</w:t>
+          </w:r>
+          <w:r>
+            <w:rPr>
+              <w:noProof/>
+            </w:rPr>
+            <w:fldChar w:fldCharType="end"/>
+          </w:r>
+        </w:p>
+        <w:p>
+          <w:pPr>
+            <w:pStyle w:val="Sumrio2"/>
+            <w:tabs>
+              <w:tab w:val="left" w:pos="990"/>
+            </w:tabs>
+            <w:rPr>
+              <w:rFonts w:asciiTheme="minorHAnsi" w:eastAsiaTheme="minorEastAsia" w:hAnsiTheme="minorHAnsi" w:cstheme="minorBidi"/>
+              <w:noProof/>
+              <w:sz w:val="22"/>
+              <w:szCs w:val="22"/>
+              <w:lang w:val="pt-BR" w:eastAsia="pt-BR"/>
+            </w:rPr>
+          </w:pPr>
+          <w:r>
+            <w:rPr>
+              <w:noProof/>
+              <w:lang w:val="pt-BR"/>
+            </w:rPr>
+            <w:t>4.2</w:t>
+          </w:r>
+          <w:r>
+            <w:rPr>
+              <w:rFonts w:asciiTheme="minorHAnsi" w:eastAsiaTheme="minorEastAsia" w:hAnsiTheme="minorHAnsi" w:cstheme="minorBidi"/>
+              <w:noProof/>
+              <w:sz w:val="22"/>
+              <w:szCs w:val="22"/>
+              <w:lang w:val="pt-BR" w:eastAsia="pt-BR"/>
+            </w:rPr>
+            <w:tab/>
+          </w:r>
+          <w:r>
+            <w:rPr>
+              <w:noProof/>
+              <w:lang w:val="pt-BR"/>
+            </w:rPr>
+            <w:t>Ambiente do Usuário</w:t>
+          </w:r>
+          <w:r>
+            <w:rPr>
+              <w:noProof/>
+            </w:rPr>
+            <w:tab/>
+          </w:r>
+          <w:r>
+            <w:rPr>
+              <w:noProof/>
+            </w:rPr>
+            <w:fldChar w:fldCharType="begin"/>
+          </w:r>
+          <w:r>
+            <w:rPr>
+              <w:noProof/>
+            </w:rPr>
+            <w:instrText xml:space="preserve"> PAGEREF _Toc73272771 \h </w:instrText>
+          </w:r>
+          <w:r>
+            <w:rPr>
+              <w:noProof/>
+            </w:rPr>
+          </w:r>
+          <w:r>
+            <w:rPr>
+              <w:noProof/>
+            </w:rPr>
+            <w:fldChar w:fldCharType="separate"/>
+          </w:r>
+          <w:r>
+            <w:rPr>
+              <w:noProof/>
+            </w:rPr>
+            <w:t>6</w:t>
+          </w:r>
+          <w:r>
+            <w:rPr>
+              <w:noProof/>
+            </w:rPr>
+            <w:fldChar w:fldCharType="end"/>
+          </w:r>
+        </w:p>
+        <w:p>
+          <w:pPr>
+            <w:pStyle w:val="Sumrio2"/>
+            <w:tabs>
+              <w:tab w:val="left" w:pos="990"/>
+            </w:tabs>
+            <w:rPr>
+              <w:rFonts w:asciiTheme="minorHAnsi" w:eastAsiaTheme="minorEastAsia" w:hAnsiTheme="minorHAnsi" w:cstheme="minorBidi"/>
+              <w:noProof/>
+              <w:sz w:val="22"/>
+              <w:szCs w:val="22"/>
+              <w:lang w:val="pt-BR" w:eastAsia="pt-BR"/>
+            </w:rPr>
+          </w:pPr>
+          <w:r>
+            <w:rPr>
+              <w:noProof/>
+              <w:lang w:val="pt-BR"/>
+            </w:rPr>
+            <w:t>4.3</w:t>
+          </w:r>
+          <w:r>
+            <w:rPr>
+              <w:rFonts w:asciiTheme="minorHAnsi" w:eastAsiaTheme="minorEastAsia" w:hAnsiTheme="minorHAnsi" w:cstheme="minorBidi"/>
+              <w:noProof/>
+              <w:sz w:val="22"/>
+              <w:szCs w:val="22"/>
+              <w:lang w:val="pt-BR" w:eastAsia="pt-BR"/>
+            </w:rPr>
+            <w:tab/>
+          </w:r>
+          <w:r>
+            <w:rPr>
+              <w:noProof/>
+              <w:lang w:val="pt-BR"/>
+            </w:rPr>
+            <w:t>Perfis dos Envolvidos</w:t>
+          </w:r>
+          <w:r>
+            <w:rPr>
+              <w:noProof/>
+            </w:rPr>
+            <w:tab/>
+          </w:r>
+          <w:r>
+            <w:rPr>
+              <w:noProof/>
+            </w:rPr>
+            <w:fldChar w:fldCharType="begin"/>
+          </w:r>
+          <w:r>
+            <w:rPr>
+              <w:noProof/>
+            </w:rPr>
+            <w:instrText xml:space="preserve"> PAGEREF _Toc73272772 \h </w:instrText>
+          </w:r>
+          <w:r>
+            <w:rPr>
+              <w:noProof/>
+            </w:rPr>
+          </w:r>
+          <w:r>
+            <w:rPr>
+              <w:noProof/>
+            </w:rPr>
+            <w:fldChar w:fldCharType="separate"/>
+          </w:r>
+          <w:r>
+            <w:rPr>
+              <w:noProof/>
+            </w:rPr>
+            <w:t>7</w:t>
+          </w:r>
+          <w:r>
+            <w:rPr>
+              <w:noProof/>
+            </w:rPr>
+            <w:fldChar w:fldCharType="end"/>
+          </w:r>
+        </w:p>
+        <w:p>
+          <w:pPr>
+            <w:pStyle w:val="Sumrio2"/>
+            <w:tabs>
+              <w:tab w:val="left" w:pos="990"/>
+            </w:tabs>
+            <w:rPr>
+              <w:rFonts w:asciiTheme="minorHAnsi" w:eastAsiaTheme="minorEastAsia" w:hAnsiTheme="minorHAnsi" w:cstheme="minorBidi"/>
+              <w:noProof/>
+              <w:sz w:val="22"/>
+              <w:szCs w:val="22"/>
+              <w:lang w:val="pt-BR" w:eastAsia="pt-BR"/>
+            </w:rPr>
+          </w:pPr>
+          <w:r>
+            <w:rPr>
+              <w:noProof/>
+              <w:lang w:val="pt-BR"/>
+            </w:rPr>
+            <w:t>4.4</w:t>
+          </w:r>
+          <w:r>
+            <w:rPr>
+              <w:rFonts w:asciiTheme="minorHAnsi" w:eastAsiaTheme="minorEastAsia" w:hAnsiTheme="minorHAnsi" w:cstheme="minorBidi"/>
+              <w:noProof/>
+              <w:sz w:val="22"/>
+              <w:szCs w:val="22"/>
+              <w:lang w:val="pt-BR" w:eastAsia="pt-BR"/>
+            </w:rPr>
+            <w:tab/>
+          </w:r>
+          <w:r>
+            <w:rPr>
+              <w:noProof/>
+              <w:lang w:val="pt-BR"/>
+            </w:rPr>
+            <w:t>Necessidades dos Principais Envolvidos</w:t>
+          </w:r>
+          <w:r>
+            <w:rPr>
+              <w:noProof/>
+            </w:rPr>
+            <w:tab/>
+          </w:r>
+          <w:r>
+            <w:rPr>
+              <w:noProof/>
+            </w:rPr>
+            <w:fldChar w:fldCharType="begin"/>
+          </w:r>
+          <w:r>
+            <w:rPr>
+              <w:noProof/>
+            </w:rPr>
+            <w:instrText xml:space="preserve"> PAGEREF _Toc73272773 \h </w:instrText>
+          </w:r>
+          <w:r>
+            <w:rPr>
+              <w:noProof/>
+            </w:rPr>
+          </w:r>
+          <w:r>
+            <w:rPr>
+              <w:noProof/>
+            </w:rPr>
+            <w:fldChar w:fldCharType="separate"/>
+          </w:r>
+          <w:r>
+            <w:rPr>
+              <w:noProof/>
+            </w:rPr>
+            <w:t>8</w:t>
+          </w:r>
+          <w:r>
+            <w:rPr>
+              <w:noProof/>
+            </w:rPr>
+            <w:fldChar w:fldCharType="end"/>
+          </w:r>
+        </w:p>
+        <w:p>
+          <w:pPr>
+            <w:pStyle w:val="Sumrio2"/>
+            <w:tabs>
+              <w:tab w:val="left" w:pos="990"/>
+            </w:tabs>
+            <w:rPr>
+              <w:rFonts w:asciiTheme="minorHAnsi" w:eastAsiaTheme="minorEastAsia" w:hAnsiTheme="minorHAnsi" w:cstheme="minorBidi"/>
+              <w:noProof/>
+              <w:sz w:val="22"/>
+              <w:szCs w:val="22"/>
+              <w:lang w:val="pt-BR" w:eastAsia="pt-BR"/>
+            </w:rPr>
+          </w:pPr>
+          <w:r>
+            <w:rPr>
+              <w:noProof/>
+              <w:lang w:val="pt-BR"/>
+            </w:rPr>
+            <w:t>4.5</w:t>
+          </w:r>
+          <w:r>
+            <w:rPr>
+              <w:rFonts w:asciiTheme="minorHAnsi" w:eastAsiaTheme="minorEastAsia" w:hAnsiTheme="minorHAnsi" w:cstheme="minorBidi"/>
+              <w:noProof/>
+              <w:sz w:val="22"/>
+              <w:szCs w:val="22"/>
+              <w:lang w:val="pt-BR" w:eastAsia="pt-BR"/>
+            </w:rPr>
+            <w:tab/>
+          </w:r>
+          <w:r>
+            <w:rPr>
+              <w:noProof/>
+              <w:lang w:val="pt-BR"/>
+            </w:rPr>
+            <w:t>Alternativas e Concorrência</w:t>
+          </w:r>
+          <w:r>
+            <w:rPr>
+              <w:noProof/>
+            </w:rPr>
+            <w:tab/>
+          </w:r>
+          <w:r>
+            <w:rPr>
+              <w:noProof/>
+            </w:rPr>
+            <w:fldChar w:fldCharType="begin"/>
+          </w:r>
+          <w:r>
+            <w:rPr>
+              <w:noProof/>
+            </w:rPr>
+            <w:instrText xml:space="preserve"> PAGEREF _Toc73272774 \h </w:instrText>
+          </w:r>
+          <w:r>
+            <w:rPr>
+              <w:noProof/>
+            </w:rPr>
+          </w:r>
+          <w:r>
+            <w:rPr>
+              <w:noProof/>
+            </w:rPr>
+            <w:fldChar w:fldCharType="separate"/>
+          </w:r>
+          <w:r>
+            <w:rPr>
+              <w:noProof/>
+            </w:rPr>
+            <w:t>8</w:t>
+          </w:r>
+          <w:r>
+            <w:rPr>
+              <w:noProof/>
+            </w:rPr>
+            <w:fldChar w:fldCharType="end"/>
+          </w:r>
         </w:p>
         <w:p>
           <w:pPr>
             <w:pStyle w:val="Sumrio2"/>
           </w:pPr>
           <w:r>
-            <w:t>1.1  Finalidade</w:t>
-          </w:r>
-          <w:r>
-            <w:tab/>
-          </w:r>
-          <w:hyperlink w:anchor="__RefHeading___Toc18206462">
-            <w:r>
-              <w:rPr>
-                <w:rStyle w:val="IndexLink"/>
-              </w:rPr>
-              <w:t>4</w:t>
-            </w:r>
-          </w:hyperlink>
-        </w:p>
-        <w:p>
-          <w:pPr>
-            <w:pStyle w:val="Sumrio2"/>
-          </w:pPr>
-          <w:r>
-            <w:t>1.2  Escopo</w:t>
-          </w:r>
-          <w:r>
-            <w:tab/>
-          </w:r>
-          <w:hyperlink w:anchor="__RefHeading___Toc18206463">
-            <w:r>
-              <w:rPr>
-                <w:rStyle w:val="IndexLink"/>
-              </w:rPr>
-              <w:t>4</w:t>
-            </w:r>
-          </w:hyperlink>
-        </w:p>
-        <w:p>
-          <w:pPr>
-            <w:pStyle w:val="Sumrio2"/>
-          </w:pPr>
-          <w:r>
-            <w:t>1.3  Referências</w:t>
-          </w:r>
-          <w:r>
-            <w:tab/>
-          </w:r>
-          <w:hyperlink w:anchor="__RefHeading___Toc18206465">
-            <w:r>
-              <w:rPr>
-                <w:rStyle w:val="IndexLink"/>
-              </w:rPr>
-              <w:t>4</w:t>
-            </w:r>
-          </w:hyperlink>
-        </w:p>
-        <w:p>
-          <w:pPr>
-            <w:pStyle w:val="Sumrio2"/>
-          </w:pPr>
-          <w:r>
-            <w:t>1.4  Visão Geral</w:t>
-          </w:r>
-          <w:r>
-            <w:tab/>
-          </w:r>
-          <w:hyperlink w:anchor="__RefHeading___Toc18206466">
-            <w:r>
-              <w:rPr>
-                <w:rStyle w:val="IndexLink"/>
-              </w:rPr>
-              <w:t>4</w:t>
-            </w:r>
-          </w:hyperlink>
-        </w:p>
-        <w:p>
-          <w:pPr>
-            <w:pStyle w:val="Sumrio1"/>
-          </w:pPr>
-          <w:r>
-            <w:t>2.  Objetivos da Modelagem de Negócios</w:t>
-          </w:r>
-          <w:r>
-            <w:tab/>
-          </w:r>
-          <w:hyperlink w:anchor="__RefHeading___Toc103_3690376769">
-            <w:r>
-              <w:rPr>
-                <w:rStyle w:val="IndexLink"/>
-              </w:rPr>
-              <w:t>4</w:t>
-            </w:r>
-          </w:hyperlink>
-        </w:p>
-        <w:p>
-          <w:pPr>
-            <w:pStyle w:val="Sumrio2"/>
-          </w:pPr>
-          <w:r>
-            <w:t xml:space="preserve">2.1  </w:t>
-          </w:r>
-          <w:r>
-            <w:t>Identificar possíveis formas de aproximar ao máximo o projeto da realidade da AP Turbo</w:t>
-          </w:r>
-          <w:r>
-            <w:tab/>
-          </w:r>
-          <w:hyperlink w:anchor="__RefHeading___Toc105_3690376769">
-            <w:r>
-              <w:rPr>
-                <w:rStyle w:val="IndexLink"/>
-              </w:rPr>
-              <w:t>4</w:t>
-            </w:r>
-          </w:hyperlink>
-        </w:p>
-        <w:p>
-          <w:pPr>
-            <w:pStyle w:val="Sumrio1"/>
-          </w:pPr>
-          <w:r>
-            <w:t>3.  Posicionamento</w:t>
-          </w:r>
-          <w:r>
-            <w:tab/>
-          </w:r>
-          <w:hyperlink w:anchor="__RefHeading___Toc18206467">
-            <w:r>
-              <w:rPr>
-                <w:rStyle w:val="IndexLink"/>
-              </w:rPr>
-              <w:t>4</w:t>
-            </w:r>
-          </w:hyperlink>
-        </w:p>
-        <w:p>
-          <w:pPr>
-            <w:pStyle w:val="Sumrio2"/>
-          </w:pPr>
-          <w:r>
-            <w:t>3.1  Atividades de Negócio</w:t>
-          </w:r>
-          <w:r>
-            <w:tab/>
-          </w:r>
-          <w:hyperlink w:anchor="__RefHeading___Toc109_3690376769">
-            <w:r>
-              <w:rPr>
-                <w:rStyle w:val="IndexLink"/>
-              </w:rPr>
-              <w:t>4</w:t>
-            </w:r>
-          </w:hyperlink>
-        </w:p>
-        <w:p>
-          <w:pPr>
-            <w:pStyle w:val="Sumrio2"/>
-          </w:pPr>
-          <w:r>
-            <w:t>3.2  Processos de Negócio</w:t>
-          </w:r>
-          <w:r>
-            <w:tab/>
-          </w:r>
-          <w:hyperlink w:anchor="__RefHeading___Toc111_3690376769">
-            <w:r>
-              <w:rPr>
-                <w:rStyle w:val="IndexLink"/>
-              </w:rPr>
-              <w:t>4</w:t>
-            </w:r>
-          </w:hyperlink>
-        </w:p>
-        <w:p>
-          <w:pPr>
-            <w:pStyle w:val="Sumrio2"/>
-          </w:pPr>
-          <w:r>
-            <w:t>3.3  Oportunidade de Negócios</w:t>
-          </w:r>
-          <w:r>
-            <w:tab/>
-          </w:r>
-          <w:hyperlink w:anchor="__RefHeading___Toc18206468">
-            <w:r>
-              <w:rPr>
-                <w:rStyle w:val="IndexLink"/>
-              </w:rPr>
-              <w:t>4</w:t>
-            </w:r>
-          </w:hyperlink>
-        </w:p>
-        <w:p>
-          <w:pPr>
-            <w:pStyle w:val="Sumrio2"/>
-          </w:pPr>
-          <w:r>
-            <w:t>3.4  Descrição do Problema</w:t>
-          </w:r>
-          <w:r>
-            <w:tab/>
-          </w:r>
-          <w:hyperlink w:anchor="__RefHeading___Toc18206469">
-            <w:r>
-              <w:rPr>
-                <w:rStyle w:val="IndexLink"/>
-              </w:rPr>
-              <w:t>5</w:t>
-            </w:r>
-          </w:hyperlink>
-        </w:p>
-        <w:p>
-          <w:pPr>
-            <w:pStyle w:val="Sumrio2"/>
-          </w:pPr>
-          <w:r>
-            <w:t>3.5  Sentença de Posição do Produto</w:t>
-          </w:r>
-          <w:r>
-            <w:tab/>
-          </w:r>
-          <w:hyperlink w:anchor="__RefHeading___Toc18206470">
-            <w:r>
-              <w:rPr>
-                <w:rStyle w:val="IndexLink"/>
-              </w:rPr>
-              <w:t>6</w:t>
-            </w:r>
-          </w:hyperlink>
-        </w:p>
-        <w:p>
-          <w:pPr>
-            <w:pStyle w:val="Sumrio1"/>
-          </w:pPr>
-          <w:r>
-            <w:t>4.  Descrições dos Envolvidos</w:t>
-          </w:r>
-          <w:r>
-            <w:tab/>
-          </w:r>
-          <w:hyperlink w:anchor="__RefHeading___Toc18206471">
-            <w:r>
-              <w:rPr>
-                <w:rStyle w:val="IndexLink"/>
-              </w:rPr>
-              <w:t>6</w:t>
-            </w:r>
-          </w:hyperlink>
-        </w:p>
-        <w:p>
-          <w:pPr>
-            <w:pStyle w:val="Sumrio2"/>
-          </w:pPr>
-          <w:r>
-            <w:t>4.1  Demografia do Mercado [Faz mais sentido para software que será vendido]</w:t>
-          </w:r>
-          <w:r>
-            <w:tab/>
-          </w:r>
-          <w:hyperlink w:anchor="__RefHeading___Toc18206472">
-            <w:r>
-              <w:rPr>
-                <w:rStyle w:val="IndexLink"/>
-              </w:rPr>
-              <w:t>6</w:t>
-            </w:r>
-          </w:hyperlink>
-        </w:p>
-        <w:p>
-          <w:pPr>
-            <w:pStyle w:val="Sumrio2"/>
-          </w:pPr>
-          <w:r>
-            <w:t>4.2  Ambiente do Usuário</w:t>
-          </w:r>
-          <w:r>
-            <w:tab/>
-          </w:r>
-          <w:hyperlink w:anchor="__RefHeading___Toc18206475">
-            <w:r>
-              <w:rPr>
-                <w:rStyle w:val="IndexLink"/>
-              </w:rPr>
-              <w:t>6</w:t>
-            </w:r>
-          </w:hyperlink>
-        </w:p>
-        <w:p>
-          <w:pPr>
-            <w:pStyle w:val="Sumrio2"/>
-          </w:pPr>
-          <w:r>
-            <w:t>4.3  Perfis dos Envolvidos</w:t>
-          </w:r>
-          <w:r>
-            <w:tab/>
-          </w:r>
-          <w:hyperlink w:anchor="__RefHeading___Toc113_3690376769">
-            <w:r>
-              <w:rPr>
-                <w:rStyle w:val="IndexLink"/>
-              </w:rPr>
-              <w:t>7</w:t>
-            </w:r>
-          </w:hyperlink>
-        </w:p>
-        <w:p>
-          <w:pPr>
-            <w:pStyle w:val="Sumrio2"/>
-          </w:pPr>
-          <w:r>
-            <w:t>4.4  Necessidades dos Principais Envolvidos</w:t>
-          </w:r>
-          <w:r>
-            <w:tab/>
-          </w:r>
-          <w:hyperlink w:anchor="__RefHeading___Toc18206480">
-            <w:r>
-              <w:rPr>
-                <w:rStyle w:val="IndexLink"/>
-              </w:rPr>
-              <w:t>8</w:t>
-            </w:r>
-          </w:hyperlink>
-        </w:p>
-        <w:p>
-          <w:pPr>
-            <w:pStyle w:val="Sumrio2"/>
-          </w:pPr>
-          <w:r>
-            <w:t>4.5 Alternativas</w:t>
-          </w:r>
-          <w:r>
-            <w:t xml:space="preserve"> e Concorrência</w:t>
-          </w:r>
-          <w:r>
-            <w:tab/>
-          </w:r>
-          <w:hyperlink w:anchor="__RefHeading___Toc18206481">
-            <w:r>
-              <w:rPr>
-                <w:rStyle w:val="IndexLink"/>
-              </w:rPr>
-              <w:t>8</w:t>
-            </w:r>
-          </w:hyperlink>
-          <w:r>
             <w:rPr>
               <w:rStyle w:val="IndexLink"/>
             </w:rPr>
@@ -1133,9 +2323,19 @@
       <w:r>
         <w:fldChar w:fldCharType="separate"/>
       </w:r>
-      <w:r>
-        <w:t>Visão do Negócio</w:t>
-      </w:r>
+      <w:proofErr w:type="spellStart"/>
+      <w:r>
+        <w:t>Visão</w:t>
+      </w:r>
+      <w:proofErr w:type="spellEnd"/>
+      <w:r>
+        <w:t xml:space="preserve"> do </w:t>
+      </w:r>
+      <w:proofErr w:type="spellStart"/>
+      <w:r>
+        <w:t>Negócio</w:t>
+      </w:r>
+      <w:proofErr w:type="spellEnd"/>
       <w:r>
         <w:fldChar w:fldCharType="end"/>
       </w:r>
@@ -1147,14 +2347,14 @@
           <w:lang w:val="pt-BR"/>
         </w:rPr>
       </w:pPr>
-      <w:bookmarkStart w:id="0" w:name="__RefHeading___Toc18206461"/>
+      <w:bookmarkStart w:id="0" w:name="_Toc73272756"/>
+      <w:r>
+        <w:rPr>
+          <w:lang w:val="pt-BR"/>
+        </w:rPr>
+        <w:t>Introdução</w:t>
+      </w:r>
       <w:bookmarkEnd w:id="0"/>
-      <w:r>
-        <w:rPr>
-          <w:lang w:val="pt-BR"/>
-        </w:rPr>
-        <w:t>Introdução</w:t>
-      </w:r>
     </w:p>
     <w:p>
       <w:pPr>
@@ -1213,14 +2413,14 @@
           <w:lang w:val="pt-BR"/>
         </w:rPr>
       </w:pPr>
-      <w:bookmarkStart w:id="1" w:name="__RefHeading___Toc18206462"/>
+      <w:bookmarkStart w:id="1" w:name="_Toc73272757"/>
+      <w:r>
+        <w:rPr>
+          <w:lang w:val="pt-BR"/>
+        </w:rPr>
+        <w:t>Finalidade</w:t>
+      </w:r>
       <w:bookmarkEnd w:id="1"/>
-      <w:r>
-        <w:rPr>
-          <w:lang w:val="pt-BR"/>
-        </w:rPr>
-        <w:t>Finalidade</w:t>
-      </w:r>
     </w:p>
     <w:p>
       <w:pPr>
@@ -1248,14 +2448,14 @@
           <w:lang w:val="pt-BR"/>
         </w:rPr>
       </w:pPr>
-      <w:bookmarkStart w:id="2" w:name="__RefHeading___Toc18206463"/>
+      <w:bookmarkStart w:id="2" w:name="_Toc73272758"/>
+      <w:r>
+        <w:rPr>
+          <w:lang w:val="pt-BR"/>
+        </w:rPr>
+        <w:t>Escopo</w:t>
+      </w:r>
       <w:bookmarkEnd w:id="2"/>
-      <w:r>
-        <w:rPr>
-          <w:lang w:val="pt-BR"/>
-        </w:rPr>
-        <w:t>Escopo</w:t>
-      </w:r>
     </w:p>
     <w:p>
       <w:pPr>
@@ -1283,14 +2483,14 @@
           <w:lang w:val="pt-BR"/>
         </w:rPr>
       </w:pPr>
-      <w:bookmarkStart w:id="3" w:name="__RefHeading___Toc18206465"/>
+      <w:bookmarkStart w:id="3" w:name="_Toc73272759"/>
+      <w:r>
+        <w:rPr>
+          <w:lang w:val="pt-BR"/>
+        </w:rPr>
+        <w:t>Referências</w:t>
+      </w:r>
       <w:bookmarkEnd w:id="3"/>
-      <w:r>
-        <w:rPr>
-          <w:lang w:val="pt-BR"/>
-        </w:rPr>
-        <w:t>Referências</w:t>
-      </w:r>
     </w:p>
     <w:p>
       <w:pPr>
@@ -1301,318 +2501,164 @@
           <w:color w:val="auto"/>
         </w:rPr>
       </w:pPr>
+      <w:proofErr w:type="spellStart"/>
       <w:r>
         <w:rPr>
           <w:i w:val="0"/>
           <w:iCs w:val="0"/>
           <w:color w:val="auto"/>
         </w:rPr>
-        <w:t>Documentação de Regras de negócio para entender o funcionamento da empresa.</w:t>
-      </w:r>
-    </w:p>
-    <w:p>
-      <w:pPr>
-        <w:pStyle w:val="Corpodetexto"/>
-        <w:ind w:left="0" w:firstLine="158"/>
-      </w:pPr>
-      <w:r>
-        <w:t xml:space="preserve">Conversa com o gerente da </w:t>
-      </w:r>
-      <w:r>
-        <w:t>AP Turbo</w:t>
-      </w:r>
-      <w:r>
-        <w:t>.</w:t>
-      </w:r>
-    </w:p>
-    <w:p>
-      <w:pPr>
-        <w:pStyle w:val="Ttulo2"/>
-        <w:rPr>
-          <w:lang w:val="pt-BR"/>
-        </w:rPr>
-      </w:pPr>
-      <w:bookmarkStart w:id="4" w:name="__RefHeading___Toc18206466"/>
-      <w:bookmarkEnd w:id="4"/>
-      <w:r>
-        <w:rPr>
-          <w:lang w:val="pt-BR"/>
-        </w:rPr>
-        <w:t>Visão Geral</w:t>
-      </w:r>
-    </w:p>
-    <w:p>
-      <w:pPr>
-        <w:pStyle w:val="InfoBlue"/>
+        <w:t>Documentação</w:t>
+      </w:r>
+      <w:proofErr w:type="spellEnd"/>
+      <w:r>
         <w:rPr>
           <w:i w:val="0"/>
           <w:iCs w:val="0"/>
           <w:color w:val="auto"/>
-          <w:lang w:val="pt-BR"/>
-        </w:rPr>
-      </w:pPr>
+        </w:rPr>
+        <w:t xml:space="preserve"> de </w:t>
+      </w:r>
+      <w:proofErr w:type="spellStart"/>
       <w:r>
         <w:rPr>
           <w:i w:val="0"/>
           <w:iCs w:val="0"/>
           <w:color w:val="auto"/>
-          <w:lang w:val="pt-BR"/>
-        </w:rPr>
-        <w:t xml:space="preserve">O documento busca deixar evidente todos os processos realizados pela AP Turbo, com intuito de especificar como cada envolvido interage com o modelo atual e de que forma a implantação do projeto pode afetar no serviço e na produtividade </w:t>
-      </w:r>
+        </w:rPr>
+        <w:t>Regras</w:t>
+      </w:r>
+      <w:proofErr w:type="spellEnd"/>
       <w:r>
         <w:rPr>
           <w:i w:val="0"/>
           <w:iCs w:val="0"/>
           <w:color w:val="auto"/>
-          <w:lang w:val="pt-BR"/>
-        </w:rPr>
-        <w:t>deles</w:t>
-      </w:r>
+        </w:rPr>
+        <w:t xml:space="preserve"> de </w:t>
+      </w:r>
+      <w:proofErr w:type="spellStart"/>
       <w:r>
         <w:rPr>
           <w:i w:val="0"/>
           <w:iCs w:val="0"/>
           <w:color w:val="auto"/>
-          <w:lang w:val="pt-BR"/>
-        </w:rPr>
-        <w:t>. O Documento foi dividido em Oportunidade, Descrição do problema, processos de negócio, perfis dos envolvidos, necessidades e principais concorrentes da implementação.</w:t>
-      </w:r>
-    </w:p>
-    <w:p>
-      <w:pPr>
-        <w:pStyle w:val="Ttulo1"/>
-        <w:rPr>
-          <w:lang w:val="pt-BR"/>
-        </w:rPr>
-      </w:pPr>
-      <w:bookmarkStart w:id="5" w:name="__RefHeading___Toc103_3690376769"/>
-      <w:bookmarkEnd w:id="5"/>
-      <w:r>
-        <w:rPr>
-          <w:lang w:val="pt-BR"/>
-        </w:rPr>
-        <w:t>Objetivos da Modelagem de Negócios</w:t>
-      </w:r>
-    </w:p>
-    <w:p>
-      <w:pPr>
-        <w:pStyle w:val="Ttulo2"/>
-        <w:rPr>
-          <w:lang w:val="pt-BR"/>
-        </w:rPr>
-      </w:pPr>
-      <w:bookmarkStart w:id="6" w:name="__RefHeading___Toc105_3690376769"/>
-      <w:bookmarkEnd w:id="6"/>
-      <w:r>
-        <w:rPr>
-          <w:lang w:val="pt-BR"/>
-        </w:rPr>
-        <w:t>Identificar possíveis formas de aproximar ao máximo o projeto da realidade da AP Turbo</w:t>
-      </w:r>
-    </w:p>
-    <w:p>
-      <w:pPr>
-        <w:pStyle w:val="InfoBlue"/>
+        </w:rPr>
+        <w:t>negócio</w:t>
+      </w:r>
+      <w:proofErr w:type="spellEnd"/>
+      <w:r>
         <w:rPr>
           <w:i w:val="0"/>
           <w:iCs w:val="0"/>
           <w:color w:val="auto"/>
         </w:rPr>
-      </w:pPr>
+        <w:t xml:space="preserve"> para </w:t>
+      </w:r>
+      <w:proofErr w:type="spellStart"/>
       <w:r>
         <w:rPr>
           <w:i w:val="0"/>
           <w:iCs w:val="0"/>
           <w:color w:val="auto"/>
-          <w:lang w:val="pt-BR"/>
-        </w:rPr>
-        <w:t>O objetivo principal desse documento é poder especificar o funcionamento, a forma de trabalho, de atendimento, cenário atual e as dores da AP Turbo, com isso podendo trazer uma implementação precisa e que atende a necessidade da empresa de uma forma facilitada, para assim fluir nas demandas ao invés de atrapalhar no desenvolvimento dela.</w:t>
-      </w:r>
-    </w:p>
-    <w:p>
-      <w:pPr>
-        <w:pStyle w:val="Ttulo1"/>
-        <w:rPr>
-          <w:lang w:val="pt-BR"/>
-        </w:rPr>
-      </w:pPr>
-      <w:bookmarkStart w:id="7" w:name="__RefHeading___Toc107_3690376769"/>
-      <w:bookmarkStart w:id="8" w:name="__RefHeading___Toc18206467"/>
-      <w:bookmarkEnd w:id="7"/>
-      <w:bookmarkEnd w:id="8"/>
-      <w:r>
-        <w:rPr>
-          <w:lang w:val="pt-BR"/>
-        </w:rPr>
-        <w:t>Posicionamento</w:t>
-      </w:r>
-    </w:p>
-    <w:p>
-      <w:pPr>
-        <w:pStyle w:val="Ttulo2"/>
-        <w:rPr>
-          <w:lang w:val="pt-BR"/>
-        </w:rPr>
-      </w:pPr>
-      <w:bookmarkStart w:id="9" w:name="__RefHeading___Toc109_3690376769"/>
-      <w:bookmarkEnd w:id="9"/>
-      <w:r>
-        <w:rPr>
-          <w:lang w:val="pt-BR"/>
-        </w:rPr>
-        <w:t>Atividades de Negócio</w:t>
-      </w:r>
-    </w:p>
-    <w:p>
-      <w:pPr>
-        <w:pStyle w:val="InfoBlue"/>
-      </w:pPr>
+        </w:rPr>
+        <w:t>entender</w:t>
+      </w:r>
+      <w:proofErr w:type="spellEnd"/>
       <w:r>
         <w:rPr>
           <w:i w:val="0"/>
           <w:iCs w:val="0"/>
           <w:color w:val="auto"/>
-          <w:lang w:val="pt-BR"/>
-        </w:rPr>
-        <w:t>AP Turbo é uma empresa que r</w:t>
-      </w:r>
+        </w:rPr>
+        <w:t xml:space="preserve"> o </w:t>
+      </w:r>
+      <w:proofErr w:type="spellStart"/>
       <w:r>
         <w:rPr>
           <w:i w:val="0"/>
           <w:iCs w:val="0"/>
           <w:color w:val="auto"/>
-          <w:lang w:val="pt-BR"/>
-        </w:rPr>
-        <w:t>ea</w:t>
-      </w:r>
+        </w:rPr>
+        <w:t>funcionamento</w:t>
+      </w:r>
+      <w:proofErr w:type="spellEnd"/>
       <w:r>
         <w:rPr>
           <w:i w:val="0"/>
           <w:iCs w:val="0"/>
           <w:color w:val="auto"/>
-          <w:lang w:val="pt-BR"/>
-        </w:rPr>
-        <w:t>liza vendas e recondicionamento de peças para turbo e turbinas.</w:t>
-      </w:r>
-    </w:p>
-    <w:p>
-      <w:pPr>
-        <w:pStyle w:val="Ttulo2"/>
-        <w:rPr>
-          <w:lang w:val="pt-BR"/>
-        </w:rPr>
-      </w:pPr>
-      <w:r>
-        <w:rPr>
-          <w:lang w:val="pt-BR"/>
-        </w:rPr>
-        <w:t>Processos de Negócio</w:t>
-      </w:r>
-    </w:p>
-    <w:p>
-      <w:pPr>
-        <w:rPr>
-          <w:lang w:val="pt-BR"/>
-        </w:rPr>
-      </w:pPr>
-      <w:r>
-        <w:rPr>
-          <w:lang w:val="pt-BR"/>
-        </w:rPr>
-        <w:t xml:space="preserve">Atualmente quando o cliente chega na oficina ele fala diretamente com o gerente, que vai anotar as informações de contato e especificações do pedido do cliente. </w:t>
-      </w:r>
-    </w:p>
-    <w:p>
-      <w:pPr>
-        <w:rPr>
-          <w:lang w:val="pt-BR"/>
-        </w:rPr>
-      </w:pPr>
-      <w:r>
-        <w:rPr>
-          <w:lang w:val="pt-BR"/>
-        </w:rPr>
-        <w:t xml:space="preserve">Depois de anotado o gerente passa as informações para o montador que irá analisar o pedido e indicar se a turbina </w:t>
-      </w:r>
-      <w:r>
-        <w:rPr>
-          <w:lang w:val="pt-BR"/>
-        </w:rPr>
-        <w:lastRenderedPageBreak/>
-        <w:t>pode ser recondicionada ou se deverá colocar uma turbina nova, enviando a antiga para sucata.</w:t>
-      </w:r>
-    </w:p>
-    <w:p>
-      <w:pPr>
-        <w:rPr>
-          <w:lang w:val="pt-BR"/>
-        </w:rPr>
-      </w:pPr>
-      <w:r>
-        <w:rPr>
-          <w:lang w:val="pt-BR"/>
-        </w:rPr>
-        <w:t>Depois de avaliado o pedido pelo montador, esse irá passar o pedido para o gerente que irá verificar se a turbina ideal está disponível no estoque, essa turbina estando disponível no estoque o gerente a leva para o montador que irá fazer o serviço necessário.</w:t>
-      </w:r>
-    </w:p>
-    <w:p>
-      <w:pPr>
-        <w:rPr>
-          <w:lang w:val="pt-BR"/>
-        </w:rPr>
-      </w:pPr>
-      <w:r>
-        <w:rPr>
-          <w:lang w:val="pt-BR"/>
-        </w:rPr>
-        <w:t>Após o serviço finalizado o gerente entra em contato com o cliente que irá fazer o pagamento, assim o gerente anota que o serviço foi finalizado e qual foi a peça utilizada em uma planilha de Excel.</w:t>
-      </w:r>
-    </w:p>
-    <w:p>
-      <w:pPr>
-        <w:pStyle w:val="Ttulo2"/>
-        <w:rPr>
-          <w:lang w:val="pt-BR"/>
-        </w:rPr>
-      </w:pPr>
-      <w:bookmarkStart w:id="10" w:name="__RefHeading___Toc18206468"/>
-      <w:bookmarkEnd w:id="10"/>
-      <w:r>
-        <w:rPr>
-          <w:lang w:val="pt-BR"/>
-        </w:rPr>
-        <w:t>Oportunidade de Negócios</w:t>
-      </w:r>
-    </w:p>
-    <w:p>
-      <w:pPr>
-        <w:pStyle w:val="InfoBlue"/>
+        </w:rPr>
+        <w:t xml:space="preserve"> da </w:t>
+      </w:r>
+      <w:proofErr w:type="spellStart"/>
+      <w:r>
         <w:rPr>
           <w:i w:val="0"/>
           <w:iCs w:val="0"/>
           <w:color w:val="auto"/>
-          <w:lang w:val="pt-BR"/>
-        </w:rPr>
-      </w:pPr>
+        </w:rPr>
+        <w:t>empresa</w:t>
+      </w:r>
+      <w:proofErr w:type="spellEnd"/>
       <w:r>
         <w:rPr>
           <w:i w:val="0"/>
           <w:iCs w:val="0"/>
           <w:color w:val="auto"/>
-          <w:lang w:val="pt-BR"/>
-        </w:rPr>
-        <w:t>A AP Turbo, atualmente fornece serviços de vendas e recondicionamento de peças para turbo e turbinas</w:t>
-      </w:r>
-      <w:r>
+        </w:rPr>
+        <w:t>.</w:t>
+      </w:r>
+    </w:p>
+    <w:p>
+      <w:pPr>
+        <w:pStyle w:val="Corpodetexto"/>
+        <w:ind w:left="0" w:firstLine="158"/>
+      </w:pPr>
+      <w:r>
+        <w:t xml:space="preserve">Conversa com o </w:t>
+      </w:r>
+      <w:proofErr w:type="spellStart"/>
+      <w:r>
+        <w:t>gerente</w:t>
+      </w:r>
+      <w:proofErr w:type="spellEnd"/>
+      <w:r>
+        <w:t xml:space="preserve"> da </w:t>
+      </w:r>
+      <w:r>
+        <w:t>AP Turbo</w:t>
+      </w:r>
+      <w:r>
+        <w:t>.</w:t>
+      </w:r>
+    </w:p>
+    <w:p>
+      <w:pPr>
+        <w:pStyle w:val="Ttulo2"/>
+        <w:rPr>
+          <w:lang w:val="pt-BR"/>
+        </w:rPr>
+      </w:pPr>
+      <w:bookmarkStart w:id="4" w:name="_Toc73272760"/>
+      <w:r>
+        <w:rPr>
+          <w:lang w:val="pt-BR"/>
+        </w:rPr>
+        <w:t>Visão Geral</w:t>
+      </w:r>
+      <w:bookmarkEnd w:id="4"/>
+    </w:p>
+    <w:p>
+      <w:pPr>
+        <w:pStyle w:val="InfoBlue"/>
         <w:rPr>
           <w:i w:val="0"/>
           <w:iCs w:val="0"/>
           <w:color w:val="auto"/>
           <w:lang w:val="pt-BR"/>
         </w:rPr>
-        <w:t>, porém o controle das peças que tem no estoque e que são recondicionadas hoje só é feito do que se sabe do gerente, sendo necessário consultar o gerente toda vez sobre uma determinada peça</w:t>
-      </w:r>
+      </w:pPr>
       <w:r>
         <w:rPr>
           <w:i w:val="0"/>
@@ -1620,11 +2666,275 @@
           <w:color w:val="auto"/>
           <w:lang w:val="pt-BR"/>
         </w:rPr>
-        <w:t>.</w:t>
+        <w:t xml:space="preserve">O documento busca deixar evidente todos os processos realizados pela AP Turbo, com intuito de especificar como cada envolvido interage com o modelo atual e de que forma a implantação do projeto pode afetar no serviço e na produtividade </w:t>
+      </w:r>
+      <w:r>
+        <w:rPr>
+          <w:i w:val="0"/>
+          <w:iCs w:val="0"/>
+          <w:color w:val="auto"/>
+          <w:lang w:val="pt-BR"/>
+        </w:rPr>
+        <w:t>deles</w:t>
+      </w:r>
+      <w:r>
+        <w:rPr>
+          <w:i w:val="0"/>
+          <w:iCs w:val="0"/>
+          <w:color w:val="auto"/>
+          <w:lang w:val="pt-BR"/>
+        </w:rPr>
+        <w:t>. O Documento foi dividido em Oportunidade, Descrição do problema, processos de negócio, perfis dos envolvidos, necessidades e principais concorrentes da implementação.</w:t>
       </w:r>
     </w:p>
     <w:p>
       <w:pPr>
+        <w:pStyle w:val="Ttulo1"/>
+        <w:rPr>
+          <w:lang w:val="pt-BR"/>
+        </w:rPr>
+      </w:pPr>
+      <w:bookmarkStart w:id="5" w:name="_Toc73272761"/>
+      <w:r>
+        <w:rPr>
+          <w:lang w:val="pt-BR"/>
+        </w:rPr>
+        <w:t>Objetivos da Modelagem de Negócios</w:t>
+      </w:r>
+      <w:bookmarkEnd w:id="5"/>
+    </w:p>
+    <w:p>
+      <w:pPr>
+        <w:pStyle w:val="Ttulo2"/>
+        <w:rPr>
+          <w:lang w:val="pt-BR"/>
+        </w:rPr>
+      </w:pPr>
+      <w:bookmarkStart w:id="6" w:name="_Toc73272762"/>
+      <w:r>
+        <w:rPr>
+          <w:lang w:val="pt-BR"/>
+        </w:rPr>
+        <w:t>Identificar possíveis formas de aproximar ao máximo o projeto da realidade da AP Turbo</w:t>
+      </w:r>
+      <w:bookmarkEnd w:id="6"/>
+    </w:p>
+    <w:p>
+      <w:pPr>
+        <w:pStyle w:val="InfoBlue"/>
+        <w:rPr>
+          <w:i w:val="0"/>
+          <w:iCs w:val="0"/>
+          <w:color w:val="auto"/>
+        </w:rPr>
+      </w:pPr>
+      <w:r>
+        <w:rPr>
+          <w:i w:val="0"/>
+          <w:iCs w:val="0"/>
+          <w:color w:val="auto"/>
+          <w:lang w:val="pt-BR"/>
+        </w:rPr>
+        <w:t>O objetivo principal desse documento é poder especificar o funcionamento, a forma de trabalho, de atendimento, cenário atual e as dores da AP Turbo, com isso podendo trazer uma implementação precisa e que atende a necessidade da empresa de uma forma facilitada, para assim fluir nas demandas ao invés de atrapalhar no desenvolvimento dela.</w:t>
+      </w:r>
+    </w:p>
+    <w:p>
+      <w:pPr>
+        <w:pStyle w:val="Ttulo1"/>
+        <w:rPr>
+          <w:lang w:val="pt-BR"/>
+        </w:rPr>
+      </w:pPr>
+      <w:bookmarkStart w:id="7" w:name="__RefHeading___Toc107_3690376769"/>
+      <w:bookmarkStart w:id="8" w:name="_Toc73272763"/>
+      <w:bookmarkEnd w:id="7"/>
+      <w:r>
+        <w:rPr>
+          <w:lang w:val="pt-BR"/>
+        </w:rPr>
+        <w:t>Posicionamento</w:t>
+      </w:r>
+      <w:bookmarkEnd w:id="8"/>
+    </w:p>
+    <w:p>
+      <w:pPr>
+        <w:pStyle w:val="Ttulo2"/>
+        <w:rPr>
+          <w:lang w:val="pt-BR"/>
+        </w:rPr>
+      </w:pPr>
+      <w:bookmarkStart w:id="9" w:name="_Toc73272764"/>
+      <w:r>
+        <w:rPr>
+          <w:lang w:val="pt-BR"/>
+        </w:rPr>
+        <w:t>Atividades de Negócio</w:t>
+      </w:r>
+      <w:bookmarkEnd w:id="9"/>
+    </w:p>
+    <w:p>
+      <w:pPr>
+        <w:pStyle w:val="InfoBlue"/>
+      </w:pPr>
+      <w:r>
+        <w:rPr>
+          <w:i w:val="0"/>
+          <w:iCs w:val="0"/>
+          <w:color w:val="auto"/>
+          <w:lang w:val="pt-BR"/>
+        </w:rPr>
+        <w:t>AP Turbo é uma empresa que r</w:t>
+      </w:r>
+      <w:r>
+        <w:rPr>
+          <w:i w:val="0"/>
+          <w:iCs w:val="0"/>
+          <w:color w:val="auto"/>
+          <w:lang w:val="pt-BR"/>
+        </w:rPr>
+        <w:t>ea</w:t>
+      </w:r>
+      <w:r>
+        <w:rPr>
+          <w:i w:val="0"/>
+          <w:iCs w:val="0"/>
+          <w:color w:val="auto"/>
+          <w:lang w:val="pt-BR"/>
+        </w:rPr>
+        <w:t>liza vendas e recondicionamento de peças para turbo e turbinas.</w:t>
+      </w:r>
+    </w:p>
+    <w:p>
+      <w:pPr>
+        <w:pStyle w:val="Ttulo2"/>
+        <w:rPr>
+          <w:lang w:val="pt-BR"/>
+        </w:rPr>
+      </w:pPr>
+      <w:bookmarkStart w:id="10" w:name="_Toc73272765"/>
+      <w:r>
+        <w:rPr>
+          <w:lang w:val="pt-BR"/>
+        </w:rPr>
+        <w:t>Processos de Negócio</w:t>
+      </w:r>
+      <w:bookmarkEnd w:id="10"/>
+    </w:p>
+    <w:p>
+      <w:pPr>
+        <w:rPr>
+          <w:lang w:val="pt-BR"/>
+        </w:rPr>
+      </w:pPr>
+      <w:r>
+        <w:rPr>
+          <w:lang w:val="pt-BR"/>
+        </w:rPr>
+        <w:t xml:space="preserve">Atualmente quando o cliente chega na oficina ele fala diretamente com o gerente, que vai anotar as informações de contato e especificações do pedido do cliente. </w:t>
+      </w:r>
+    </w:p>
+    <w:p>
+      <w:pPr>
+        <w:rPr>
+          <w:lang w:val="pt-BR"/>
+        </w:rPr>
+      </w:pPr>
+      <w:r>
+        <w:rPr>
+          <w:lang w:val="pt-BR"/>
+        </w:rPr>
+        <w:t xml:space="preserve">Depois de anotado o gerente passa as informações para o montador que irá analisar o pedido e indicar se a turbina </w:t>
+      </w:r>
+      <w:r>
+        <w:rPr>
+          <w:lang w:val="pt-BR"/>
+        </w:rPr>
+        <w:lastRenderedPageBreak/>
+        <w:t>pode ser recondicionada ou se deverá colocar uma turbina nova, enviando a antiga para sucata.</w:t>
+      </w:r>
+    </w:p>
+    <w:p>
+      <w:pPr>
+        <w:rPr>
+          <w:lang w:val="pt-BR"/>
+        </w:rPr>
+      </w:pPr>
+      <w:r>
+        <w:rPr>
+          <w:lang w:val="pt-BR"/>
+        </w:rPr>
+        <w:t>Depois de avaliado o pedido pelo montador, esse irá passar o pedido para o gerente que irá verificar se a turbina ideal está disponível no estoque, essa turbina estando disponível no estoque o gerente a leva para o montador que irá fazer o serviço necessário.</w:t>
+      </w:r>
+    </w:p>
+    <w:p>
+      <w:pPr>
+        <w:rPr>
+          <w:lang w:val="pt-BR"/>
+        </w:rPr>
+      </w:pPr>
+      <w:r>
+        <w:rPr>
+          <w:lang w:val="pt-BR"/>
+        </w:rPr>
+        <w:t>Após o serviço finalizado o gerente entra em contato com o cliente que irá fazer o pagamento, assim o gerente anota que o serviço foi finalizado e qual foi a peça utilizada em uma planilha de Excel.</w:t>
+      </w:r>
+    </w:p>
+    <w:p>
+      <w:pPr>
+        <w:pStyle w:val="Ttulo2"/>
+        <w:rPr>
+          <w:lang w:val="pt-BR"/>
+        </w:rPr>
+      </w:pPr>
+      <w:bookmarkStart w:id="11" w:name="_Toc73272766"/>
+      <w:r>
+        <w:rPr>
+          <w:lang w:val="pt-BR"/>
+        </w:rPr>
+        <w:t>Oportunidade de Negócios</w:t>
+      </w:r>
+      <w:bookmarkEnd w:id="11"/>
+    </w:p>
+    <w:p>
+      <w:pPr>
+        <w:pStyle w:val="InfoBlue"/>
+        <w:rPr>
+          <w:i w:val="0"/>
+          <w:iCs w:val="0"/>
+          <w:color w:val="auto"/>
+          <w:lang w:val="pt-BR"/>
+        </w:rPr>
+      </w:pPr>
+      <w:r>
+        <w:rPr>
+          <w:i w:val="0"/>
+          <w:iCs w:val="0"/>
+          <w:color w:val="auto"/>
+          <w:lang w:val="pt-BR"/>
+        </w:rPr>
+        <w:t>A AP Turbo, atualmente fornece serviços de vendas e recondicionamento de peças para turbo e turbinas</w:t>
+      </w:r>
+      <w:r>
+        <w:rPr>
+          <w:i w:val="0"/>
+          <w:iCs w:val="0"/>
+          <w:color w:val="auto"/>
+          <w:lang w:val="pt-BR"/>
+        </w:rPr>
+        <w:t>, porém o controle das peças que tem no estoque e que são recondicionadas hoje só é feito do que se sabe do gerente, sendo necessário consultar o gerente toda vez sobre uma determinada peça</w:t>
+      </w:r>
+      <w:r>
+        <w:rPr>
+          <w:i w:val="0"/>
+          <w:iCs w:val="0"/>
+          <w:color w:val="auto"/>
+          <w:lang w:val="pt-BR"/>
+        </w:rPr>
+        <w:t>.</w:t>
+      </w:r>
+    </w:p>
+    <w:p>
+      <w:pPr>
         <w:pStyle w:val="Corpodetexto"/>
         <w:ind w:left="158"/>
         <w:rPr>
@@ -1657,14 +2967,14 @@
           <w:lang w:val="pt-BR"/>
         </w:rPr>
       </w:pPr>
-      <w:bookmarkStart w:id="11" w:name="__RefHeading___Toc18206469"/>
-      <w:bookmarkEnd w:id="11"/>
+      <w:bookmarkStart w:id="12" w:name="_Toc73272767"/>
       <w:r>
         <w:rPr>
           <w:lang w:val="pt-BR"/>
         </w:rPr>
         <w:t>Descrição do Problema</w:t>
       </w:r>
+      <w:bookmarkEnd w:id="12"/>
     </w:p>
     <w:p>
       <w:pPr>
@@ -2064,8 +3374,7 @@
       <w:r>
         <w:br w:type="page"/>
       </w:r>
-      <w:bookmarkStart w:id="12" w:name="__RefHeading___Toc18206470"/>
-      <w:bookmarkEnd w:id="12"/>
+      <w:bookmarkStart w:id="13" w:name="_Toc73272768"/>
       <w:r>
         <w:rPr>
           <w:lang w:val="pt-BR"/>
@@ -2073,6 +3382,7 @@
         <w:lastRenderedPageBreak/>
         <w:t>Sentença de Posição do Produto</w:t>
       </w:r>
+      <w:bookmarkEnd w:id="13"/>
     </w:p>
     <w:p>
       <w:pPr>
@@ -2238,11 +3548,19 @@
               </w:rPr>
               <w:t xml:space="preserve">O </w:t>
             </w:r>
-            <w:r>
-              <w:rPr>
-                <w:lang w:val="pt-BR"/>
-              </w:rPr>
-              <w:t>TechTurbo – Automatização de Vendas</w:t>
+            <w:proofErr w:type="spellStart"/>
+            <w:r>
+              <w:rPr>
+                <w:lang w:val="pt-BR"/>
+              </w:rPr>
+              <w:t>TechTurbo</w:t>
+            </w:r>
+            <w:proofErr w:type="spellEnd"/>
+            <w:r>
+              <w:rPr>
+                <w:lang w:val="pt-BR"/>
+              </w:rPr>
+              <w:t xml:space="preserve"> – Automatização de Vendas</w:t>
             </w:r>
           </w:p>
         </w:tc>
@@ -2473,7 +3791,27 @@
                 <w:color w:val="auto"/>
                 <w:lang w:val="pt-BR"/>
               </w:rPr>
-              <w:t>Visa facilidade na hora de realizar uma venda e dar baixa em estoque e também no controle de recondicionamento de peças.</w:t>
+              <w:t xml:space="preserve">Visa facilidade na hora de realizar uma venda e dar baixa em estoque </w:t>
+            </w:r>
+            <w:proofErr w:type="gramStart"/>
+            <w:r>
+              <w:rPr>
+                <w:i w:val="0"/>
+                <w:iCs w:val="0"/>
+                <w:color w:val="auto"/>
+                <w:lang w:val="pt-BR"/>
+              </w:rPr>
+              <w:t>e também</w:t>
+            </w:r>
+            <w:proofErr w:type="gramEnd"/>
+            <w:r>
+              <w:rPr>
+                <w:i w:val="0"/>
+                <w:iCs w:val="0"/>
+                <w:color w:val="auto"/>
+                <w:lang w:val="pt-BR"/>
+              </w:rPr>
+              <w:t xml:space="preserve"> no controle de recondicionamento de peças.</w:t>
             </w:r>
           </w:p>
         </w:tc>
@@ -2502,14 +3840,14 @@
           <w:lang w:val="pt-BR"/>
         </w:rPr>
       </w:pPr>
-      <w:bookmarkStart w:id="13" w:name="__RefHeading___Toc18206471"/>
-      <w:bookmarkEnd w:id="13"/>
+      <w:bookmarkStart w:id="14" w:name="_Toc73272769"/>
       <w:r>
         <w:rPr>
           <w:lang w:val="pt-BR"/>
         </w:rPr>
         <w:t>Descrições dos Envolvidos</w:t>
       </w:r>
+      <w:bookmarkEnd w:id="14"/>
     </w:p>
     <w:p>
       <w:pPr>
@@ -2577,11 +3915,19 @@
           <w:lang w:val="pt-BR"/>
         </w:rPr>
       </w:pPr>
-      <w:r>
-        <w:rPr>
-          <w:lang w:val="pt-BR"/>
-        </w:rPr>
-        <w:t xml:space="preserve">Demografia do Mercado </w:t>
+      <w:bookmarkStart w:id="15" w:name="_Toc73272770"/>
+      <w:r>
+        <w:rPr>
+          <w:lang w:val="pt-BR"/>
+        </w:rPr>
+        <w:t>Demografia do Mercado</w:t>
+      </w:r>
+      <w:bookmarkEnd w:id="15"/>
+      <w:r>
+        <w:rPr>
+          <w:lang w:val="pt-BR"/>
+        </w:rPr>
+        <w:t xml:space="preserve"> </w:t>
       </w:r>
     </w:p>
     <w:p>
@@ -2630,14 +3976,14 @@
           <w:lang w:val="pt-BR"/>
         </w:rPr>
       </w:pPr>
-      <w:bookmarkStart w:id="14" w:name="__RefHeading___Toc18206475"/>
-      <w:bookmarkEnd w:id="14"/>
+      <w:bookmarkStart w:id="16" w:name="_Toc73272771"/>
       <w:r>
         <w:rPr>
           <w:lang w:val="pt-BR"/>
         </w:rPr>
         <w:t>Ambiente do Usuário</w:t>
       </w:r>
+      <w:bookmarkEnd w:id="16"/>
     </w:p>
     <w:p>
       <w:pPr>
@@ -2774,9 +4120,8 @@
           <w:lang w:val="pt-BR"/>
         </w:rPr>
       </w:pPr>
-      <w:bookmarkStart w:id="15" w:name="__RefHeading___Toc113_3690376769"/>
-      <w:bookmarkStart w:id="16" w:name="__RefHeading___Toc18206476"/>
-      <w:bookmarkEnd w:id="15"/>
+      <w:bookmarkStart w:id="17" w:name="__RefHeading___Toc18206476"/>
+      <w:bookmarkStart w:id="18" w:name="_Toc73272772"/>
       <w:r>
         <w:rPr>
           <w:lang w:val="pt-BR"/>
@@ -2784,7 +4129,8 @@
         <w:lastRenderedPageBreak/>
         <w:t>Perfis dos Envolvidos</w:t>
       </w:r>
-      <w:bookmarkEnd w:id="16"/>
+      <w:bookmarkEnd w:id="17"/>
+      <w:bookmarkEnd w:id="18"/>
       <w:r>
         <w:rPr>
           <w:lang w:val="pt-BR"/>
@@ -3727,7 +5073,27 @@
                 <w:color w:val="auto"/>
                 <w:lang w:val="pt-BR"/>
               </w:rPr>
-              <w:t>Ele define sucesso a cada tipo de turbina nova montada. Ele é recompensado com vale compras no MercadoCar.</w:t>
+              <w:t xml:space="preserve">Ele define sucesso a cada tipo de turbina nova montada. Ele é recompensado com vale compras no </w:t>
+            </w:r>
+            <w:proofErr w:type="spellStart"/>
+            <w:r>
+              <w:rPr>
+                <w:i w:val="0"/>
+                <w:iCs w:val="0"/>
+                <w:color w:val="auto"/>
+                <w:lang w:val="pt-BR"/>
+              </w:rPr>
+              <w:t>MercadoCar</w:t>
+            </w:r>
+            <w:proofErr w:type="spellEnd"/>
+            <w:r>
+              <w:rPr>
+                <w:i w:val="0"/>
+                <w:iCs w:val="0"/>
+                <w:color w:val="auto"/>
+                <w:lang w:val="pt-BR"/>
+              </w:rPr>
+              <w:t>.</w:t>
             </w:r>
           </w:p>
         </w:tc>
@@ -4305,7 +5671,27 @@
                 <w:lang w:val="pt-BR"/>
               </w:rPr>
               <w:lastRenderedPageBreak/>
-              <w:t>vale compras no MercadoCar.</w:t>
+              <w:t xml:space="preserve">vale compras no </w:t>
+            </w:r>
+            <w:proofErr w:type="spellStart"/>
+            <w:r>
+              <w:rPr>
+                <w:i w:val="0"/>
+                <w:iCs w:val="0"/>
+                <w:color w:val="auto"/>
+                <w:lang w:val="pt-BR"/>
+              </w:rPr>
+              <w:t>MercadoCar</w:t>
+            </w:r>
+            <w:proofErr w:type="spellEnd"/>
+            <w:r>
+              <w:rPr>
+                <w:i w:val="0"/>
+                <w:iCs w:val="0"/>
+                <w:color w:val="auto"/>
+                <w:lang w:val="pt-BR"/>
+              </w:rPr>
+              <w:t>.</w:t>
             </w:r>
           </w:p>
         </w:tc>
@@ -4498,14 +5884,14 @@
           <w:lang w:val="pt-BR"/>
         </w:rPr>
       </w:pPr>
-      <w:bookmarkStart w:id="17" w:name="__RefHeading___Toc18206480"/>
-      <w:bookmarkEnd w:id="17"/>
+      <w:bookmarkStart w:id="19" w:name="_Toc73272773"/>
       <w:r>
         <w:rPr>
           <w:lang w:val="pt-BR"/>
         </w:rPr>
         <w:t>Necessidades dos Principais Envolvidos</w:t>
       </w:r>
+      <w:bookmarkEnd w:id="19"/>
     </w:p>
     <w:p>
       <w:pPr>
@@ -4965,14 +6351,14 @@
           <w:lang w:val="pt-BR"/>
         </w:rPr>
       </w:pPr>
-      <w:bookmarkStart w:id="18" w:name="__RefHeading___Toc18206481"/>
-      <w:bookmarkEnd w:id="18"/>
+      <w:bookmarkStart w:id="20" w:name="_Toc73272774"/>
       <w:r>
         <w:rPr>
           <w:lang w:val="pt-BR"/>
         </w:rPr>
         <w:t>Alternativas e Concorrência</w:t>
       </w:r>
+      <w:bookmarkEnd w:id="20"/>
     </w:p>
     <w:p>
       <w:pPr>
@@ -5090,12 +6476,14 @@
               <w:lang w:val="pt-BR"/>
             </w:rPr>
           </w:pPr>
+          <w:proofErr w:type="spellStart"/>
           <w:r>
             <w:rPr>
               <w:lang w:val="pt-BR"/>
             </w:rPr>
             <w:t>Confidential</w:t>
           </w:r>
+          <w:proofErr w:type="spellEnd"/>
         </w:p>
       </w:tc>
       <w:tc>
@@ -5333,6 +6721,7 @@
               <w:bCs/>
             </w:rPr>
           </w:pPr>
+          <w:proofErr w:type="spellStart"/>
           <w:r>
             <w:rPr>
               <w:b/>
@@ -5340,6 +6729,7 @@
             </w:rPr>
             <w:t>TechTurbo</w:t>
           </w:r>
+          <w:proofErr w:type="spellEnd"/>
         </w:p>
       </w:tc>
       <w:tc>
@@ -5363,11 +6753,19 @@
           <w:r>
             <w:t xml:space="preserve">  </w:t>
           </w:r>
+          <w:proofErr w:type="spellStart"/>
           <w:r>
             <w:rPr>
               <w:lang w:val="pt-BR"/>
             </w:rPr>
-            <w:t>Version:</w:t>
+            <w:t>Version</w:t>
+          </w:r>
+          <w:proofErr w:type="spellEnd"/>
+          <w:r>
+            <w:rPr>
+              <w:lang w:val="pt-BR"/>
+            </w:rPr>
+            <w:t>:</w:t>
           </w:r>
           <w:r>
             <w:t xml:space="preserve">           &lt;1.0&gt;</w:t>
@@ -5395,9 +6793,19 @@
           <w:r>
             <w:fldChar w:fldCharType="separate"/>
           </w:r>
-          <w:r>
-            <w:t>Visão do Negócio</w:t>
-          </w:r>
+          <w:proofErr w:type="spellStart"/>
+          <w:r>
+            <w:t>Visão</w:t>
+          </w:r>
+          <w:proofErr w:type="spellEnd"/>
+          <w:r>
+            <w:t xml:space="preserve"> do </w:t>
+          </w:r>
+          <w:proofErr w:type="spellStart"/>
+          <w:r>
+            <w:t>Negócio</w:t>
+          </w:r>
+          <w:proofErr w:type="spellEnd"/>
           <w:r>
             <w:fldChar w:fldCharType="end"/>
           </w:r>
@@ -8269,6 +9677,7 @@
     <w:name w:val="toc 1"/>
     <w:basedOn w:val="Normal"/>
     <w:next w:val="Normal"/>
+    <w:uiPriority w:val="39"/>
     <w:pPr>
       <w:tabs>
         <w:tab w:val="right" w:pos="9360"/>
@@ -8281,6 +9690,7 @@
     <w:name w:val="toc 2"/>
     <w:basedOn w:val="Normal"/>
     <w:next w:val="Normal"/>
+    <w:uiPriority w:val="39"/>
     <w:pPr>
       <w:tabs>
         <w:tab w:val="right" w:pos="9360"/>
@@ -9013,21 +10423,10 @@
 </file>
 
 <file path=customXml/item1.xml><?xml version="1.0" encoding="utf-8"?>
-<p:properties xmlns:p="http://schemas.microsoft.com/office/2006/metadata/properties" xmlns:xsi="http://www.w3.org/2001/XMLSchema-instance" xmlns:pc="http://schemas.microsoft.com/office/infopath/2007/PartnerControls">
-  <documentManagement/>
-</p:properties>
+<b:Sources xmlns:b="http://schemas.openxmlformats.org/officeDocument/2006/bibliography" xmlns="http://schemas.openxmlformats.org/officeDocument/2006/bibliography" SelectedStyle="\APASixthEditionOfficeOnline.xsl" StyleName="APA" Version="6"/>
 </file>
 
 <file path=customXml/item2.xml><?xml version="1.0" encoding="utf-8"?>
-<?mso-contentType ?>
-<FormTemplates xmlns="http://schemas.microsoft.com/sharepoint/v3/contenttype/forms">
-  <Display>DocumentLibraryForm</Display>
-  <Edit>DocumentLibraryForm</Edit>
-  <New>DocumentLibraryForm</New>
-</FormTemplates>
-</file>
-
-<file path=customXml/item3.xml><?xml version="1.0" encoding="utf-8"?>
 <ct:contentTypeSchema xmlns:ct="http://schemas.microsoft.com/office/2006/metadata/contentType" xmlns:ma="http://schemas.microsoft.com/office/2006/metadata/properties/metaAttributes" ct:_="" ma:_="" ma:contentTypeName="Documento" ma:contentTypeID="0x0101006E0AF76A9B61D5439C0B006483FA15DD" ma:contentTypeVersion="9" ma:contentTypeDescription="Crie um novo documento." ma:contentTypeScope="" ma:versionID="5d7595b46f107a6eb18f14eaae1dee22">
   <xsd:schema xmlns:xsd="http://www.w3.org/2001/XMLSchema" xmlns:xs="http://www.w3.org/2001/XMLSchema" xmlns:p="http://schemas.microsoft.com/office/2006/metadata/properties" xmlns:ns2="ec5a98c8-7cd5-497c-8db7-76fb23311f72" xmlns:ns3="4e33b38a-8764-412b-ba7e-84a42d7261fb" targetNamespace="http://schemas.microsoft.com/office/2006/metadata/properties" ma:root="true" ma:fieldsID="a190f726748aee327d00d3fc01832f84" ns2:_="" ns3:_="">
     <xsd:import namespace="ec5a98c8-7cd5-497c-8db7-76fb23311f72"/>
@@ -9224,28 +10623,30 @@
 </ct:contentTypeSchema>
 </file>
 
+<file path=customXml/item3.xml><?xml version="1.0" encoding="utf-8"?>
+<?mso-contentType ?>
+<FormTemplates xmlns="http://schemas.microsoft.com/sharepoint/v3/contenttype/forms">
+  <Display>DocumentLibraryForm</Display>
+  <Edit>DocumentLibraryForm</Edit>
+  <New>DocumentLibraryForm</New>
+</FormTemplates>
+</file>
+
 <file path=customXml/item4.xml><?xml version="1.0" encoding="utf-8"?>
-<b:Sources xmlns:b="http://schemas.openxmlformats.org/officeDocument/2006/bibliography" xmlns="http://schemas.openxmlformats.org/officeDocument/2006/bibliography" SelectedStyle="\APASixthEditionOfficeOnline.xsl" StyleName="APA" Version="6"/>
+<p:properties xmlns:p="http://schemas.microsoft.com/office/2006/metadata/properties" xmlns:xsi="http://www.w3.org/2001/XMLSchema-instance" xmlns:pc="http://schemas.microsoft.com/office/infopath/2007/PartnerControls">
+  <documentManagement/>
+</p:properties>
 </file>
 
 <file path=customXml/itemProps1.xml><?xml version="1.0" encoding="utf-8"?>
-<ds:datastoreItem xmlns:ds="http://schemas.openxmlformats.org/officeDocument/2006/customXml" ds:itemID="{E40D4A78-B0D9-42DA-BD30-B9E9CAE9FAD8}">
+<ds:datastoreItem xmlns:ds="http://schemas.openxmlformats.org/officeDocument/2006/customXml" ds:itemID="{F8A878C3-9C0C-4E5E-B00A-46065F4BC1FD}">
   <ds:schemaRefs>
-    <ds:schemaRef ds:uri="http://schemas.microsoft.com/office/2006/metadata/properties"/>
-    <ds:schemaRef ds:uri="http://schemas.microsoft.com/office/infopath/2007/PartnerControls"/>
+    <ds:schemaRef ds:uri="http://schemas.openxmlformats.org/officeDocument/2006/bibliography"/>
   </ds:schemaRefs>
 </ds:datastoreItem>
 </file>
 
 <file path=customXml/itemProps2.xml><?xml version="1.0" encoding="utf-8"?>
-<ds:datastoreItem xmlns:ds="http://schemas.openxmlformats.org/officeDocument/2006/customXml" ds:itemID="{18EA3197-3160-41FF-A546-9691DEFA66FF}">
-  <ds:schemaRefs>
-    <ds:schemaRef ds:uri="http://schemas.microsoft.com/sharepoint/v3/contenttype/forms"/>
-  </ds:schemaRefs>
-</ds:datastoreItem>
-</file>
-
-<file path=customXml/itemProps3.xml><?xml version="1.0" encoding="utf-8"?>
 <ds:datastoreItem xmlns:ds="http://schemas.openxmlformats.org/officeDocument/2006/customXml" ds:itemID="{162188B6-B3E0-4D6C-9349-C97A817B641E}">
   <ds:schemaRefs>
     <ds:schemaRef ds:uri="http://schemas.microsoft.com/office/2006/metadata/contentType"/>
@@ -9264,10 +10665,19 @@
 </ds:datastoreItem>
 </file>
 
+<file path=customXml/itemProps3.xml><?xml version="1.0" encoding="utf-8"?>
+<ds:datastoreItem xmlns:ds="http://schemas.openxmlformats.org/officeDocument/2006/customXml" ds:itemID="{18EA3197-3160-41FF-A546-9691DEFA66FF}">
+  <ds:schemaRefs>
+    <ds:schemaRef ds:uri="http://schemas.microsoft.com/sharepoint/v3/contenttype/forms"/>
+  </ds:schemaRefs>
+</ds:datastoreItem>
+</file>
+
 <file path=customXml/itemProps4.xml><?xml version="1.0" encoding="utf-8"?>
-<ds:datastoreItem xmlns:ds="http://schemas.openxmlformats.org/officeDocument/2006/customXml" ds:itemID="{F8A878C3-9C0C-4E5E-B00A-46065F4BC1FD}">
+<ds:datastoreItem xmlns:ds="http://schemas.openxmlformats.org/officeDocument/2006/customXml" ds:itemID="{E40D4A78-B0D9-42DA-BD30-B9E9CAE9FAD8}">
   <ds:schemaRefs>
-    <ds:schemaRef ds:uri="http://schemas.openxmlformats.org/officeDocument/2006/bibliography"/>
+    <ds:schemaRef ds:uri="http://schemas.microsoft.com/office/2006/metadata/properties"/>
+    <ds:schemaRef ds:uri="http://schemas.microsoft.com/office/infopath/2007/PartnerControls"/>
   </ds:schemaRefs>
 </ds:datastoreItem>
 </file>
</xml_diff>